<commit_message>
Chapter 1 Fully finished
</commit_message>
<xml_diff>
--- a/Documents/Thesis - Jomin Kaitholil George.docx
+++ b/Documents/Thesis - Jomin Kaitholil George.docx
@@ -464,7 +464,7 @@
                                     <w:sz w:val="28"/>
                                     <w:szCs w:val="28"/>
                                   </w:rPr>
-                                  <w:t>Monday, 18 April 2016</w:t>
+                                  <w:t>Tuesday, 19 April 2016</w:t>
                                 </w:r>
                                 <w:r>
                                   <w:rPr>
@@ -697,7 +697,7 @@
                               <w:sz w:val="28"/>
                               <w:szCs w:val="28"/>
                             </w:rPr>
-                            <w:t>Monday, 18 April 2016</w:t>
+                            <w:t>Tuesday, 19 April 2016</w:t>
                           </w:r>
                           <w:r>
                             <w:rPr>
@@ -5019,10 +5019,39 @@
           <w:sz w:val="24"/>
           <w:szCs w:val="24"/>
         </w:rPr>
-        <w:t xml:space="preserve">Requirement Gathering and Analysis </w:t>
-      </w:r>
-      <w:bookmarkStart w:id="14" w:name="_GoBack"/>
-      <w:bookmarkEnd w:id="14"/>
+        <w:t>Req</w:t>
+      </w:r>
+      <w:r>
+        <w:rPr>
+          <w:rFonts w:ascii="Calibri" w:hAnsi="Calibri" w:cs="Arial"/>
+          <w:b/>
+          <w:sz w:val="24"/>
+          <w:szCs w:val="24"/>
+        </w:rPr>
+        <w:t>uirement Gathering and Analysis</w:t>
+      </w:r>
+      <w:r>
+        <w:rPr>
+          <w:rFonts w:ascii="Calibri" w:hAnsi="Calibri" w:cs="Arial"/>
+          <w:sz w:val="24"/>
+          <w:szCs w:val="24"/>
+        </w:rPr>
+        <w:t>¸</w:t>
+      </w:r>
+      <w:r>
+        <w:rPr>
+          <w:rFonts w:ascii="Calibri" w:hAnsi="Calibri" w:cs="Arial"/>
+          <w:sz w:val="24"/>
+          <w:szCs w:val="24"/>
+        </w:rPr>
+        <w:t xml:space="preserve"> within this section, there will be a </w:t>
+      </w:r>
+      <w:r>
+        <w:t xml:space="preserve">complete analysis of the current system and what the new system will have in order to solve the issue (e.g. functional requirements, non-functional requirements). </w:t>
+      </w:r>
+      <w:r>
+        <w:t xml:space="preserve">In addition, this chapter will also include preliminary research (interviews to find what different users found about a system). </w:t>
+      </w:r>
     </w:p>
     <w:p>
       <w:pPr>
@@ -5092,7 +5121,6 @@
         </w:tabs>
         <w:rPr>
           <w:rFonts w:ascii="Calibri" w:hAnsi="Calibri" w:cs="Arial"/>
-          <w:b/>
           <w:sz w:val="24"/>
           <w:szCs w:val="24"/>
         </w:rPr>
@@ -5137,6 +5165,30 @@
           <w:szCs w:val="24"/>
         </w:rPr>
         <w:t>Implementation</w:t>
+      </w:r>
+      <w:r>
+        <w:rPr>
+          <w:rFonts w:ascii="Calibri" w:hAnsi="Calibri" w:cs="Arial"/>
+          <w:sz w:val="24"/>
+          <w:szCs w:val="24"/>
+        </w:rPr>
+        <w:t xml:space="preserve">, within this section </w:t>
+      </w:r>
+      <w:r>
+        <w:rPr>
+          <w:rFonts w:ascii="Calibri" w:hAnsi="Calibri" w:cs="Arial"/>
+          <w:sz w:val="24"/>
+          <w:szCs w:val="24"/>
+        </w:rPr>
+        <w:t xml:space="preserve">it will give an overview of the tasks and process to reach goal of the research. </w:t>
+      </w:r>
+      <w:r>
+        <w:rPr>
+          <w:rFonts w:ascii="Calibri" w:hAnsi="Calibri" w:cs="Arial"/>
+          <w:sz w:val="24"/>
+          <w:szCs w:val="24"/>
+        </w:rPr>
+        <w:t xml:space="preserve">In addition, this chapter will explain and discuss all the implementation decisions that had to be taken for this project, for example the various elements of the language learning course. </w:t>
       </w:r>
     </w:p>
     <w:p>
@@ -5145,12 +5197,67 @@
           <w:tab w:val="left" w:pos="2193"/>
         </w:tabs>
         <w:rPr>
-          <w:rFonts w:ascii="Calibri" w:hAnsi="Calibri" w:cs="Arial"/>
-          <w:b/>
-          <w:sz w:val="24"/>
-          <w:szCs w:val="24"/>
-        </w:rPr>
-      </w:pPr>
+          <w:rFonts w:ascii="Calibri" w:hAnsi="Calibri"/>
+          <w:sz w:val="24"/>
+        </w:rPr>
+      </w:pPr>
+      <w:r>
+        <w:rPr>
+          <w:rFonts w:ascii="Calibri" w:hAnsi="Calibri" w:cs="Arial"/>
+          <w:sz w:val="24"/>
+          <w:szCs w:val="24"/>
+        </w:rPr>
+        <w:t xml:space="preserve">Chapter five is </w:t>
+      </w:r>
+      <w:r>
+        <w:rPr>
+          <w:rFonts w:ascii="Calibri" w:hAnsi="Calibri" w:cs="Arial"/>
+          <w:b/>
+          <w:sz w:val="24"/>
+          <w:szCs w:val="24"/>
+        </w:rPr>
+        <w:t xml:space="preserve">Testing, </w:t>
+      </w:r>
+      <w:r>
+        <w:rPr>
+          <w:rFonts w:ascii="Calibri" w:hAnsi="Calibri" w:cs="Arial"/>
+          <w:sz w:val="24"/>
+          <w:szCs w:val="24"/>
+        </w:rPr>
+        <w:t xml:space="preserve">which outlines all the testing’s which has been carried out throughout the entire process of this </w:t>
+      </w:r>
+      <w:r>
+        <w:rPr>
+          <w:rFonts w:ascii="Calibri" w:hAnsi="Calibri" w:cs="Arial"/>
+          <w:sz w:val="24"/>
+          <w:szCs w:val="24"/>
+        </w:rPr>
+        <w:t xml:space="preserve">project. With the help of this chapter, it will help to identify issues </w:t>
+      </w:r>
+      <w:r>
+        <w:rPr>
+          <w:rFonts w:ascii="Calibri" w:hAnsi="Calibri" w:cs="Arial"/>
+          <w:sz w:val="24"/>
+          <w:szCs w:val="24"/>
+        </w:rPr>
+        <w:t>w</w:t>
+      </w:r>
+      <w:r>
+        <w:rPr>
+          <w:rFonts w:ascii="Calibri" w:hAnsi="Calibri" w:cs="Arial"/>
+          <w:sz w:val="24"/>
+          <w:szCs w:val="24"/>
+        </w:rPr>
+        <w:t>ithin the new built</w:t>
+      </w:r>
+      <w:r>
+        <w:rPr>
+          <w:rFonts w:ascii="Calibri" w:hAnsi="Calibri" w:cs="Arial"/>
+          <w:sz w:val="24"/>
+          <w:szCs w:val="24"/>
+        </w:rPr>
+        <w:t xml:space="preserve"> system. </w:t>
+      </w:r>
     </w:p>
     <w:p>
       <w:pPr>
@@ -5159,27 +5266,98 @@
         </w:tabs>
         <w:rPr>
           <w:rFonts w:ascii="Calibri" w:hAnsi="Calibri" w:cs="Arial"/>
-          <w:b/>
-          <w:sz w:val="24"/>
-          <w:szCs w:val="24"/>
-        </w:rPr>
-      </w:pPr>
-      <w:r>
-        <w:rPr>
-          <w:rFonts w:ascii="Calibri" w:hAnsi="Calibri" w:cs="Arial"/>
-          <w:sz w:val="24"/>
-          <w:szCs w:val="24"/>
-        </w:rPr>
-        <w:t xml:space="preserve">Chapter five is </w:t>
-      </w:r>
-      <w:r>
-        <w:rPr>
-          <w:rFonts w:ascii="Calibri" w:hAnsi="Calibri" w:cs="Arial"/>
-          <w:b/>
-          <w:sz w:val="24"/>
-          <w:szCs w:val="24"/>
-        </w:rPr>
-        <w:t>Testing</w:t>
+          <w:sz w:val="24"/>
+          <w:szCs w:val="24"/>
+        </w:rPr>
+      </w:pPr>
+      <w:r>
+        <w:rPr>
+          <w:rFonts w:ascii="Calibri" w:hAnsi="Calibri" w:cs="Arial"/>
+          <w:sz w:val="24"/>
+          <w:szCs w:val="24"/>
+        </w:rPr>
+        <w:t xml:space="preserve">Finally, Chapter </w:t>
+      </w:r>
+      <w:r>
+        <w:rPr>
+          <w:rFonts w:ascii="Calibri" w:hAnsi="Calibri" w:cs="Arial"/>
+          <w:sz w:val="24"/>
+          <w:szCs w:val="24"/>
+        </w:rPr>
+        <w:t>six</w:t>
+      </w:r>
+      <w:r>
+        <w:rPr>
+          <w:rFonts w:ascii="Calibri" w:hAnsi="Calibri" w:cs="Arial"/>
+          <w:sz w:val="24"/>
+          <w:szCs w:val="24"/>
+        </w:rPr>
+        <w:t xml:space="preserve"> will be </w:t>
+      </w:r>
+      <w:r>
+        <w:rPr>
+          <w:rFonts w:ascii="Calibri" w:hAnsi="Calibri" w:cs="Arial"/>
+          <w:b/>
+          <w:sz w:val="24"/>
+          <w:szCs w:val="24"/>
+        </w:rPr>
+        <w:t>Evaluation</w:t>
+      </w:r>
+      <w:r>
+        <w:rPr>
+          <w:rFonts w:ascii="Calibri" w:hAnsi="Calibri" w:cs="Arial"/>
+          <w:sz w:val="24"/>
+          <w:szCs w:val="24"/>
+        </w:rPr>
+        <w:t>,</w:t>
+      </w:r>
+      <w:r>
+        <w:rPr>
+          <w:rFonts w:ascii="Calibri" w:hAnsi="Calibri" w:cs="Arial"/>
+          <w:sz w:val="24"/>
+          <w:szCs w:val="24"/>
+        </w:rPr>
+        <w:t xml:space="preserve"> </w:t>
+      </w:r>
+      <w:r>
+        <w:rPr>
+          <w:rFonts w:ascii="Calibri" w:hAnsi="Calibri" w:cs="Arial"/>
+          <w:sz w:val="24"/>
+          <w:szCs w:val="24"/>
+        </w:rPr>
+        <w:t xml:space="preserve">provides an overall evaluation on the project based on the evidence gathered and how the </w:t>
+      </w:r>
+      <w:r>
+        <w:rPr>
+          <w:rFonts w:ascii="Calibri" w:hAnsi="Calibri" w:cs="Arial"/>
+          <w:sz w:val="24"/>
+          <w:szCs w:val="24"/>
+        </w:rPr>
+        <w:t>project</w:t>
+      </w:r>
+      <w:r>
+        <w:rPr>
+          <w:rFonts w:ascii="Calibri" w:hAnsi="Calibri" w:cs="Arial"/>
+          <w:sz w:val="24"/>
+          <w:szCs w:val="24"/>
+        </w:rPr>
+        <w:t xml:space="preserve"> has met the criteria.</w:t>
+      </w:r>
+      <w:r>
+        <w:rPr>
+          <w:rFonts w:ascii="Calibri" w:hAnsi="Calibri" w:cs="Arial"/>
+          <w:sz w:val="24"/>
+          <w:szCs w:val="24"/>
+        </w:rPr>
+        <w:t xml:space="preserve"> </w:t>
+      </w:r>
+      <w:r>
+        <w:rPr>
+          <w:rFonts w:ascii="Calibri" w:hAnsi="Calibri" w:cs="Arial"/>
+          <w:sz w:val="24"/>
+          <w:szCs w:val="24"/>
+        </w:rPr>
+        <w:t xml:space="preserve">In addition, this chapter also talks about what possible works can be done in the future for this project. </w:t>
       </w:r>
     </w:p>
     <w:p>
@@ -5201,10 +5379,7 @@
           <w:tab w:val="left" w:pos="2193"/>
         </w:tabs>
         <w:rPr>
-          <w:rFonts w:ascii="Calibri" w:hAnsi="Calibri" w:cs="Arial"/>
-          <w:b/>
-          <w:sz w:val="24"/>
-          <w:szCs w:val="24"/>
+          <w:b/>
         </w:rPr>
       </w:pPr>
     </w:p>
@@ -5219,47 +5394,6 @@
           <w:szCs w:val="24"/>
         </w:rPr>
       </w:pPr>
-      <w:r>
-        <w:rPr>
-          <w:rFonts w:ascii="Calibri" w:hAnsi="Calibri" w:cs="Arial"/>
-          <w:sz w:val="24"/>
-          <w:szCs w:val="24"/>
-        </w:rPr>
-        <w:t xml:space="preserve">Finally, Chapter </w:t>
-      </w:r>
-      <w:r>
-        <w:rPr>
-          <w:rFonts w:ascii="Calibri" w:hAnsi="Calibri" w:cs="Arial"/>
-          <w:sz w:val="24"/>
-          <w:szCs w:val="24"/>
-        </w:rPr>
-        <w:t>six</w:t>
-      </w:r>
-      <w:r>
-        <w:rPr>
-          <w:rFonts w:ascii="Calibri" w:hAnsi="Calibri" w:cs="Arial"/>
-          <w:sz w:val="24"/>
-          <w:szCs w:val="24"/>
-        </w:rPr>
-        <w:t xml:space="preserve"> will be </w:t>
-      </w:r>
-      <w:r>
-        <w:rPr>
-          <w:rFonts w:ascii="Calibri" w:hAnsi="Calibri" w:cs="Arial"/>
-          <w:b/>
-          <w:sz w:val="24"/>
-          <w:szCs w:val="24"/>
-        </w:rPr>
-        <w:t>Evaluation</w:t>
-      </w:r>
-      <w:r>
-        <w:rPr>
-          <w:rFonts w:ascii="Calibri" w:hAnsi="Calibri" w:cs="Arial"/>
-          <w:sz w:val="24"/>
-          <w:szCs w:val="24"/>
-        </w:rPr>
-        <w:t xml:space="preserve"> </w:t>
-      </w:r>
     </w:p>
     <w:p>
       <w:pPr>
@@ -5268,7 +5402,6 @@
         </w:tabs>
         <w:rPr>
           <w:rFonts w:ascii="Calibri" w:hAnsi="Calibri" w:cs="Arial"/>
-          <w:b/>
           <w:sz w:val="24"/>
           <w:szCs w:val="24"/>
         </w:rPr>
@@ -5280,7 +5413,9 @@
           <w:tab w:val="left" w:pos="2193"/>
         </w:tabs>
         <w:rPr>
-          <w:b/>
+          <w:rFonts w:ascii="Calibri" w:hAnsi="Calibri" w:cs="Arial"/>
+          <w:sz w:val="24"/>
+          <w:szCs w:val="24"/>
         </w:rPr>
       </w:pPr>
     </w:p>
@@ -5307,114 +5442,8 @@
           <w:szCs w:val="24"/>
         </w:rPr>
       </w:pPr>
-    </w:p>
-    <w:p>
-      <w:pPr>
-        <w:tabs>
-          <w:tab w:val="left" w:pos="2193"/>
-        </w:tabs>
-        <w:rPr>
-          <w:rFonts w:ascii="Calibri" w:hAnsi="Calibri" w:cs="Arial"/>
-          <w:sz w:val="24"/>
-          <w:szCs w:val="24"/>
-        </w:rPr>
-      </w:pPr>
-    </w:p>
-    <w:p>
-      <w:pPr>
-        <w:tabs>
-          <w:tab w:val="left" w:pos="2193"/>
-        </w:tabs>
-        <w:rPr>
-          <w:rFonts w:ascii="Calibri" w:hAnsi="Calibri" w:cs="Arial"/>
-          <w:sz w:val="24"/>
-          <w:szCs w:val="24"/>
-        </w:rPr>
-      </w:pPr>
-    </w:p>
-    <w:p>
-      <w:pPr>
-        <w:tabs>
-          <w:tab w:val="left" w:pos="2193"/>
-        </w:tabs>
-        <w:rPr>
-          <w:rFonts w:ascii="Calibri" w:hAnsi="Calibri" w:cs="Arial"/>
-          <w:sz w:val="24"/>
-          <w:szCs w:val="24"/>
-        </w:rPr>
-      </w:pPr>
-    </w:p>
-    <w:p>
-      <w:pPr>
-        <w:tabs>
-          <w:tab w:val="left" w:pos="2193"/>
-        </w:tabs>
-        <w:rPr>
-          <w:rFonts w:ascii="Calibri" w:hAnsi="Calibri" w:cs="Arial"/>
-          <w:sz w:val="24"/>
-          <w:szCs w:val="24"/>
-        </w:rPr>
-      </w:pPr>
-    </w:p>
-    <w:p>
-      <w:pPr>
-        <w:tabs>
-          <w:tab w:val="left" w:pos="2193"/>
-        </w:tabs>
-        <w:rPr>
-          <w:rFonts w:ascii="Calibri" w:hAnsi="Calibri" w:cs="Arial"/>
-          <w:sz w:val="24"/>
-          <w:szCs w:val="24"/>
-        </w:rPr>
-      </w:pPr>
-    </w:p>
-    <w:p>
-      <w:pPr>
-        <w:tabs>
-          <w:tab w:val="left" w:pos="2193"/>
-        </w:tabs>
-        <w:rPr>
-          <w:rFonts w:ascii="Calibri" w:hAnsi="Calibri" w:cs="Arial"/>
-          <w:sz w:val="24"/>
-          <w:szCs w:val="24"/>
-        </w:rPr>
-      </w:pPr>
-    </w:p>
-    <w:p>
-      <w:pPr>
-        <w:tabs>
-          <w:tab w:val="left" w:pos="2193"/>
-        </w:tabs>
-        <w:rPr>
-          <w:rFonts w:ascii="Calibri" w:hAnsi="Calibri" w:cs="Arial"/>
-          <w:sz w:val="24"/>
-          <w:szCs w:val="24"/>
-        </w:rPr>
-      </w:pPr>
-    </w:p>
-    <w:p>
-      <w:pPr>
-        <w:tabs>
-          <w:tab w:val="left" w:pos="2193"/>
-        </w:tabs>
-        <w:rPr>
-          <w:rFonts w:ascii="Calibri" w:hAnsi="Calibri" w:cs="Arial"/>
-          <w:sz w:val="24"/>
-          <w:szCs w:val="24"/>
-        </w:rPr>
-      </w:pPr>
-    </w:p>
-    <w:p>
-      <w:pPr>
-        <w:tabs>
-          <w:tab w:val="left" w:pos="2193"/>
-        </w:tabs>
-        <w:rPr>
-          <w:rFonts w:ascii="Calibri" w:hAnsi="Calibri" w:cs="Arial"/>
-          <w:sz w:val="24"/>
-          <w:szCs w:val="24"/>
-        </w:rPr>
-      </w:pPr>
+      <w:bookmarkStart w:id="14" w:name="_GoBack"/>
+      <w:bookmarkEnd w:id="14"/>
     </w:p>
     <w:p>
       <w:pPr>
@@ -5435,6 +5464,7 @@
           <w:bCs/>
           <w:color w:val="000000" w:themeColor="text1"/>
         </w:rPr>
+        <w:lastRenderedPageBreak/>
         <w:t>References</w:t>
       </w:r>
       <w:bookmarkEnd w:id="15"/>
@@ -5842,7 +5872,7 @@
                 <w:rPr>
                   <w:noProof/>
                 </w:rPr>
-                <w:t>7</w:t>
+                <w:t>9</w:t>
               </w:r>
               <w:r>
                 <w:rPr>
@@ -7064,19 +7094,19 @@
 
 <file path=word/glossary/fontTable.xml><?xml version="1.0" encoding="utf-8"?>
 <w:fonts xmlns:mc="http://schemas.openxmlformats.org/markup-compatibility/2006" xmlns:r="http://schemas.openxmlformats.org/officeDocument/2006/relationships" xmlns:w="http://schemas.openxmlformats.org/wordprocessingml/2006/main" xmlns:w14="http://schemas.microsoft.com/office/word/2010/wordml" xmlns:w15="http://schemas.microsoft.com/office/word/2012/wordml" mc:Ignorable="w14 w15">
+  <w:font w:name="Symbol">
+    <w:panose1 w:val="05050102010706020507"/>
+    <w:charset w:val="02"/>
+    <w:family w:val="roman"/>
+    <w:pitch w:val="variable"/>
+    <w:sig w:usb0="00000000" w:usb1="10000000" w:usb2="00000000" w:usb3="00000000" w:csb0="80000000" w:csb1="00000000"/>
+  </w:font>
   <w:font w:name="Times New Roman">
     <w:panose1 w:val="02020603050405020304"/>
     <w:charset w:val="00"/>
     <w:family w:val="roman"/>
     <w:pitch w:val="variable"/>
     <w:sig w:usb0="E0002EFF" w:usb1="C0007843" w:usb2="00000009" w:usb3="00000000" w:csb0="000001FF" w:csb1="00000000"/>
-  </w:font>
-  <w:font w:name="Symbol">
-    <w:panose1 w:val="05050102010706020507"/>
-    <w:charset w:val="02"/>
-    <w:family w:val="roman"/>
-    <w:pitch w:val="variable"/>
-    <w:sig w:usb0="00000000" w:usb1="10000000" w:usb2="00000000" w:usb3="00000000" w:csb0="80000000" w:csb1="00000000"/>
   </w:font>
   <w:font w:name="Courier New">
     <w:panose1 w:val="02070309020205020404"/>
@@ -7143,6 +7173,7 @@
     <w:rsid w:val="00460CA0"/>
     <w:rsid w:val="0099703D"/>
     <w:rsid w:val="00E21BA9"/>
+    <w:rsid w:val="00E94680"/>
     <w:rsid w:val="00F7795E"/>
   </w:rsids>
   <m:mathPr>
@@ -7902,7 +7933,7 @@
 </file>
 
 <file path=customXml/itemProps2.xml><?xml version="1.0" encoding="utf-8"?>
-<ds:datastoreItem xmlns:ds="http://schemas.openxmlformats.org/officeDocument/2006/customXml" ds:itemID="{E8620428-39FA-4D82-A6ED-CDA405BA1347}">
+<ds:datastoreItem xmlns:ds="http://schemas.openxmlformats.org/officeDocument/2006/customXml" ds:itemID="{CB38340C-DC2D-4A9B-A802-0D6AB948BB0F}">
   <ds:schemaRefs>
     <ds:schemaRef ds:uri="http://schemas.openxmlformats.org/officeDocument/2006/bibliography"/>
   </ds:schemaRefs>

</xml_diff>

<commit_message>
add difficulty per question
</commit_message>
<xml_diff>
--- a/Documents/Thesis - Jomin Kaitholil George.docx
+++ b/Documents/Thesis - Jomin Kaitholil George.docx
@@ -784,7 +784,7 @@
         </w:rPr>
       </w:pPr>
       <w:bookmarkStart w:id="0" w:name="_Toc448575505"/>
-      <w:bookmarkStart w:id="1" w:name="_Toc448763677"/>
+      <w:bookmarkStart w:id="1" w:name="_Toc448842130"/>
       <w:r>
         <w:rPr>
           <w:rFonts w:ascii="Calibri" w:hAnsi="Calibri" w:cs="Arial"/>
@@ -1187,7 +1187,7 @@
           <w:color w:val="000000" w:themeColor="text1"/>
         </w:rPr>
       </w:pPr>
-      <w:bookmarkStart w:id="2" w:name="_Toc448763678"/>
+      <w:bookmarkStart w:id="2" w:name="_Toc448842131"/>
       <w:r>
         <w:rPr>
           <w:rFonts w:ascii="Calibri" w:hAnsi="Calibri" w:cs="Arial"/>
@@ -1508,7 +1508,7 @@
           <w:color w:val="000000" w:themeColor="text1"/>
         </w:rPr>
       </w:pPr>
-      <w:bookmarkStart w:id="3" w:name="_Toc448763679"/>
+      <w:bookmarkStart w:id="3" w:name="_Toc448842132"/>
       <w:r>
         <w:rPr>
           <w:rFonts w:ascii="Calibri" w:hAnsi="Calibri" w:cs="Arial"/>
@@ -1941,7 +1941,7 @@
             </w:rPr>
             <w:fldChar w:fldCharType="separate"/>
           </w:r>
-          <w:hyperlink w:anchor="_Toc448763677" w:history="1">
+          <w:hyperlink w:anchor="_Toc448842130" w:history="1">
             <w:r>
               <w:rPr>
                 <w:rStyle w:val="Hyperlink"/>
@@ -1971,7 +1971,7 @@
                 <w:noProof/>
                 <w:webHidden/>
               </w:rPr>
-              <w:instrText xml:space="preserve"> PAGEREF _Toc448763677 \h </w:instrText>
+              <w:instrText xml:space="preserve"> PAGEREF _Toc448842130 \h </w:instrText>
             </w:r>
             <w:r>
               <w:rPr>
@@ -2014,7 +2014,7 @@
               <w:lang w:eastAsia="en-GB" w:bidi="ar-SA"/>
             </w:rPr>
           </w:pPr>
-          <w:hyperlink w:anchor="_Toc448763678" w:history="1">
+          <w:hyperlink w:anchor="_Toc448842131" w:history="1">
             <w:r>
               <w:rPr>
                 <w:rStyle w:val="Hyperlink"/>
@@ -2044,7 +2044,7 @@
                 <w:noProof/>
                 <w:webHidden/>
               </w:rPr>
-              <w:instrText xml:space="preserve"> PAGEREF _Toc448763678 \h </w:instrText>
+              <w:instrText xml:space="preserve"> PAGEREF _Toc448842131 \h </w:instrText>
             </w:r>
             <w:r>
               <w:rPr>
@@ -2087,7 +2087,7 @@
               <w:lang w:eastAsia="en-GB" w:bidi="ar-SA"/>
             </w:rPr>
           </w:pPr>
-          <w:hyperlink w:anchor="_Toc448763679" w:history="1">
+          <w:hyperlink w:anchor="_Toc448842132" w:history="1">
             <w:r>
               <w:rPr>
                 <w:rStyle w:val="Hyperlink"/>
@@ -2117,7 +2117,7 @@
                 <w:noProof/>
                 <w:webHidden/>
               </w:rPr>
-              <w:instrText xml:space="preserve"> PAGEREF _Toc448763679 \h </w:instrText>
+              <w:instrText xml:space="preserve"> PAGEREF _Toc448842132 \h </w:instrText>
             </w:r>
             <w:r>
               <w:rPr>
@@ -2160,7 +2160,7 @@
               <w:lang w:eastAsia="en-GB" w:bidi="ar-SA"/>
             </w:rPr>
           </w:pPr>
-          <w:hyperlink w:anchor="_Toc448763680" w:history="1">
+          <w:hyperlink w:anchor="_Toc448842133" w:history="1">
             <w:r>
               <w:rPr>
                 <w:rStyle w:val="Hyperlink"/>
@@ -2190,7 +2190,7 @@
                 <w:noProof/>
                 <w:webHidden/>
               </w:rPr>
-              <w:instrText xml:space="preserve"> PAGEREF _Toc448763680 \h </w:instrText>
+              <w:instrText xml:space="preserve"> PAGEREF _Toc448842133 \h </w:instrText>
             </w:r>
             <w:r>
               <w:rPr>
@@ -2234,7 +2234,7 @@
               <w:lang w:val="en-GB" w:eastAsia="en-GB"/>
             </w:rPr>
           </w:pPr>
-          <w:hyperlink w:anchor="_Toc448763681" w:history="1">
+          <w:hyperlink w:anchor="_Toc448842134" w:history="1">
             <w:r>
               <w:rPr>
                 <w:rStyle w:val="Hyperlink"/>
@@ -2284,7 +2284,7 @@
                 <w:noProof/>
                 <w:webHidden/>
               </w:rPr>
-              <w:instrText xml:space="preserve"> PAGEREF _Toc448763681 \h </w:instrText>
+              <w:instrText xml:space="preserve"> PAGEREF _Toc448842134 \h </w:instrText>
             </w:r>
             <w:r>
               <w:rPr>
@@ -2328,7 +2328,7 @@
               <w:lang w:val="en-GB" w:eastAsia="en-GB"/>
             </w:rPr>
           </w:pPr>
-          <w:hyperlink w:anchor="_Toc448763682" w:history="1">
+          <w:hyperlink w:anchor="_Toc448842135" w:history="1">
             <w:r>
               <w:rPr>
                 <w:rStyle w:val="Hyperlink"/>
@@ -2378,7 +2378,7 @@
                 <w:noProof/>
                 <w:webHidden/>
               </w:rPr>
-              <w:instrText xml:space="preserve"> PAGEREF _Toc448763682 \h </w:instrText>
+              <w:instrText xml:space="preserve"> PAGEREF _Toc448842135 \h </w:instrText>
             </w:r>
             <w:r>
               <w:rPr>
@@ -2422,7 +2422,7 @@
               <w:lang w:val="en-GB" w:eastAsia="en-GB"/>
             </w:rPr>
           </w:pPr>
-          <w:hyperlink w:anchor="_Toc448763683" w:history="1">
+          <w:hyperlink w:anchor="_Toc448842136" w:history="1">
             <w:r>
               <w:rPr>
                 <w:rStyle w:val="Hyperlink"/>
@@ -2472,7 +2472,7 @@
                 <w:noProof/>
                 <w:webHidden/>
               </w:rPr>
-              <w:instrText xml:space="preserve"> PAGEREF _Toc448763683 \h </w:instrText>
+              <w:instrText xml:space="preserve"> PAGEREF _Toc448842136 \h </w:instrText>
             </w:r>
             <w:r>
               <w:rPr>
@@ -2516,7 +2516,7 @@
               <w:lang w:val="en-GB" w:eastAsia="en-GB"/>
             </w:rPr>
           </w:pPr>
-          <w:hyperlink w:anchor="_Toc448763684" w:history="1">
+          <w:hyperlink w:anchor="_Toc448842137" w:history="1">
             <w:r>
               <w:rPr>
                 <w:rStyle w:val="Hyperlink"/>
@@ -2566,7 +2566,7 @@
                 <w:noProof/>
                 <w:webHidden/>
               </w:rPr>
-              <w:instrText xml:space="preserve"> PAGEREF _Toc448763684 \h </w:instrText>
+              <w:instrText xml:space="preserve"> PAGEREF _Toc448842137 \h </w:instrText>
             </w:r>
             <w:r>
               <w:rPr>
@@ -2610,7 +2610,7 @@
               <w:lang w:val="en-GB" w:eastAsia="en-GB"/>
             </w:rPr>
           </w:pPr>
-          <w:hyperlink w:anchor="_Toc448763685" w:history="1">
+          <w:hyperlink w:anchor="_Toc448842138" w:history="1">
             <w:r>
               <w:rPr>
                 <w:rStyle w:val="Hyperlink"/>
@@ -2660,7 +2660,7 @@
                 <w:noProof/>
                 <w:webHidden/>
               </w:rPr>
-              <w:instrText xml:space="preserve"> PAGEREF _Toc448763685 \h </w:instrText>
+              <w:instrText xml:space="preserve"> PAGEREF _Toc448842138 \h </w:instrText>
             </w:r>
             <w:r>
               <w:rPr>
@@ -2704,7 +2704,7 @@
               <w:lang w:val="en-GB" w:eastAsia="en-GB"/>
             </w:rPr>
           </w:pPr>
-          <w:hyperlink w:anchor="_Toc448763686" w:history="1">
+          <w:hyperlink w:anchor="_Toc448842139" w:history="1">
             <w:r>
               <w:rPr>
                 <w:rStyle w:val="Hyperlink"/>
@@ -2754,7 +2754,7 @@
                 <w:noProof/>
                 <w:webHidden/>
               </w:rPr>
-              <w:instrText xml:space="preserve"> PAGEREF _Toc448763686 \h </w:instrText>
+              <w:instrText xml:space="preserve"> PAGEREF _Toc448842139 \h </w:instrText>
             </w:r>
             <w:r>
               <w:rPr>
@@ -2798,7 +2798,7 @@
               <w:lang w:val="en-GB" w:eastAsia="en-GB"/>
             </w:rPr>
           </w:pPr>
-          <w:hyperlink w:anchor="_Toc448763687" w:history="1">
+          <w:hyperlink w:anchor="_Toc448842140" w:history="1">
             <w:r>
               <w:rPr>
                 <w:rStyle w:val="Hyperlink"/>
@@ -2848,7 +2848,7 @@
                 <w:noProof/>
                 <w:webHidden/>
               </w:rPr>
-              <w:instrText xml:space="preserve"> PAGEREF _Toc448763687 \h </w:instrText>
+              <w:instrText xml:space="preserve"> PAGEREF _Toc448842140 \h </w:instrText>
             </w:r>
             <w:r>
               <w:rPr>
@@ -2892,7 +2892,7 @@
               <w:lang w:val="en-GB" w:eastAsia="en-GB"/>
             </w:rPr>
           </w:pPr>
-          <w:hyperlink w:anchor="_Toc448763688" w:history="1">
+          <w:hyperlink w:anchor="_Toc448842141" w:history="1">
             <w:r>
               <w:rPr>
                 <w:rStyle w:val="Hyperlink"/>
@@ -2942,7 +2942,7 @@
                 <w:noProof/>
                 <w:webHidden/>
               </w:rPr>
-              <w:instrText xml:space="preserve"> PAGEREF _Toc448763688 \h </w:instrText>
+              <w:instrText xml:space="preserve"> PAGEREF _Toc448842141 \h </w:instrText>
             </w:r>
             <w:r>
               <w:rPr>
@@ -2986,7 +2986,7 @@
               <w:lang w:val="en-GB" w:eastAsia="en-GB"/>
             </w:rPr>
           </w:pPr>
-          <w:hyperlink w:anchor="_Toc448763689" w:history="1">
+          <w:hyperlink w:anchor="_Toc448842142" w:history="1">
             <w:r>
               <w:rPr>
                 <w:rStyle w:val="Hyperlink"/>
@@ -3036,7 +3036,7 @@
                 <w:noProof/>
                 <w:webHidden/>
               </w:rPr>
-              <w:instrText xml:space="preserve"> PAGEREF _Toc448763689 \h </w:instrText>
+              <w:instrText xml:space="preserve"> PAGEREF _Toc448842142 \h </w:instrText>
             </w:r>
             <w:r>
               <w:rPr>
@@ -3079,7 +3079,7 @@
               <w:lang w:eastAsia="en-GB" w:bidi="ar-SA"/>
             </w:rPr>
           </w:pPr>
-          <w:hyperlink w:anchor="_Toc448763690" w:history="1">
+          <w:hyperlink w:anchor="_Toc448842143" w:history="1">
             <w:r>
               <w:rPr>
                 <w:rStyle w:val="Hyperlink"/>
@@ -3088,6 +3088,549 @@
                 <w:bCs/>
                 <w:noProof/>
               </w:rPr>
+              <w:t>Chapter 2: Background Research</w:t>
+            </w:r>
+            <w:r>
+              <w:rPr>
+                <w:noProof/>
+                <w:webHidden/>
+              </w:rPr>
+              <w:tab/>
+            </w:r>
+            <w:r>
+              <w:rPr>
+                <w:noProof/>
+                <w:webHidden/>
+              </w:rPr>
+              <w:fldChar w:fldCharType="begin"/>
+            </w:r>
+            <w:r>
+              <w:rPr>
+                <w:noProof/>
+                <w:webHidden/>
+              </w:rPr>
+              <w:instrText xml:space="preserve"> PAGEREF _Toc448842143 \h </w:instrText>
+            </w:r>
+            <w:r>
+              <w:rPr>
+                <w:noProof/>
+                <w:webHidden/>
+              </w:rPr>
+            </w:r>
+            <w:r>
+              <w:rPr>
+                <w:noProof/>
+                <w:webHidden/>
+              </w:rPr>
+              <w:fldChar w:fldCharType="separate"/>
+            </w:r>
+            <w:r>
+              <w:rPr>
+                <w:noProof/>
+                <w:webHidden/>
+              </w:rPr>
+              <w:t>9</w:t>
+            </w:r>
+            <w:r>
+              <w:rPr>
+                <w:noProof/>
+                <w:webHidden/>
+              </w:rPr>
+              <w:fldChar w:fldCharType="end"/>
+            </w:r>
+          </w:hyperlink>
+        </w:p>
+        <w:p>
+          <w:pPr>
+            <w:pStyle w:val="TOC2"/>
+            <w:tabs>
+              <w:tab w:val="left" w:pos="880"/>
+              <w:tab w:val="right" w:leader="dot" w:pos="9016"/>
+            </w:tabs>
+            <w:rPr>
+              <w:rFonts w:cstheme="minorBidi"/>
+              <w:noProof/>
+              <w:lang w:val="en-GB" w:eastAsia="en-GB"/>
+            </w:rPr>
+          </w:pPr>
+          <w:hyperlink w:anchor="_Toc448842144" w:history="1">
+            <w:r>
+              <w:rPr>
+                <w:rStyle w:val="Hyperlink"/>
+                <w:rFonts w:ascii="Calibri" w:hAnsi="Calibri"/>
+                <w:b/>
+                <w:bCs/>
+                <w:noProof/>
+                <w:lang w:bidi="ml-IN"/>
+              </w:rPr>
+              <w:t>2.1</w:t>
+            </w:r>
+            <w:r>
+              <w:rPr>
+                <w:rFonts w:cstheme="minorBidi"/>
+                <w:noProof/>
+                <w:lang w:val="en-GB" w:eastAsia="en-GB"/>
+              </w:rPr>
+              <w:tab/>
+            </w:r>
+            <w:r>
+              <w:rPr>
+                <w:rStyle w:val="Hyperlink"/>
+                <w:rFonts w:ascii="Calibri" w:hAnsi="Calibri"/>
+                <w:b/>
+                <w:bCs/>
+                <w:noProof/>
+                <w:lang w:bidi="ml-IN"/>
+              </w:rPr>
+              <w:t>Examination Tools or Products</w:t>
+            </w:r>
+            <w:r>
+              <w:rPr>
+                <w:noProof/>
+                <w:webHidden/>
+              </w:rPr>
+              <w:tab/>
+            </w:r>
+            <w:r>
+              <w:rPr>
+                <w:noProof/>
+                <w:webHidden/>
+              </w:rPr>
+              <w:fldChar w:fldCharType="begin"/>
+            </w:r>
+            <w:r>
+              <w:rPr>
+                <w:noProof/>
+                <w:webHidden/>
+              </w:rPr>
+              <w:instrText xml:space="preserve"> PAGEREF _Toc448842144 \h </w:instrText>
+            </w:r>
+            <w:r>
+              <w:rPr>
+                <w:noProof/>
+                <w:webHidden/>
+              </w:rPr>
+            </w:r>
+            <w:r>
+              <w:rPr>
+                <w:noProof/>
+                <w:webHidden/>
+              </w:rPr>
+              <w:fldChar w:fldCharType="separate"/>
+            </w:r>
+            <w:r>
+              <w:rPr>
+                <w:noProof/>
+                <w:webHidden/>
+              </w:rPr>
+              <w:t>9</w:t>
+            </w:r>
+            <w:r>
+              <w:rPr>
+                <w:noProof/>
+                <w:webHidden/>
+              </w:rPr>
+              <w:fldChar w:fldCharType="end"/>
+            </w:r>
+          </w:hyperlink>
+        </w:p>
+        <w:p>
+          <w:pPr>
+            <w:pStyle w:val="TOC2"/>
+            <w:tabs>
+              <w:tab w:val="left" w:pos="880"/>
+              <w:tab w:val="right" w:leader="dot" w:pos="9016"/>
+            </w:tabs>
+            <w:rPr>
+              <w:rFonts w:cstheme="minorBidi"/>
+              <w:noProof/>
+              <w:lang w:val="en-GB" w:eastAsia="en-GB"/>
+            </w:rPr>
+          </w:pPr>
+          <w:hyperlink w:anchor="_Toc448842145" w:history="1">
+            <w:r>
+              <w:rPr>
+                <w:rStyle w:val="Hyperlink"/>
+                <w:rFonts w:ascii="Calibri" w:hAnsi="Calibri"/>
+                <w:b/>
+                <w:bCs/>
+                <w:noProof/>
+                <w:lang w:bidi="ml-IN"/>
+              </w:rPr>
+              <w:t>2.2</w:t>
+            </w:r>
+            <w:r>
+              <w:rPr>
+                <w:rFonts w:cstheme="minorBidi"/>
+                <w:noProof/>
+                <w:lang w:val="en-GB" w:eastAsia="en-GB"/>
+              </w:rPr>
+              <w:tab/>
+            </w:r>
+            <w:r>
+              <w:rPr>
+                <w:rStyle w:val="Hyperlink"/>
+                <w:rFonts w:ascii="Calibri" w:hAnsi="Calibri"/>
+                <w:b/>
+                <w:bCs/>
+                <w:noProof/>
+                <w:lang w:bidi="ml-IN"/>
+              </w:rPr>
+              <w:t>Main Language Considered</w:t>
+            </w:r>
+            <w:r>
+              <w:rPr>
+                <w:noProof/>
+                <w:webHidden/>
+              </w:rPr>
+              <w:tab/>
+            </w:r>
+            <w:r>
+              <w:rPr>
+                <w:noProof/>
+                <w:webHidden/>
+              </w:rPr>
+              <w:fldChar w:fldCharType="begin"/>
+            </w:r>
+            <w:r>
+              <w:rPr>
+                <w:noProof/>
+                <w:webHidden/>
+              </w:rPr>
+              <w:instrText xml:space="preserve"> PAGEREF _Toc448842145 \h </w:instrText>
+            </w:r>
+            <w:r>
+              <w:rPr>
+                <w:noProof/>
+                <w:webHidden/>
+              </w:rPr>
+            </w:r>
+            <w:r>
+              <w:rPr>
+                <w:noProof/>
+                <w:webHidden/>
+              </w:rPr>
+              <w:fldChar w:fldCharType="separate"/>
+            </w:r>
+            <w:r>
+              <w:rPr>
+                <w:noProof/>
+                <w:webHidden/>
+              </w:rPr>
+              <w:t>9</w:t>
+            </w:r>
+            <w:r>
+              <w:rPr>
+                <w:noProof/>
+                <w:webHidden/>
+              </w:rPr>
+              <w:fldChar w:fldCharType="end"/>
+            </w:r>
+          </w:hyperlink>
+        </w:p>
+        <w:p>
+          <w:pPr>
+            <w:pStyle w:val="TOC2"/>
+            <w:tabs>
+              <w:tab w:val="left" w:pos="880"/>
+              <w:tab w:val="right" w:leader="dot" w:pos="9016"/>
+            </w:tabs>
+            <w:rPr>
+              <w:rFonts w:cstheme="minorBidi"/>
+              <w:noProof/>
+              <w:lang w:val="en-GB" w:eastAsia="en-GB"/>
+            </w:rPr>
+          </w:pPr>
+          <w:hyperlink w:anchor="_Toc448842146" w:history="1">
+            <w:r>
+              <w:rPr>
+                <w:rStyle w:val="Hyperlink"/>
+                <w:rFonts w:ascii="Calibri" w:hAnsi="Calibri"/>
+                <w:b/>
+                <w:bCs/>
+                <w:noProof/>
+                <w:lang w:bidi="ml-IN"/>
+              </w:rPr>
+              <w:t>2.3</w:t>
+            </w:r>
+            <w:r>
+              <w:rPr>
+                <w:rFonts w:cstheme="minorBidi"/>
+                <w:noProof/>
+                <w:lang w:val="en-GB" w:eastAsia="en-GB"/>
+              </w:rPr>
+              <w:tab/>
+            </w:r>
+            <w:r>
+              <w:rPr>
+                <w:rStyle w:val="Hyperlink"/>
+                <w:rFonts w:ascii="Calibri" w:hAnsi="Calibri"/>
+                <w:b/>
+                <w:bCs/>
+                <w:noProof/>
+                <w:lang w:bidi="ml-IN"/>
+              </w:rPr>
+              <w:t>Version Control</w:t>
+            </w:r>
+            <w:r>
+              <w:rPr>
+                <w:noProof/>
+                <w:webHidden/>
+              </w:rPr>
+              <w:tab/>
+            </w:r>
+            <w:r>
+              <w:rPr>
+                <w:noProof/>
+                <w:webHidden/>
+              </w:rPr>
+              <w:fldChar w:fldCharType="begin"/>
+            </w:r>
+            <w:r>
+              <w:rPr>
+                <w:noProof/>
+                <w:webHidden/>
+              </w:rPr>
+              <w:instrText xml:space="preserve"> PAGEREF _Toc448842146 \h </w:instrText>
+            </w:r>
+            <w:r>
+              <w:rPr>
+                <w:noProof/>
+                <w:webHidden/>
+              </w:rPr>
+            </w:r>
+            <w:r>
+              <w:rPr>
+                <w:noProof/>
+                <w:webHidden/>
+              </w:rPr>
+              <w:fldChar w:fldCharType="separate"/>
+            </w:r>
+            <w:r>
+              <w:rPr>
+                <w:noProof/>
+                <w:webHidden/>
+              </w:rPr>
+              <w:t>9</w:t>
+            </w:r>
+            <w:r>
+              <w:rPr>
+                <w:noProof/>
+                <w:webHidden/>
+              </w:rPr>
+              <w:fldChar w:fldCharType="end"/>
+            </w:r>
+          </w:hyperlink>
+        </w:p>
+        <w:p>
+          <w:pPr>
+            <w:pStyle w:val="TOC2"/>
+            <w:tabs>
+              <w:tab w:val="left" w:pos="880"/>
+              <w:tab w:val="right" w:leader="dot" w:pos="9016"/>
+            </w:tabs>
+            <w:rPr>
+              <w:rFonts w:cstheme="minorBidi"/>
+              <w:noProof/>
+              <w:lang w:val="en-GB" w:eastAsia="en-GB"/>
+            </w:rPr>
+          </w:pPr>
+          <w:hyperlink w:anchor="_Toc448842147" w:history="1">
+            <w:r>
+              <w:rPr>
+                <w:rStyle w:val="Hyperlink"/>
+                <w:rFonts w:ascii="Calibri" w:hAnsi="Calibri"/>
+                <w:b/>
+                <w:bCs/>
+                <w:noProof/>
+                <w:lang w:bidi="ml-IN"/>
+              </w:rPr>
+              <w:t>2.4</w:t>
+            </w:r>
+            <w:r>
+              <w:rPr>
+                <w:rFonts w:cstheme="minorBidi"/>
+                <w:noProof/>
+                <w:lang w:val="en-GB" w:eastAsia="en-GB"/>
+              </w:rPr>
+              <w:tab/>
+            </w:r>
+            <w:r>
+              <w:rPr>
+                <w:rStyle w:val="Hyperlink"/>
+                <w:rFonts w:ascii="Calibri" w:hAnsi="Calibri"/>
+                <w:b/>
+                <w:bCs/>
+                <w:noProof/>
+                <w:lang w:bidi="ml-IN"/>
+              </w:rPr>
+              <w:t>Web Framework</w:t>
+            </w:r>
+            <w:r>
+              <w:rPr>
+                <w:noProof/>
+                <w:webHidden/>
+              </w:rPr>
+              <w:tab/>
+            </w:r>
+            <w:r>
+              <w:rPr>
+                <w:noProof/>
+                <w:webHidden/>
+              </w:rPr>
+              <w:fldChar w:fldCharType="begin"/>
+            </w:r>
+            <w:r>
+              <w:rPr>
+                <w:noProof/>
+                <w:webHidden/>
+              </w:rPr>
+              <w:instrText xml:space="preserve"> PAGEREF _Toc448842147 \h </w:instrText>
+            </w:r>
+            <w:r>
+              <w:rPr>
+                <w:noProof/>
+                <w:webHidden/>
+              </w:rPr>
+            </w:r>
+            <w:r>
+              <w:rPr>
+                <w:noProof/>
+                <w:webHidden/>
+              </w:rPr>
+              <w:fldChar w:fldCharType="separate"/>
+            </w:r>
+            <w:r>
+              <w:rPr>
+                <w:noProof/>
+                <w:webHidden/>
+              </w:rPr>
+              <w:t>9</w:t>
+            </w:r>
+            <w:r>
+              <w:rPr>
+                <w:noProof/>
+                <w:webHidden/>
+              </w:rPr>
+              <w:fldChar w:fldCharType="end"/>
+            </w:r>
+          </w:hyperlink>
+        </w:p>
+        <w:p>
+          <w:pPr>
+            <w:pStyle w:val="TOC2"/>
+            <w:tabs>
+              <w:tab w:val="left" w:pos="880"/>
+              <w:tab w:val="right" w:leader="dot" w:pos="9016"/>
+            </w:tabs>
+            <w:rPr>
+              <w:rFonts w:cstheme="minorBidi"/>
+              <w:noProof/>
+              <w:lang w:val="en-GB" w:eastAsia="en-GB"/>
+            </w:rPr>
+          </w:pPr>
+          <w:hyperlink w:anchor="_Toc448842148" w:history="1">
+            <w:r>
+              <w:rPr>
+                <w:rStyle w:val="Hyperlink"/>
+                <w:rFonts w:ascii="Calibri" w:hAnsi="Calibri"/>
+                <w:b/>
+                <w:bCs/>
+                <w:noProof/>
+                <w:lang w:bidi="ml-IN"/>
+              </w:rPr>
+              <w:t>2.5</w:t>
+            </w:r>
+            <w:r>
+              <w:rPr>
+                <w:rFonts w:cstheme="minorBidi"/>
+                <w:noProof/>
+                <w:lang w:val="en-GB" w:eastAsia="en-GB"/>
+              </w:rPr>
+              <w:tab/>
+            </w:r>
+            <w:r>
+              <w:rPr>
+                <w:rStyle w:val="Hyperlink"/>
+                <w:rFonts w:ascii="Calibri" w:hAnsi="Calibri"/>
+                <w:b/>
+                <w:bCs/>
+                <w:noProof/>
+                <w:lang w:bidi="ml-IN"/>
+              </w:rPr>
+              <w:t>Database</w:t>
+            </w:r>
+            <w:r>
+              <w:rPr>
+                <w:noProof/>
+                <w:webHidden/>
+              </w:rPr>
+              <w:tab/>
+            </w:r>
+            <w:r>
+              <w:rPr>
+                <w:noProof/>
+                <w:webHidden/>
+              </w:rPr>
+              <w:fldChar w:fldCharType="begin"/>
+            </w:r>
+            <w:r>
+              <w:rPr>
+                <w:noProof/>
+                <w:webHidden/>
+              </w:rPr>
+              <w:instrText xml:space="preserve"> PAGEREF _Toc448842148 \h </w:instrText>
+            </w:r>
+            <w:r>
+              <w:rPr>
+                <w:noProof/>
+                <w:webHidden/>
+              </w:rPr>
+            </w:r>
+            <w:r>
+              <w:rPr>
+                <w:noProof/>
+                <w:webHidden/>
+              </w:rPr>
+              <w:fldChar w:fldCharType="separate"/>
+            </w:r>
+            <w:r>
+              <w:rPr>
+                <w:noProof/>
+                <w:webHidden/>
+              </w:rPr>
+              <w:t>9</w:t>
+            </w:r>
+            <w:r>
+              <w:rPr>
+                <w:noProof/>
+                <w:webHidden/>
+              </w:rPr>
+              <w:fldChar w:fldCharType="end"/>
+            </w:r>
+          </w:hyperlink>
+        </w:p>
+        <w:p>
+          <w:pPr>
+            <w:pStyle w:val="TOC1"/>
+            <w:tabs>
+              <w:tab w:val="right" w:leader="dot" w:pos="9016"/>
+            </w:tabs>
+            <w:rPr>
+              <w:rFonts w:eastAsiaTheme="minorEastAsia"/>
+              <w:noProof/>
+              <w:lang w:eastAsia="en-GB" w:bidi="ar-SA"/>
+            </w:rPr>
+          </w:pPr>
+          <w:hyperlink w:anchor="_Toc448842149" w:history="1">
+            <w:r>
+              <w:rPr>
+                <w:rStyle w:val="Hyperlink"/>
+                <w:rFonts w:ascii="Calibri" w:hAnsi="Calibri" w:cs="Arial"/>
+                <w:b/>
+                <w:bCs/>
+                <w:noProof/>
+              </w:rPr>
               <w:t>References</w:t>
             </w:r>
             <w:r>
@@ -3109,7 +3652,7 @@
                 <w:noProof/>
                 <w:webHidden/>
               </w:rPr>
-              <w:instrText xml:space="preserve"> PAGEREF _Toc448763690 \h </w:instrText>
+              <w:instrText xml:space="preserve"> PAGEREF _Toc448842149 \h </w:instrText>
             </w:r>
             <w:r>
               <w:rPr>
@@ -3129,7 +3672,7 @@
                 <w:noProof/>
                 <w:webHidden/>
               </w:rPr>
-              <w:t>9</w:t>
+              <w:t>11</w:t>
             </w:r>
             <w:r>
               <w:rPr>
@@ -3253,15 +3796,6 @@
     </w:p>
     <w:p>
       <w:pPr>
-        <w:rPr>
-          <w:rFonts w:ascii="Calibri" w:hAnsi="Calibri" w:cs="Arial"/>
-          <w:sz w:val="28"/>
-          <w:szCs w:val="28"/>
-        </w:rPr>
-      </w:pPr>
-    </w:p>
-    <w:p>
-      <w:pPr>
         <w:pStyle w:val="Heading1"/>
         <w:spacing w:line="360" w:lineRule="auto"/>
         <w:rPr>
@@ -3271,7 +3805,7 @@
           <w:color w:val="000000" w:themeColor="text1"/>
         </w:rPr>
       </w:pPr>
-      <w:bookmarkStart w:id="4" w:name="_Toc448763680"/>
+      <w:bookmarkStart w:id="4" w:name="_Toc448842133"/>
       <w:r>
         <w:rPr>
           <w:rFonts w:ascii="Calibri" w:hAnsi="Calibri" w:cs="Arial"/>
@@ -3310,7 +3844,7 @@
           <w:szCs w:val="28"/>
         </w:rPr>
       </w:pPr>
-      <w:bookmarkStart w:id="5" w:name="_Toc448763681"/>
+      <w:bookmarkStart w:id="5" w:name="_Toc448842134"/>
       <w:r>
         <w:rPr>
           <w:rFonts w:ascii="Calibri" w:hAnsi="Calibri"/>
@@ -3603,7 +4137,7 @@
           <w:szCs w:val="28"/>
         </w:rPr>
       </w:pPr>
-      <w:bookmarkStart w:id="6" w:name="_Toc448763682"/>
+      <w:bookmarkStart w:id="6" w:name="_Toc448842135"/>
       <w:r>
         <w:rPr>
           <w:rFonts w:ascii="Calibri" w:hAnsi="Calibri"/>
@@ -3793,7 +4327,7 @@
           <w:szCs w:val="28"/>
         </w:rPr>
       </w:pPr>
-      <w:bookmarkStart w:id="7" w:name="_Toc448763683"/>
+      <w:bookmarkStart w:id="7" w:name="_Toc448842136"/>
       <w:r>
         <w:rPr>
           <w:rFonts w:ascii="Calibri" w:hAnsi="Calibri"/>
@@ -3836,7 +4370,7 @@
           <w:szCs w:val="28"/>
         </w:rPr>
       </w:pPr>
-      <w:bookmarkStart w:id="8" w:name="_Toc448763684"/>
+      <w:bookmarkStart w:id="8" w:name="_Toc448842137"/>
       <w:r>
         <w:rPr>
           <w:rFonts w:ascii="Calibri" w:hAnsi="Calibri"/>
@@ -3887,7 +4421,7 @@
           <w:szCs w:val="28"/>
         </w:rPr>
       </w:pPr>
-      <w:bookmarkStart w:id="9" w:name="_Toc448763685"/>
+      <w:bookmarkStart w:id="9" w:name="_Toc448842138"/>
       <w:r>
         <w:rPr>
           <w:rFonts w:ascii="Calibri" w:hAnsi="Calibri"/>
@@ -4062,7 +4596,7 @@
           <w:szCs w:val="28"/>
         </w:rPr>
       </w:pPr>
-      <w:bookmarkStart w:id="10" w:name="_Toc448763686"/>
+      <w:bookmarkStart w:id="10" w:name="_Toc448842139"/>
       <w:r>
         <w:rPr>
           <w:rFonts w:ascii="Calibri" w:hAnsi="Calibri"/>
@@ -4174,7 +4708,7 @@
           <w:szCs w:val="28"/>
         </w:rPr>
       </w:pPr>
-      <w:bookmarkStart w:id="11" w:name="_Toc448763687"/>
+      <w:bookmarkStart w:id="11" w:name="_Toc448842140"/>
       <w:r>
         <w:rPr>
           <w:rFonts w:ascii="Calibri" w:hAnsi="Calibri"/>
@@ -4246,7 +4780,7 @@
           <w:szCs w:val="28"/>
         </w:rPr>
       </w:pPr>
-      <w:bookmarkStart w:id="12" w:name="_Toc448763688"/>
+      <w:bookmarkStart w:id="12" w:name="_Toc448842141"/>
       <w:r>
         <w:rPr>
           <w:rFonts w:ascii="Calibri" w:hAnsi="Calibri"/>
@@ -4738,7 +5272,7 @@
           <w:szCs w:val="28"/>
         </w:rPr>
       </w:pPr>
-      <w:bookmarkStart w:id="13" w:name="_Toc448763689"/>
+      <w:bookmarkStart w:id="13" w:name="_Toc448842142"/>
       <w:r>
         <w:rPr>
           <w:rFonts w:ascii="Calibri" w:hAnsi="Calibri"/>
@@ -5442,8 +5976,6 @@
           <w:szCs w:val="24"/>
         </w:rPr>
       </w:pPr>
-      <w:bookmarkStart w:id="14" w:name="_GoBack"/>
-      <w:bookmarkEnd w:id="14"/>
     </w:p>
     <w:p>
       <w:pPr>
@@ -5456,7 +5988,7 @@
           <w:color w:val="000000" w:themeColor="text1"/>
         </w:rPr>
       </w:pPr>
-      <w:bookmarkStart w:id="15" w:name="_Toc448763690"/>
+      <w:bookmarkStart w:id="14" w:name="_Toc448842143"/>
       <w:r>
         <w:rPr>
           <w:rFonts w:ascii="Calibri" w:hAnsi="Calibri" w:cs="Arial"/>
@@ -5465,9 +5997,1008 @@
           <w:color w:val="000000" w:themeColor="text1"/>
         </w:rPr>
         <w:lastRenderedPageBreak/>
+        <w:t>Chapter 2</w:t>
+      </w:r>
+      <w:r>
+        <w:rPr>
+          <w:rFonts w:ascii="Calibri" w:hAnsi="Calibri" w:cs="Arial"/>
+          <w:b/>
+          <w:bCs/>
+          <w:color w:val="000000" w:themeColor="text1"/>
+        </w:rPr>
+        <w:t xml:space="preserve">: </w:t>
+      </w:r>
+      <w:r>
+        <w:rPr>
+          <w:rFonts w:ascii="Calibri" w:hAnsi="Calibri" w:cs="Arial"/>
+          <w:b/>
+          <w:bCs/>
+          <w:color w:val="000000" w:themeColor="text1"/>
+        </w:rPr>
+        <w:t>Background Research</w:t>
+      </w:r>
+      <w:bookmarkEnd w:id="14"/>
+      <w:r>
+        <w:rPr>
+          <w:rFonts w:ascii="Calibri" w:hAnsi="Calibri" w:cs="Arial"/>
+          <w:b/>
+          <w:bCs/>
+          <w:color w:val="000000" w:themeColor="text1"/>
+        </w:rPr>
+        <w:t xml:space="preserve"> </w:t>
+      </w:r>
+    </w:p>
+    <w:p>
+      <w:pPr>
+        <w:pStyle w:val="Heading2"/>
+        <w:numPr>
+          <w:ilvl w:val="1"/>
+          <w:numId w:val="7"/>
+        </w:numPr>
+        <w:spacing w:line="360" w:lineRule="auto"/>
+        <w:rPr>
+          <w:rFonts w:ascii="Calibri" w:hAnsi="Calibri"/>
+          <w:b/>
+          <w:bCs/>
+          <w:color w:val="auto"/>
+          <w:sz w:val="28"/>
+          <w:szCs w:val="28"/>
+        </w:rPr>
+      </w:pPr>
+      <w:bookmarkStart w:id="15" w:name="_Toc448842144"/>
+      <w:r>
+        <w:rPr>
+          <w:rFonts w:ascii="Calibri" w:hAnsi="Calibri"/>
+          <w:b/>
+          <w:bCs/>
+          <w:color w:val="auto"/>
+          <w:sz w:val="28"/>
+          <w:szCs w:val="28"/>
+        </w:rPr>
+        <w:t xml:space="preserve">Existing </w:t>
+      </w:r>
+      <w:r>
+        <w:rPr>
+          <w:rFonts w:ascii="Calibri" w:hAnsi="Calibri"/>
+          <w:b/>
+          <w:bCs/>
+          <w:color w:val="auto"/>
+          <w:sz w:val="28"/>
+          <w:szCs w:val="28"/>
+        </w:rPr>
+        <w:t xml:space="preserve">Examination Tools </w:t>
+      </w:r>
+      <w:r>
+        <w:rPr>
+          <w:rFonts w:ascii="Calibri" w:hAnsi="Calibri"/>
+          <w:b/>
+          <w:bCs/>
+          <w:color w:val="auto"/>
+          <w:sz w:val="28"/>
+          <w:szCs w:val="28"/>
+        </w:rPr>
+        <w:t>or Products</w:t>
+      </w:r>
+      <w:bookmarkEnd w:id="15"/>
+    </w:p>
+    <w:p>
+      <w:pPr>
+        <w:rPr>
+          <w:rFonts w:ascii="Calibri" w:hAnsi="Calibri"/>
+          <w:sz w:val="24"/>
+        </w:rPr>
+      </w:pPr>
+      <w:r>
+        <w:rPr>
+          <w:rFonts w:ascii="Calibri" w:hAnsi="Calibri"/>
+          <w:sz w:val="24"/>
+        </w:rPr>
+        <w:t xml:space="preserve">There are variety of Examination products which are </w:t>
+      </w:r>
+      <w:r>
+        <w:rPr>
+          <w:rFonts w:ascii="Calibri" w:hAnsi="Calibri"/>
+          <w:sz w:val="24"/>
+        </w:rPr>
+        <w:t>designed and implemented</w:t>
+      </w:r>
+      <w:r>
+        <w:rPr>
+          <w:rFonts w:ascii="Calibri" w:hAnsi="Calibri"/>
+          <w:sz w:val="24"/>
+        </w:rPr>
+        <w:t xml:space="preserve"> to </w:t>
+      </w:r>
+      <w:r>
+        <w:rPr>
+          <w:rFonts w:ascii="Calibri" w:hAnsi="Calibri"/>
+          <w:sz w:val="24"/>
+        </w:rPr>
+        <w:t xml:space="preserve">aid the end user to </w:t>
+      </w:r>
+      <w:r>
+        <w:rPr>
+          <w:rFonts w:ascii="Calibri" w:hAnsi="Calibri"/>
+          <w:sz w:val="24"/>
+        </w:rPr>
+        <w:t xml:space="preserve">conduct an examination through the use of Internet. </w:t>
+      </w:r>
+      <w:bookmarkStart w:id="16" w:name="_GoBack"/>
+      <w:bookmarkEnd w:id="16"/>
+    </w:p>
+    <w:p/>
+    <w:p/>
+    <w:p/>
+    <w:p/>
+    <w:p/>
+    <w:p/>
+    <w:p/>
+    <w:p/>
+    <w:p/>
+    <w:p/>
+    <w:p/>
+    <w:p/>
+    <w:p/>
+    <w:p/>
+    <w:p/>
+    <w:p/>
+    <w:p/>
+    <w:p/>
+    <w:p/>
+    <w:p/>
+    <w:p/>
+    <w:p/>
+    <w:p/>
+    <w:p/>
+    <w:p/>
+    <w:p>
+      <w:pPr>
+        <w:rPr>
+          <w:rFonts w:ascii="Calibri" w:hAnsi="Calibri"/>
+          <w:sz w:val="24"/>
+        </w:rPr>
+      </w:pPr>
+    </w:p>
+    <w:p>
+      <w:pPr>
+        <w:rPr>
+          <w:rFonts w:ascii="Calibri" w:hAnsi="Calibri"/>
+        </w:rPr>
+      </w:pPr>
+    </w:p>
+    <w:p>
+      <w:pPr>
+        <w:pStyle w:val="Heading2"/>
+        <w:numPr>
+          <w:ilvl w:val="1"/>
+          <w:numId w:val="7"/>
+        </w:numPr>
+        <w:spacing w:line="360" w:lineRule="auto"/>
+        <w:rPr>
+          <w:rFonts w:ascii="Calibri" w:hAnsi="Calibri"/>
+          <w:b/>
+          <w:bCs/>
+          <w:color w:val="auto"/>
+          <w:sz w:val="28"/>
+          <w:szCs w:val="28"/>
+        </w:rPr>
+      </w:pPr>
+      <w:bookmarkStart w:id="17" w:name="_Toc448842145"/>
+      <w:r>
+        <w:rPr>
+          <w:rFonts w:ascii="Calibri" w:hAnsi="Calibri"/>
+          <w:b/>
+          <w:bCs/>
+          <w:color w:val="auto"/>
+          <w:sz w:val="28"/>
+          <w:szCs w:val="28"/>
+        </w:rPr>
+        <w:lastRenderedPageBreak/>
+        <w:t>Main Language Considered</w:t>
+      </w:r>
+      <w:bookmarkEnd w:id="17"/>
+      <w:r>
+        <w:rPr>
+          <w:rFonts w:ascii="Calibri" w:hAnsi="Calibri"/>
+          <w:b/>
+          <w:bCs/>
+          <w:color w:val="auto"/>
+          <w:sz w:val="28"/>
+          <w:szCs w:val="28"/>
+        </w:rPr>
+        <w:t xml:space="preserve"> </w:t>
+      </w:r>
+    </w:p>
+    <w:p/>
+    <w:p>
+      <w:pPr>
+        <w:tabs>
+          <w:tab w:val="left" w:pos="2193"/>
+        </w:tabs>
+        <w:rPr>
+          <w:rFonts w:ascii="Calibri" w:hAnsi="Calibri" w:cs="Arial"/>
+          <w:sz w:val="24"/>
+          <w:szCs w:val="24"/>
+        </w:rPr>
+      </w:pPr>
+    </w:p>
+    <w:p>
+      <w:pPr>
+        <w:pStyle w:val="Heading2"/>
+        <w:numPr>
+          <w:ilvl w:val="1"/>
+          <w:numId w:val="7"/>
+        </w:numPr>
+        <w:spacing w:line="360" w:lineRule="auto"/>
+        <w:rPr>
+          <w:rFonts w:ascii="Calibri" w:hAnsi="Calibri"/>
+          <w:b/>
+          <w:bCs/>
+          <w:color w:val="auto"/>
+          <w:sz w:val="28"/>
+          <w:szCs w:val="28"/>
+        </w:rPr>
+      </w:pPr>
+      <w:bookmarkStart w:id="18" w:name="_Toc448842146"/>
+      <w:r>
+        <w:rPr>
+          <w:rFonts w:ascii="Calibri" w:hAnsi="Calibri"/>
+          <w:b/>
+          <w:bCs/>
+          <w:color w:val="auto"/>
+          <w:sz w:val="28"/>
+          <w:szCs w:val="28"/>
+        </w:rPr>
+        <w:t>Version Control</w:t>
+      </w:r>
+      <w:bookmarkEnd w:id="18"/>
+      <w:r>
+        <w:rPr>
+          <w:rFonts w:ascii="Calibri" w:hAnsi="Calibri"/>
+          <w:b/>
+          <w:bCs/>
+          <w:color w:val="auto"/>
+          <w:sz w:val="28"/>
+          <w:szCs w:val="28"/>
+        </w:rPr>
+        <w:t xml:space="preserve"> </w:t>
+      </w:r>
+    </w:p>
+    <w:p/>
+    <w:p>
+      <w:pPr>
+        <w:pStyle w:val="Heading2"/>
+        <w:numPr>
+          <w:ilvl w:val="1"/>
+          <w:numId w:val="7"/>
+        </w:numPr>
+        <w:spacing w:line="360" w:lineRule="auto"/>
+        <w:rPr>
+          <w:rFonts w:ascii="Calibri" w:hAnsi="Calibri"/>
+          <w:b/>
+          <w:bCs/>
+          <w:color w:val="auto"/>
+          <w:sz w:val="28"/>
+          <w:szCs w:val="28"/>
+        </w:rPr>
+      </w:pPr>
+      <w:bookmarkStart w:id="19" w:name="_Toc448842147"/>
+      <w:r>
+        <w:rPr>
+          <w:rFonts w:ascii="Calibri" w:hAnsi="Calibri"/>
+          <w:b/>
+          <w:bCs/>
+          <w:color w:val="auto"/>
+          <w:sz w:val="28"/>
+          <w:szCs w:val="28"/>
+        </w:rPr>
+        <w:t>Web Framework</w:t>
+      </w:r>
+      <w:bookmarkEnd w:id="19"/>
+      <w:r>
+        <w:rPr>
+          <w:rFonts w:ascii="Calibri" w:hAnsi="Calibri"/>
+          <w:b/>
+          <w:bCs/>
+          <w:color w:val="auto"/>
+          <w:sz w:val="28"/>
+          <w:szCs w:val="28"/>
+        </w:rPr>
+        <w:t xml:space="preserve"> </w:t>
+      </w:r>
+    </w:p>
+    <w:p/>
+    <w:p>
+      <w:pPr>
+        <w:pStyle w:val="Heading2"/>
+        <w:numPr>
+          <w:ilvl w:val="1"/>
+          <w:numId w:val="7"/>
+        </w:numPr>
+        <w:spacing w:line="360" w:lineRule="auto"/>
+        <w:rPr>
+          <w:rFonts w:ascii="Calibri" w:hAnsi="Calibri"/>
+          <w:b/>
+          <w:bCs/>
+          <w:color w:val="auto"/>
+          <w:sz w:val="28"/>
+          <w:szCs w:val="28"/>
+        </w:rPr>
+      </w:pPr>
+      <w:bookmarkStart w:id="20" w:name="_Toc448842148"/>
+      <w:r>
+        <w:rPr>
+          <w:rFonts w:ascii="Calibri" w:hAnsi="Calibri"/>
+          <w:b/>
+          <w:bCs/>
+          <w:color w:val="auto"/>
+          <w:sz w:val="28"/>
+          <w:szCs w:val="28"/>
+        </w:rPr>
+        <w:t>Database</w:t>
+      </w:r>
+      <w:bookmarkEnd w:id="20"/>
+    </w:p>
+    <w:p/>
+    <w:p/>
+    <w:p>
+      <w:pPr>
+        <w:tabs>
+          <w:tab w:val="left" w:pos="2193"/>
+        </w:tabs>
+        <w:rPr>
+          <w:rFonts w:ascii="Calibri" w:hAnsi="Calibri" w:cs="Arial"/>
+          <w:sz w:val="24"/>
+          <w:szCs w:val="24"/>
+        </w:rPr>
+      </w:pPr>
+    </w:p>
+    <w:p>
+      <w:pPr>
+        <w:tabs>
+          <w:tab w:val="left" w:pos="2193"/>
+        </w:tabs>
+        <w:rPr>
+          <w:rFonts w:ascii="Calibri" w:hAnsi="Calibri" w:cs="Arial"/>
+          <w:sz w:val="24"/>
+          <w:szCs w:val="24"/>
+        </w:rPr>
+      </w:pPr>
+    </w:p>
+    <w:p>
+      <w:pPr>
+        <w:tabs>
+          <w:tab w:val="left" w:pos="2193"/>
+        </w:tabs>
+        <w:rPr>
+          <w:rFonts w:ascii="Calibri" w:hAnsi="Calibri" w:cs="Arial"/>
+          <w:sz w:val="24"/>
+          <w:szCs w:val="24"/>
+        </w:rPr>
+      </w:pPr>
+    </w:p>
+    <w:p>
+      <w:pPr>
+        <w:tabs>
+          <w:tab w:val="left" w:pos="2193"/>
+        </w:tabs>
+        <w:rPr>
+          <w:rFonts w:ascii="Calibri" w:hAnsi="Calibri" w:cs="Arial"/>
+          <w:sz w:val="24"/>
+          <w:szCs w:val="24"/>
+        </w:rPr>
+      </w:pPr>
+    </w:p>
+    <w:p>
+      <w:pPr>
+        <w:tabs>
+          <w:tab w:val="left" w:pos="2193"/>
+        </w:tabs>
+        <w:rPr>
+          <w:rFonts w:ascii="Calibri" w:hAnsi="Calibri" w:cs="Arial"/>
+          <w:sz w:val="24"/>
+          <w:szCs w:val="24"/>
+        </w:rPr>
+      </w:pPr>
+    </w:p>
+    <w:p>
+      <w:pPr>
+        <w:tabs>
+          <w:tab w:val="left" w:pos="2193"/>
+        </w:tabs>
+        <w:rPr>
+          <w:rFonts w:ascii="Calibri" w:hAnsi="Calibri" w:cs="Arial"/>
+          <w:sz w:val="24"/>
+          <w:szCs w:val="24"/>
+        </w:rPr>
+      </w:pPr>
+    </w:p>
+    <w:p>
+      <w:pPr>
+        <w:tabs>
+          <w:tab w:val="left" w:pos="2193"/>
+        </w:tabs>
+        <w:rPr>
+          <w:rFonts w:ascii="Calibri" w:hAnsi="Calibri" w:cs="Arial"/>
+          <w:sz w:val="24"/>
+          <w:szCs w:val="24"/>
+        </w:rPr>
+      </w:pPr>
+    </w:p>
+    <w:p>
+      <w:pPr>
+        <w:tabs>
+          <w:tab w:val="left" w:pos="2193"/>
+        </w:tabs>
+        <w:rPr>
+          <w:rFonts w:ascii="Calibri" w:hAnsi="Calibri" w:cs="Arial"/>
+          <w:sz w:val="24"/>
+          <w:szCs w:val="24"/>
+        </w:rPr>
+      </w:pPr>
+    </w:p>
+    <w:p>
+      <w:pPr>
+        <w:tabs>
+          <w:tab w:val="left" w:pos="2193"/>
+        </w:tabs>
+        <w:rPr>
+          <w:rFonts w:ascii="Calibri" w:hAnsi="Calibri" w:cs="Arial"/>
+          <w:sz w:val="24"/>
+          <w:szCs w:val="24"/>
+        </w:rPr>
+      </w:pPr>
+    </w:p>
+    <w:p>
+      <w:pPr>
+        <w:tabs>
+          <w:tab w:val="left" w:pos="2193"/>
+        </w:tabs>
+        <w:rPr>
+          <w:rFonts w:ascii="Calibri" w:hAnsi="Calibri" w:cs="Arial"/>
+          <w:sz w:val="24"/>
+          <w:szCs w:val="24"/>
+        </w:rPr>
+      </w:pPr>
+    </w:p>
+    <w:p>
+      <w:pPr>
+        <w:tabs>
+          <w:tab w:val="left" w:pos="2193"/>
+        </w:tabs>
+        <w:rPr>
+          <w:rFonts w:ascii="Calibri" w:hAnsi="Calibri" w:cs="Arial"/>
+          <w:sz w:val="24"/>
+          <w:szCs w:val="24"/>
+        </w:rPr>
+      </w:pPr>
+    </w:p>
+    <w:p>
+      <w:pPr>
+        <w:tabs>
+          <w:tab w:val="left" w:pos="2193"/>
+        </w:tabs>
+        <w:rPr>
+          <w:rFonts w:ascii="Calibri" w:hAnsi="Calibri" w:cs="Arial"/>
+          <w:sz w:val="24"/>
+          <w:szCs w:val="24"/>
+        </w:rPr>
+      </w:pPr>
+    </w:p>
+    <w:p>
+      <w:pPr>
+        <w:tabs>
+          <w:tab w:val="left" w:pos="2193"/>
+        </w:tabs>
+        <w:rPr>
+          <w:rFonts w:ascii="Calibri" w:hAnsi="Calibri" w:cs="Arial"/>
+          <w:sz w:val="24"/>
+          <w:szCs w:val="24"/>
+        </w:rPr>
+      </w:pPr>
+    </w:p>
+    <w:p>
+      <w:pPr>
+        <w:tabs>
+          <w:tab w:val="left" w:pos="2193"/>
+        </w:tabs>
+        <w:rPr>
+          <w:rFonts w:ascii="Calibri" w:hAnsi="Calibri" w:cs="Arial"/>
+          <w:sz w:val="24"/>
+          <w:szCs w:val="24"/>
+        </w:rPr>
+      </w:pPr>
+    </w:p>
+    <w:p>
+      <w:pPr>
+        <w:tabs>
+          <w:tab w:val="left" w:pos="2193"/>
+        </w:tabs>
+        <w:rPr>
+          <w:rFonts w:ascii="Calibri" w:hAnsi="Calibri" w:cs="Arial"/>
+          <w:sz w:val="24"/>
+          <w:szCs w:val="24"/>
+        </w:rPr>
+      </w:pPr>
+    </w:p>
+    <w:p>
+      <w:pPr>
+        <w:tabs>
+          <w:tab w:val="left" w:pos="2193"/>
+        </w:tabs>
+        <w:rPr>
+          <w:rFonts w:ascii="Calibri" w:hAnsi="Calibri" w:cs="Arial"/>
+          <w:sz w:val="24"/>
+          <w:szCs w:val="24"/>
+        </w:rPr>
+      </w:pPr>
+    </w:p>
+    <w:p>
+      <w:pPr>
+        <w:tabs>
+          <w:tab w:val="left" w:pos="2193"/>
+        </w:tabs>
+        <w:rPr>
+          <w:rFonts w:ascii="Calibri" w:hAnsi="Calibri" w:cs="Arial"/>
+          <w:sz w:val="24"/>
+          <w:szCs w:val="24"/>
+        </w:rPr>
+      </w:pPr>
+    </w:p>
+    <w:p>
+      <w:pPr>
+        <w:tabs>
+          <w:tab w:val="left" w:pos="2193"/>
+        </w:tabs>
+        <w:rPr>
+          <w:rFonts w:ascii="Calibri" w:hAnsi="Calibri" w:cs="Arial"/>
+          <w:sz w:val="24"/>
+          <w:szCs w:val="24"/>
+        </w:rPr>
+      </w:pPr>
+    </w:p>
+    <w:p>
+      <w:pPr>
+        <w:tabs>
+          <w:tab w:val="left" w:pos="2193"/>
+        </w:tabs>
+        <w:rPr>
+          <w:rFonts w:ascii="Calibri" w:hAnsi="Calibri" w:cs="Arial"/>
+          <w:sz w:val="24"/>
+          <w:szCs w:val="24"/>
+        </w:rPr>
+      </w:pPr>
+    </w:p>
+    <w:p>
+      <w:pPr>
+        <w:tabs>
+          <w:tab w:val="left" w:pos="2193"/>
+        </w:tabs>
+        <w:rPr>
+          <w:rFonts w:ascii="Calibri" w:hAnsi="Calibri" w:cs="Arial"/>
+          <w:sz w:val="24"/>
+          <w:szCs w:val="24"/>
+        </w:rPr>
+      </w:pPr>
+    </w:p>
+    <w:p>
+      <w:pPr>
+        <w:tabs>
+          <w:tab w:val="left" w:pos="2193"/>
+        </w:tabs>
+        <w:rPr>
+          <w:rFonts w:ascii="Calibri" w:hAnsi="Calibri" w:cs="Arial"/>
+          <w:sz w:val="24"/>
+          <w:szCs w:val="24"/>
+        </w:rPr>
+      </w:pPr>
+    </w:p>
+    <w:p>
+      <w:pPr>
+        <w:tabs>
+          <w:tab w:val="left" w:pos="2193"/>
+        </w:tabs>
+        <w:rPr>
+          <w:rFonts w:ascii="Calibri" w:hAnsi="Calibri" w:cs="Arial"/>
+          <w:sz w:val="24"/>
+          <w:szCs w:val="24"/>
+        </w:rPr>
+      </w:pPr>
+    </w:p>
+    <w:p>
+      <w:pPr>
+        <w:tabs>
+          <w:tab w:val="left" w:pos="2193"/>
+        </w:tabs>
+        <w:rPr>
+          <w:rFonts w:ascii="Calibri" w:hAnsi="Calibri" w:cs="Arial"/>
+          <w:sz w:val="24"/>
+          <w:szCs w:val="24"/>
+        </w:rPr>
+      </w:pPr>
+    </w:p>
+    <w:p>
+      <w:pPr>
+        <w:tabs>
+          <w:tab w:val="left" w:pos="2193"/>
+        </w:tabs>
+        <w:rPr>
+          <w:rFonts w:ascii="Calibri" w:hAnsi="Calibri" w:cs="Arial"/>
+          <w:sz w:val="24"/>
+          <w:szCs w:val="24"/>
+        </w:rPr>
+      </w:pPr>
+    </w:p>
+    <w:p>
+      <w:pPr>
+        <w:tabs>
+          <w:tab w:val="left" w:pos="2193"/>
+        </w:tabs>
+        <w:rPr>
+          <w:rFonts w:ascii="Calibri" w:hAnsi="Calibri" w:cs="Arial"/>
+          <w:sz w:val="24"/>
+          <w:szCs w:val="24"/>
+        </w:rPr>
+      </w:pPr>
+    </w:p>
+    <w:p>
+      <w:pPr>
+        <w:tabs>
+          <w:tab w:val="left" w:pos="2193"/>
+        </w:tabs>
+        <w:rPr>
+          <w:rFonts w:ascii="Calibri" w:hAnsi="Calibri" w:cs="Arial"/>
+          <w:sz w:val="24"/>
+          <w:szCs w:val="24"/>
+        </w:rPr>
+      </w:pPr>
+    </w:p>
+    <w:p>
+      <w:pPr>
+        <w:tabs>
+          <w:tab w:val="left" w:pos="2193"/>
+        </w:tabs>
+        <w:rPr>
+          <w:rFonts w:ascii="Calibri" w:hAnsi="Calibri" w:cs="Arial"/>
+          <w:sz w:val="24"/>
+          <w:szCs w:val="24"/>
+        </w:rPr>
+      </w:pPr>
+    </w:p>
+    <w:p>
+      <w:pPr>
+        <w:tabs>
+          <w:tab w:val="left" w:pos="2193"/>
+        </w:tabs>
+        <w:rPr>
+          <w:rFonts w:ascii="Calibri" w:hAnsi="Calibri" w:cs="Arial"/>
+          <w:sz w:val="24"/>
+          <w:szCs w:val="24"/>
+        </w:rPr>
+      </w:pPr>
+    </w:p>
+    <w:p>
+      <w:pPr>
+        <w:tabs>
+          <w:tab w:val="left" w:pos="2193"/>
+        </w:tabs>
+        <w:rPr>
+          <w:rFonts w:ascii="Calibri" w:hAnsi="Calibri" w:cs="Arial"/>
+          <w:sz w:val="24"/>
+          <w:szCs w:val="24"/>
+        </w:rPr>
+      </w:pPr>
+    </w:p>
+    <w:p>
+      <w:pPr>
+        <w:tabs>
+          <w:tab w:val="left" w:pos="2193"/>
+        </w:tabs>
+        <w:rPr>
+          <w:rFonts w:ascii="Calibri" w:hAnsi="Calibri" w:cs="Arial"/>
+          <w:sz w:val="24"/>
+          <w:szCs w:val="24"/>
+        </w:rPr>
+      </w:pPr>
+    </w:p>
+    <w:p>
+      <w:pPr>
+        <w:tabs>
+          <w:tab w:val="left" w:pos="2193"/>
+        </w:tabs>
+        <w:rPr>
+          <w:rFonts w:ascii="Calibri" w:hAnsi="Calibri" w:cs="Arial"/>
+          <w:sz w:val="24"/>
+          <w:szCs w:val="24"/>
+        </w:rPr>
+      </w:pPr>
+    </w:p>
+    <w:p>
+      <w:pPr>
+        <w:tabs>
+          <w:tab w:val="left" w:pos="2193"/>
+        </w:tabs>
+        <w:rPr>
+          <w:rFonts w:ascii="Calibri" w:hAnsi="Calibri" w:cs="Arial"/>
+          <w:sz w:val="24"/>
+          <w:szCs w:val="24"/>
+        </w:rPr>
+      </w:pPr>
+    </w:p>
+    <w:p>
+      <w:pPr>
+        <w:tabs>
+          <w:tab w:val="left" w:pos="2193"/>
+        </w:tabs>
+        <w:rPr>
+          <w:rFonts w:ascii="Calibri" w:hAnsi="Calibri" w:cs="Arial"/>
+          <w:sz w:val="24"/>
+          <w:szCs w:val="24"/>
+        </w:rPr>
+      </w:pPr>
+    </w:p>
+    <w:p>
+      <w:pPr>
+        <w:tabs>
+          <w:tab w:val="left" w:pos="2193"/>
+        </w:tabs>
+        <w:rPr>
+          <w:rFonts w:ascii="Calibri" w:hAnsi="Calibri" w:cs="Arial"/>
+          <w:sz w:val="24"/>
+          <w:szCs w:val="24"/>
+        </w:rPr>
+      </w:pPr>
+    </w:p>
+    <w:p>
+      <w:pPr>
+        <w:tabs>
+          <w:tab w:val="left" w:pos="2193"/>
+        </w:tabs>
+        <w:rPr>
+          <w:rFonts w:ascii="Calibri" w:hAnsi="Calibri" w:cs="Arial"/>
+          <w:sz w:val="24"/>
+          <w:szCs w:val="24"/>
+        </w:rPr>
+      </w:pPr>
+    </w:p>
+    <w:p>
+      <w:pPr>
+        <w:tabs>
+          <w:tab w:val="left" w:pos="2193"/>
+        </w:tabs>
+        <w:rPr>
+          <w:rFonts w:ascii="Calibri" w:hAnsi="Calibri" w:cs="Arial"/>
+          <w:sz w:val="24"/>
+          <w:szCs w:val="24"/>
+        </w:rPr>
+      </w:pPr>
+    </w:p>
+    <w:p>
+      <w:pPr>
+        <w:tabs>
+          <w:tab w:val="left" w:pos="2193"/>
+        </w:tabs>
+        <w:rPr>
+          <w:rFonts w:ascii="Calibri" w:hAnsi="Calibri" w:cs="Arial"/>
+          <w:sz w:val="24"/>
+          <w:szCs w:val="24"/>
+        </w:rPr>
+      </w:pPr>
+    </w:p>
+    <w:p>
+      <w:pPr>
+        <w:tabs>
+          <w:tab w:val="left" w:pos="2193"/>
+        </w:tabs>
+        <w:rPr>
+          <w:rFonts w:ascii="Calibri" w:hAnsi="Calibri" w:cs="Arial"/>
+          <w:sz w:val="24"/>
+          <w:szCs w:val="24"/>
+        </w:rPr>
+      </w:pPr>
+    </w:p>
+    <w:p>
+      <w:pPr>
+        <w:tabs>
+          <w:tab w:val="left" w:pos="2193"/>
+        </w:tabs>
+        <w:rPr>
+          <w:rFonts w:ascii="Calibri" w:hAnsi="Calibri" w:cs="Arial"/>
+          <w:sz w:val="24"/>
+          <w:szCs w:val="24"/>
+        </w:rPr>
+      </w:pPr>
+    </w:p>
+    <w:p>
+      <w:pPr>
+        <w:tabs>
+          <w:tab w:val="left" w:pos="2193"/>
+        </w:tabs>
+        <w:rPr>
+          <w:rFonts w:ascii="Calibri" w:hAnsi="Calibri" w:cs="Arial"/>
+          <w:sz w:val="24"/>
+          <w:szCs w:val="24"/>
+        </w:rPr>
+      </w:pPr>
+    </w:p>
+    <w:p>
+      <w:pPr>
+        <w:tabs>
+          <w:tab w:val="left" w:pos="2193"/>
+        </w:tabs>
+        <w:rPr>
+          <w:rFonts w:ascii="Calibri" w:hAnsi="Calibri" w:cs="Arial"/>
+          <w:sz w:val="24"/>
+          <w:szCs w:val="24"/>
+        </w:rPr>
+      </w:pPr>
+    </w:p>
+    <w:p>
+      <w:pPr>
+        <w:tabs>
+          <w:tab w:val="left" w:pos="2193"/>
+        </w:tabs>
+        <w:rPr>
+          <w:rFonts w:ascii="Calibri" w:hAnsi="Calibri" w:cs="Arial"/>
+          <w:sz w:val="24"/>
+          <w:szCs w:val="24"/>
+        </w:rPr>
+      </w:pPr>
+    </w:p>
+    <w:p>
+      <w:pPr>
+        <w:tabs>
+          <w:tab w:val="left" w:pos="2193"/>
+        </w:tabs>
+        <w:rPr>
+          <w:rFonts w:ascii="Calibri" w:hAnsi="Calibri" w:cs="Arial"/>
+          <w:sz w:val="24"/>
+          <w:szCs w:val="24"/>
+        </w:rPr>
+      </w:pPr>
+    </w:p>
+    <w:p>
+      <w:pPr>
+        <w:tabs>
+          <w:tab w:val="left" w:pos="2193"/>
+        </w:tabs>
+        <w:rPr>
+          <w:rFonts w:ascii="Calibri" w:hAnsi="Calibri" w:cs="Arial"/>
+          <w:sz w:val="24"/>
+          <w:szCs w:val="24"/>
+        </w:rPr>
+      </w:pPr>
+    </w:p>
+    <w:p>
+      <w:pPr>
+        <w:tabs>
+          <w:tab w:val="left" w:pos="2193"/>
+        </w:tabs>
+        <w:rPr>
+          <w:rFonts w:ascii="Calibri" w:hAnsi="Calibri" w:cs="Arial"/>
+          <w:sz w:val="24"/>
+          <w:szCs w:val="24"/>
+        </w:rPr>
+      </w:pPr>
+    </w:p>
+    <w:p>
+      <w:pPr>
+        <w:tabs>
+          <w:tab w:val="left" w:pos="2193"/>
+        </w:tabs>
+        <w:rPr>
+          <w:rFonts w:ascii="Calibri" w:hAnsi="Calibri" w:cs="Arial"/>
+          <w:sz w:val="24"/>
+          <w:szCs w:val="24"/>
+        </w:rPr>
+      </w:pPr>
+    </w:p>
+    <w:p>
+      <w:pPr>
+        <w:tabs>
+          <w:tab w:val="left" w:pos="2193"/>
+        </w:tabs>
+        <w:rPr>
+          <w:rFonts w:ascii="Calibri" w:hAnsi="Calibri" w:cs="Arial"/>
+          <w:sz w:val="24"/>
+          <w:szCs w:val="24"/>
+        </w:rPr>
+      </w:pPr>
+    </w:p>
+    <w:p>
+      <w:pPr>
+        <w:tabs>
+          <w:tab w:val="left" w:pos="2193"/>
+        </w:tabs>
+        <w:rPr>
+          <w:rFonts w:ascii="Calibri" w:hAnsi="Calibri" w:cs="Arial"/>
+          <w:sz w:val="24"/>
+          <w:szCs w:val="24"/>
+        </w:rPr>
+      </w:pPr>
+    </w:p>
+    <w:p>
+      <w:pPr>
+        <w:tabs>
+          <w:tab w:val="left" w:pos="2193"/>
+        </w:tabs>
+        <w:rPr>
+          <w:rFonts w:ascii="Calibri" w:hAnsi="Calibri" w:cs="Arial"/>
+          <w:sz w:val="24"/>
+          <w:szCs w:val="24"/>
+        </w:rPr>
+      </w:pPr>
+    </w:p>
+    <w:p>
+      <w:pPr>
+        <w:tabs>
+          <w:tab w:val="left" w:pos="2193"/>
+        </w:tabs>
+        <w:rPr>
+          <w:rFonts w:ascii="Calibri" w:hAnsi="Calibri" w:cs="Arial"/>
+          <w:sz w:val="24"/>
+          <w:szCs w:val="24"/>
+        </w:rPr>
+      </w:pPr>
+    </w:p>
+    <w:p>
+      <w:pPr>
+        <w:tabs>
+          <w:tab w:val="left" w:pos="2193"/>
+        </w:tabs>
+        <w:rPr>
+          <w:rFonts w:ascii="Calibri" w:hAnsi="Calibri" w:cs="Arial"/>
+          <w:sz w:val="24"/>
+          <w:szCs w:val="24"/>
+        </w:rPr>
+      </w:pPr>
+    </w:p>
+    <w:p>
+      <w:pPr>
+        <w:tabs>
+          <w:tab w:val="left" w:pos="2193"/>
+        </w:tabs>
+        <w:rPr>
+          <w:rFonts w:ascii="Calibri" w:hAnsi="Calibri" w:cs="Arial"/>
+          <w:sz w:val="24"/>
+          <w:szCs w:val="24"/>
+        </w:rPr>
+      </w:pPr>
+    </w:p>
+    <w:p>
+      <w:pPr>
+        <w:tabs>
+          <w:tab w:val="left" w:pos="2193"/>
+        </w:tabs>
+        <w:rPr>
+          <w:rFonts w:ascii="Calibri" w:hAnsi="Calibri" w:cs="Arial"/>
+          <w:sz w:val="24"/>
+          <w:szCs w:val="24"/>
+        </w:rPr>
+      </w:pPr>
+    </w:p>
+    <w:p>
+      <w:pPr>
+        <w:pStyle w:val="Heading1"/>
+        <w:spacing w:line="360" w:lineRule="auto"/>
+        <w:rPr>
+          <w:rFonts w:ascii="Calibri" w:hAnsi="Calibri" w:cs="Arial"/>
+          <w:b/>
+          <w:bCs/>
+          <w:color w:val="000000" w:themeColor="text1"/>
+        </w:rPr>
+      </w:pPr>
+      <w:bookmarkStart w:id="21" w:name="_Toc448842149"/>
+      <w:r>
+        <w:rPr>
+          <w:rFonts w:ascii="Calibri" w:hAnsi="Calibri" w:cs="Arial"/>
+          <w:b/>
+          <w:bCs/>
+          <w:color w:val="000000" w:themeColor="text1"/>
+        </w:rPr>
         <w:t>References</w:t>
       </w:r>
-      <w:bookmarkEnd w:id="15"/>
+      <w:bookmarkEnd w:id="21"/>
     </w:p>
     <w:p>
       <w:pPr>
@@ -5872,7 +7403,7 @@
                 <w:rPr>
                   <w:noProof/>
                 </w:rPr>
-                <w:t>9</w:t>
+                <w:t>10</w:t>
               </w:r>
               <w:r>
                 <w:rPr>
@@ -5922,6 +7453,119 @@
 <file path=word/numbering.xml><?xml version="1.0" encoding="utf-8"?>
 <w:numbering xmlns:wpc="http://schemas.microsoft.com/office/word/2010/wordprocessingCanvas" xmlns:mc="http://schemas.openxmlformats.org/markup-compatibility/2006" xmlns:o="urn:schemas-microsoft-com:office:office" xmlns:r="http://schemas.openxmlformats.org/officeDocument/2006/relationships" xmlns:m="http://schemas.openxmlformats.org/officeDocument/2006/math" xmlns:v="urn:schemas-microsoft-com:vml" xmlns:wp14="http://schemas.microsoft.com/office/word/2010/wordprocessingDrawing" xmlns:wp="http://schemas.openxmlformats.org/drawingml/2006/wordprocessingDrawing" xmlns:w10="urn:schemas-microsoft-com:office:word" xmlns:w="http://schemas.openxmlformats.org/wordprocessingml/2006/main" xmlns:w14="http://schemas.microsoft.com/office/word/2010/wordml" xmlns:w15="http://schemas.microsoft.com/office/word/2012/wordml" xmlns:wpg="http://schemas.microsoft.com/office/word/2010/wordprocessingGroup" xmlns:wpi="http://schemas.microsoft.com/office/word/2010/wordprocessingInk" xmlns:wne="http://schemas.microsoft.com/office/word/2006/wordml" xmlns:wps="http://schemas.microsoft.com/office/word/2010/wordprocessingShape" mc:Ignorable="w14 w15 wp14">
   <w:abstractNum w:abstractNumId="0" w15:restartNumberingAfterBreak="0">
+    <w:nsid w:val="0CE72165"/>
+    <w:multiLevelType w:val="multilevel"/>
+    <w:tmpl w:val="B26C6D60"/>
+    <w:lvl w:ilvl="0">
+      <w:start w:val="1"/>
+      <w:numFmt w:val="decimal"/>
+      <w:lvlText w:val="%1."/>
+      <w:lvlJc w:val="left"/>
+      <w:pPr>
+        <w:ind w:left="390" w:hanging="390"/>
+      </w:pPr>
+      <w:rPr>
+        <w:rFonts w:hint="default"/>
+      </w:rPr>
+    </w:lvl>
+    <w:lvl w:ilvl="1">
+      <w:start w:val="1"/>
+      <w:numFmt w:val="decimal"/>
+      <w:lvlText w:val="2.%2"/>
+      <w:lvlJc w:val="left"/>
+      <w:pPr>
+        <w:ind w:left="720" w:hanging="720"/>
+      </w:pPr>
+      <w:rPr>
+        <w:rFonts w:hint="default"/>
+      </w:rPr>
+    </w:lvl>
+    <w:lvl w:ilvl="2">
+      <w:start w:val="1"/>
+      <w:numFmt w:val="decimal"/>
+      <w:lvlText w:val="%1.%2.%3."/>
+      <w:lvlJc w:val="left"/>
+      <w:pPr>
+        <w:ind w:left="720" w:hanging="720"/>
+      </w:pPr>
+      <w:rPr>
+        <w:rFonts w:hint="default"/>
+      </w:rPr>
+    </w:lvl>
+    <w:lvl w:ilvl="3">
+      <w:start w:val="1"/>
+      <w:numFmt w:val="decimal"/>
+      <w:lvlText w:val="%1.%2.%3.%4."/>
+      <w:lvlJc w:val="left"/>
+      <w:pPr>
+        <w:ind w:left="1080" w:hanging="1080"/>
+      </w:pPr>
+      <w:rPr>
+        <w:rFonts w:hint="default"/>
+      </w:rPr>
+    </w:lvl>
+    <w:lvl w:ilvl="4">
+      <w:start w:val="1"/>
+      <w:numFmt w:val="decimal"/>
+      <w:lvlText w:val="%1.%2.%3.%4.%5."/>
+      <w:lvlJc w:val="left"/>
+      <w:pPr>
+        <w:ind w:left="1080" w:hanging="1080"/>
+      </w:pPr>
+      <w:rPr>
+        <w:rFonts w:hint="default"/>
+      </w:rPr>
+    </w:lvl>
+    <w:lvl w:ilvl="5">
+      <w:start w:val="1"/>
+      <w:numFmt w:val="decimal"/>
+      <w:lvlText w:val="%1.%2.%3.%4.%5.%6."/>
+      <w:lvlJc w:val="left"/>
+      <w:pPr>
+        <w:ind w:left="1440" w:hanging="1440"/>
+      </w:pPr>
+      <w:rPr>
+        <w:rFonts w:hint="default"/>
+      </w:rPr>
+    </w:lvl>
+    <w:lvl w:ilvl="6">
+      <w:start w:val="1"/>
+      <w:numFmt w:val="decimal"/>
+      <w:lvlText w:val="%1.%2.%3.%4.%5.%6.%7."/>
+      <w:lvlJc w:val="left"/>
+      <w:pPr>
+        <w:ind w:left="1440" w:hanging="1440"/>
+      </w:pPr>
+      <w:rPr>
+        <w:rFonts w:hint="default"/>
+      </w:rPr>
+    </w:lvl>
+    <w:lvl w:ilvl="7">
+      <w:start w:val="1"/>
+      <w:numFmt w:val="decimal"/>
+      <w:lvlText w:val="%1.%2.%3.%4.%5.%6.%7.%8."/>
+      <w:lvlJc w:val="left"/>
+      <w:pPr>
+        <w:ind w:left="1800" w:hanging="1800"/>
+      </w:pPr>
+      <w:rPr>
+        <w:rFonts w:hint="default"/>
+      </w:rPr>
+    </w:lvl>
+    <w:lvl w:ilvl="8">
+      <w:start w:val="1"/>
+      <w:numFmt w:val="decimal"/>
+      <w:lvlText w:val="%1.%2.%3.%4.%5.%6.%7.%8.%9."/>
+      <w:lvlJc w:val="left"/>
+      <w:pPr>
+        <w:ind w:left="1800" w:hanging="1800"/>
+      </w:pPr>
+      <w:rPr>
+        <w:rFonts w:hint="default"/>
+      </w:rPr>
+    </w:lvl>
+  </w:abstractNum>
+  <w:abstractNum w:abstractNumId="1" w15:restartNumberingAfterBreak="0">
     <w:nsid w:val="0ECC4CF0"/>
     <w:multiLevelType w:val="hybridMultilevel"/>
     <w:tmpl w:val="5F7C76BA"/>
@@ -6007,7 +7651,7 @@
       </w:pPr>
     </w:lvl>
   </w:abstractNum>
-  <w:abstractNum w:abstractNumId="1" w15:restartNumberingAfterBreak="0">
+  <w:abstractNum w:abstractNumId="2" w15:restartNumberingAfterBreak="0">
     <w:nsid w:val="1C8A0E2C"/>
     <w:multiLevelType w:val="hybridMultilevel"/>
     <w:tmpl w:val="9F620850"/>
@@ -6120,7 +7764,7 @@
       </w:rPr>
     </w:lvl>
   </w:abstractNum>
-  <w:abstractNum w:abstractNumId="2" w15:restartNumberingAfterBreak="0">
+  <w:abstractNum w:abstractNumId="3" w15:restartNumberingAfterBreak="0">
     <w:nsid w:val="47457338"/>
     <w:multiLevelType w:val="multilevel"/>
     <w:tmpl w:val="0772DBC4"/>
@@ -6233,17 +7877,17 @@
       </w:rPr>
     </w:lvl>
   </w:abstractNum>
-  <w:abstractNum w:abstractNumId="3" w15:restartNumberingAfterBreak="0">
-    <w:nsid w:val="68361A2A"/>
+  <w:abstractNum w:abstractNumId="4" w15:restartNumberingAfterBreak="0">
+    <w:nsid w:val="4C77485E"/>
     <w:multiLevelType w:val="hybridMultilevel"/>
-    <w:tmpl w:val="3D80D332"/>
-    <w:lvl w:ilvl="0" w:tplc="F962EB7A">
+    <w:tmpl w:val="6EA06774"/>
+    <w:lvl w:ilvl="0" w:tplc="E0C6A1AA">
       <w:start w:val="1"/>
       <w:numFmt w:val="decimal"/>
-      <w:lvlText w:val="%1."/>
+      <w:lvlText w:val="2.%1"/>
       <w:lvlJc w:val="left"/>
       <w:pPr>
-        <w:ind w:left="1080" w:hanging="360"/>
+        <w:ind w:left="720" w:hanging="360"/>
       </w:pPr>
       <w:rPr>
         <w:rFonts w:hint="default"/>
@@ -6255,7 +7899,7 @@
       <w:lvlText w:val="%2."/>
       <w:lvlJc w:val="left"/>
       <w:pPr>
-        <w:ind w:left="1800" w:hanging="360"/>
+        <w:ind w:left="1440" w:hanging="360"/>
       </w:pPr>
     </w:lvl>
     <w:lvl w:ilvl="2" w:tplc="0809001B" w:tentative="1">
@@ -6264,7 +7908,7 @@
       <w:lvlText w:val="%3."/>
       <w:lvlJc w:val="right"/>
       <w:pPr>
-        <w:ind w:left="2520" w:hanging="180"/>
+        <w:ind w:left="2160" w:hanging="180"/>
       </w:pPr>
     </w:lvl>
     <w:lvl w:ilvl="3" w:tplc="0809000F" w:tentative="1">
@@ -6273,7 +7917,7 @@
       <w:lvlText w:val="%4."/>
       <w:lvlJc w:val="left"/>
       <w:pPr>
-        <w:ind w:left="3240" w:hanging="360"/>
+        <w:ind w:left="2880" w:hanging="360"/>
       </w:pPr>
     </w:lvl>
     <w:lvl w:ilvl="4" w:tplc="08090019" w:tentative="1">
@@ -6282,7 +7926,7 @@
       <w:lvlText w:val="%5."/>
       <w:lvlJc w:val="left"/>
       <w:pPr>
-        <w:ind w:left="3960" w:hanging="360"/>
+        <w:ind w:left="3600" w:hanging="360"/>
       </w:pPr>
     </w:lvl>
     <w:lvl w:ilvl="5" w:tplc="0809001B" w:tentative="1">
@@ -6291,7 +7935,7 @@
       <w:lvlText w:val="%6."/>
       <w:lvlJc w:val="right"/>
       <w:pPr>
-        <w:ind w:left="4680" w:hanging="180"/>
+        <w:ind w:left="4320" w:hanging="180"/>
       </w:pPr>
     </w:lvl>
     <w:lvl w:ilvl="6" w:tplc="0809000F" w:tentative="1">
@@ -6300,7 +7944,7 @@
       <w:lvlText w:val="%7."/>
       <w:lvlJc w:val="left"/>
       <w:pPr>
-        <w:ind w:left="5400" w:hanging="360"/>
+        <w:ind w:left="5040" w:hanging="360"/>
       </w:pPr>
     </w:lvl>
     <w:lvl w:ilvl="7" w:tplc="08090019" w:tentative="1">
@@ -6309,7 +7953,7 @@
       <w:lvlText w:val="%8."/>
       <w:lvlJc w:val="left"/>
       <w:pPr>
-        <w:ind w:left="6120" w:hanging="360"/>
+        <w:ind w:left="5760" w:hanging="360"/>
       </w:pPr>
     </w:lvl>
     <w:lvl w:ilvl="8" w:tplc="0809001B" w:tentative="1">
@@ -6318,21 +7962,245 @@
       <w:lvlText w:val="%9."/>
       <w:lvlJc w:val="right"/>
       <w:pPr>
+        <w:ind w:left="6480" w:hanging="180"/>
+      </w:pPr>
+    </w:lvl>
+  </w:abstractNum>
+  <w:abstractNum w:abstractNumId="5" w15:restartNumberingAfterBreak="0">
+    <w:nsid w:val="68361A2A"/>
+    <w:multiLevelType w:val="hybridMultilevel"/>
+    <w:tmpl w:val="3D80D332"/>
+    <w:lvl w:ilvl="0" w:tplc="F962EB7A">
+      <w:start w:val="1"/>
+      <w:numFmt w:val="decimal"/>
+      <w:lvlText w:val="%1."/>
+      <w:lvlJc w:val="left"/>
+      <w:pPr>
+        <w:ind w:left="1080" w:hanging="360"/>
+      </w:pPr>
+      <w:rPr>
+        <w:rFonts w:hint="default"/>
+      </w:rPr>
+    </w:lvl>
+    <w:lvl w:ilvl="1" w:tplc="08090019" w:tentative="1">
+      <w:start w:val="1"/>
+      <w:numFmt w:val="lowerLetter"/>
+      <w:lvlText w:val="%2."/>
+      <w:lvlJc w:val="left"/>
+      <w:pPr>
+        <w:ind w:left="1800" w:hanging="360"/>
+      </w:pPr>
+    </w:lvl>
+    <w:lvl w:ilvl="2" w:tplc="0809001B" w:tentative="1">
+      <w:start w:val="1"/>
+      <w:numFmt w:val="lowerRoman"/>
+      <w:lvlText w:val="%3."/>
+      <w:lvlJc w:val="right"/>
+      <w:pPr>
+        <w:ind w:left="2520" w:hanging="180"/>
+      </w:pPr>
+    </w:lvl>
+    <w:lvl w:ilvl="3" w:tplc="0809000F" w:tentative="1">
+      <w:start w:val="1"/>
+      <w:numFmt w:val="decimal"/>
+      <w:lvlText w:val="%4."/>
+      <w:lvlJc w:val="left"/>
+      <w:pPr>
+        <w:ind w:left="3240" w:hanging="360"/>
+      </w:pPr>
+    </w:lvl>
+    <w:lvl w:ilvl="4" w:tplc="08090019" w:tentative="1">
+      <w:start w:val="1"/>
+      <w:numFmt w:val="lowerLetter"/>
+      <w:lvlText w:val="%5."/>
+      <w:lvlJc w:val="left"/>
+      <w:pPr>
+        <w:ind w:left="3960" w:hanging="360"/>
+      </w:pPr>
+    </w:lvl>
+    <w:lvl w:ilvl="5" w:tplc="0809001B" w:tentative="1">
+      <w:start w:val="1"/>
+      <w:numFmt w:val="lowerRoman"/>
+      <w:lvlText w:val="%6."/>
+      <w:lvlJc w:val="right"/>
+      <w:pPr>
+        <w:ind w:left="4680" w:hanging="180"/>
+      </w:pPr>
+    </w:lvl>
+    <w:lvl w:ilvl="6" w:tplc="0809000F" w:tentative="1">
+      <w:start w:val="1"/>
+      <w:numFmt w:val="decimal"/>
+      <w:lvlText w:val="%7."/>
+      <w:lvlJc w:val="left"/>
+      <w:pPr>
+        <w:ind w:left="5400" w:hanging="360"/>
+      </w:pPr>
+    </w:lvl>
+    <w:lvl w:ilvl="7" w:tplc="08090019" w:tentative="1">
+      <w:start w:val="1"/>
+      <w:numFmt w:val="lowerLetter"/>
+      <w:lvlText w:val="%8."/>
+      <w:lvlJc w:val="left"/>
+      <w:pPr>
+        <w:ind w:left="6120" w:hanging="360"/>
+      </w:pPr>
+    </w:lvl>
+    <w:lvl w:ilvl="8" w:tplc="0809001B" w:tentative="1">
+      <w:start w:val="1"/>
+      <w:numFmt w:val="lowerRoman"/>
+      <w:lvlText w:val="%9."/>
+      <w:lvlJc w:val="right"/>
+      <w:pPr>
         <w:ind w:left="6840" w:hanging="180"/>
       </w:pPr>
     </w:lvl>
   </w:abstractNum>
   <w:num w:numId="1">
+    <w:abstractNumId w:val="3"/>
+  </w:num>
+  <w:num w:numId="2">
+    <w:abstractNumId w:val="5"/>
+  </w:num>
+  <w:num w:numId="3">
+    <w:abstractNumId w:val="1"/>
+  </w:num>
+  <w:num w:numId="4">
     <w:abstractNumId w:val="2"/>
   </w:num>
-  <w:num w:numId="2">
+  <w:num w:numId="5">
+    <w:abstractNumId w:val="4"/>
+  </w:num>
+  <w:num w:numId="6">
     <w:abstractNumId w:val="3"/>
+    <w:lvlOverride w:ilvl="0">
+      <w:lvl w:ilvl="0">
+        <w:start w:val="1"/>
+        <w:numFmt w:val="decimal"/>
+        <w:lvlText w:val="%1."/>
+        <w:lvlJc w:val="left"/>
+        <w:pPr>
+          <w:ind w:left="390" w:hanging="390"/>
+        </w:pPr>
+        <w:rPr>
+          <w:rFonts w:hint="default"/>
+        </w:rPr>
+      </w:lvl>
+    </w:lvlOverride>
+    <w:lvlOverride w:ilvl="1">
+      <w:lvl w:ilvl="1">
+        <w:start w:val="1"/>
+        <w:numFmt w:val="decimal"/>
+        <w:lvlText w:val="%1.%2."/>
+        <w:lvlJc w:val="left"/>
+        <w:pPr>
+          <w:ind w:left="720" w:hanging="720"/>
+        </w:pPr>
+        <w:rPr>
+          <w:rFonts w:hint="default"/>
+        </w:rPr>
+      </w:lvl>
+    </w:lvlOverride>
+    <w:lvlOverride w:ilvl="2">
+      <w:lvl w:ilvl="2">
+        <w:start w:val="1"/>
+        <w:numFmt w:val="decimal"/>
+        <w:lvlText w:val="%1.%2.%3."/>
+        <w:lvlJc w:val="left"/>
+        <w:pPr>
+          <w:ind w:left="720" w:hanging="720"/>
+        </w:pPr>
+        <w:rPr>
+          <w:rFonts w:hint="default"/>
+        </w:rPr>
+      </w:lvl>
+    </w:lvlOverride>
+    <w:lvlOverride w:ilvl="3">
+      <w:lvl w:ilvl="3">
+        <w:start w:val="1"/>
+        <w:numFmt w:val="decimal"/>
+        <w:lvlText w:val="%1.%2.%3.%4."/>
+        <w:lvlJc w:val="left"/>
+        <w:pPr>
+          <w:ind w:left="1080" w:hanging="1080"/>
+        </w:pPr>
+        <w:rPr>
+          <w:rFonts w:hint="default"/>
+        </w:rPr>
+      </w:lvl>
+    </w:lvlOverride>
+    <w:lvlOverride w:ilvl="4">
+      <w:lvl w:ilvl="4">
+        <w:start w:val="1"/>
+        <w:numFmt w:val="decimal"/>
+        <w:lvlText w:val="%1.%2.%3.%4.%5."/>
+        <w:lvlJc w:val="left"/>
+        <w:pPr>
+          <w:ind w:left="1080" w:hanging="1080"/>
+        </w:pPr>
+        <w:rPr>
+          <w:rFonts w:hint="default"/>
+        </w:rPr>
+      </w:lvl>
+    </w:lvlOverride>
+    <w:lvlOverride w:ilvl="5">
+      <w:lvl w:ilvl="5">
+        <w:start w:val="1"/>
+        <w:numFmt w:val="decimal"/>
+        <w:lvlText w:val="%1.%2.%3.%4.%5.%6."/>
+        <w:lvlJc w:val="left"/>
+        <w:pPr>
+          <w:ind w:left="1440" w:hanging="1440"/>
+        </w:pPr>
+        <w:rPr>
+          <w:rFonts w:hint="default"/>
+        </w:rPr>
+      </w:lvl>
+    </w:lvlOverride>
+    <w:lvlOverride w:ilvl="6">
+      <w:lvl w:ilvl="6">
+        <w:start w:val="1"/>
+        <w:numFmt w:val="decimal"/>
+        <w:lvlText w:val="%1.%2.%3.%4.%5.%6.%7."/>
+        <w:lvlJc w:val="left"/>
+        <w:pPr>
+          <w:ind w:left="1440" w:hanging="1440"/>
+        </w:pPr>
+        <w:rPr>
+          <w:rFonts w:hint="default"/>
+        </w:rPr>
+      </w:lvl>
+    </w:lvlOverride>
+    <w:lvlOverride w:ilvl="7">
+      <w:lvl w:ilvl="7">
+        <w:start w:val="1"/>
+        <w:numFmt w:val="decimal"/>
+        <w:lvlText w:val="%1.%2.%3.%4.%5.%6.%7.%8."/>
+        <w:lvlJc w:val="left"/>
+        <w:pPr>
+          <w:ind w:left="1800" w:hanging="1800"/>
+        </w:pPr>
+        <w:rPr>
+          <w:rFonts w:hint="default"/>
+        </w:rPr>
+      </w:lvl>
+    </w:lvlOverride>
+    <w:lvlOverride w:ilvl="8">
+      <w:lvl w:ilvl="8">
+        <w:start w:val="1"/>
+        <w:numFmt w:val="decimal"/>
+        <w:lvlText w:val="%1.%2.%3.%4.%5.%6.%7.%8.%9."/>
+        <w:lvlJc w:val="left"/>
+        <w:pPr>
+          <w:ind w:left="1800" w:hanging="1800"/>
+        </w:pPr>
+        <w:rPr>
+          <w:rFonts w:hint="default"/>
+        </w:rPr>
+      </w:lvl>
+    </w:lvlOverride>
   </w:num>
-  <w:num w:numId="3">
+  <w:num w:numId="7">
     <w:abstractNumId w:val="0"/>
-  </w:num>
-  <w:num w:numId="4">
-    <w:abstractNumId w:val="1"/>
   </w:num>
 </w:numbering>
 </file>
@@ -6799,6 +8667,7 @@
   <w:style w:type="character" w:default="1" w:styleId="DefaultParagraphFont">
     <w:name w:val="Default Paragraph Font"/>
     <w:uiPriority w:val="1"/>
+    <w:semiHidden/>
     <w:unhideWhenUsed/>
   </w:style>
   <w:style w:type="table" w:default="1" w:styleId="TableNormal">
@@ -7094,19 +8963,19 @@
 
 <file path=word/glossary/fontTable.xml><?xml version="1.0" encoding="utf-8"?>
 <w:fonts xmlns:mc="http://schemas.openxmlformats.org/markup-compatibility/2006" xmlns:r="http://schemas.openxmlformats.org/officeDocument/2006/relationships" xmlns:w="http://schemas.openxmlformats.org/wordprocessingml/2006/main" xmlns:w14="http://schemas.microsoft.com/office/word/2010/wordml" xmlns:w15="http://schemas.microsoft.com/office/word/2012/wordml" mc:Ignorable="w14 w15">
+  <w:font w:name="Times New Roman">
+    <w:panose1 w:val="02020603050405020304"/>
+    <w:charset w:val="00"/>
+    <w:family w:val="roman"/>
+    <w:pitch w:val="variable"/>
+    <w:sig w:usb0="E0002EFF" w:usb1="C0007843" w:usb2="00000009" w:usb3="00000000" w:csb0="000001FF" w:csb1="00000000"/>
+  </w:font>
   <w:font w:name="Symbol">
     <w:panose1 w:val="05050102010706020507"/>
     <w:charset w:val="02"/>
     <w:family w:val="roman"/>
     <w:pitch w:val="variable"/>
     <w:sig w:usb0="00000000" w:usb1="10000000" w:usb2="00000000" w:usb3="00000000" w:csb0="80000000" w:csb1="00000000"/>
-  </w:font>
-  <w:font w:name="Times New Roman">
-    <w:panose1 w:val="02020603050405020304"/>
-    <w:charset w:val="00"/>
-    <w:family w:val="roman"/>
-    <w:pitch w:val="variable"/>
-    <w:sig w:usb0="E0002EFF" w:usb1="C0007843" w:usb2="00000009" w:usb3="00000000" w:csb0="000001FF" w:csb1="00000000"/>
   </w:font>
   <w:font w:name="Courier New">
     <w:panose1 w:val="02070309020205020404"/>
@@ -7173,6 +9042,7 @@
     <w:rsid w:val="00460CA0"/>
     <w:rsid w:val="0099703D"/>
     <w:rsid w:val="00E21BA9"/>
+    <w:rsid w:val="00E555A3"/>
     <w:rsid w:val="00E94680"/>
     <w:rsid w:val="00F7795E"/>
   </w:rsids>
@@ -7933,7 +9803,7 @@
 </file>
 
 <file path=customXml/itemProps2.xml><?xml version="1.0" encoding="utf-8"?>
-<ds:datastoreItem xmlns:ds="http://schemas.openxmlformats.org/officeDocument/2006/customXml" ds:itemID="{CB38340C-DC2D-4A9B-A802-0D6AB948BB0F}">
+<ds:datastoreItem xmlns:ds="http://schemas.openxmlformats.org/officeDocument/2006/customXml" ds:itemID="{E697B700-CC61-4DB3-AE97-00835E4665AB}">
   <ds:schemaRefs>
     <ds:schemaRef ds:uri="http://schemas.openxmlformats.org/officeDocument/2006/bibliography"/>
   </ds:schemaRefs>

</xml_diff>

<commit_message>
chapter 2 thesis latest copy
</commit_message>
<xml_diff>
--- a/Documents/Thesis - Jomin Kaitholil George.docx
+++ b/Documents/Thesis - Jomin Kaitholil George.docx
@@ -6,7 +6,7 @@
       <w:sdtPr>
         <w:rPr>
           <w:rFonts w:ascii="Calibri" w:eastAsiaTheme="minorHAnsi" w:hAnsi="Calibri" w:cs="Arial"/>
-          <w:color w:val="5B9BD5" w:themeColor="accent1"/>
+          <w:color w:val="1CADE4" w:themeColor="accent1"/>
           <w:lang w:val="en-GB" w:bidi="ml-IN"/>
         </w:rPr>
         <w:id w:val="-1619977569"/>
@@ -15,6 +15,7 @@
           <w:docPartUnique/>
         </w:docPartObj>
       </w:sdtPr>
+      <w:sdtEndPr/>
       <w:sdtContent>
         <w:p>
           <w:pPr>
@@ -23,14 +24,14 @@
             <w:jc w:val="center"/>
             <w:rPr>
               <w:rFonts w:ascii="Calibri" w:hAnsi="Calibri" w:cs="Arial"/>
-              <w:color w:val="5B9BD5" w:themeColor="accent1"/>
+              <w:color w:val="1CADE4" w:themeColor="accent1"/>
             </w:rPr>
           </w:pPr>
           <w:r>
             <w:rPr>
               <w:rFonts w:ascii="Calibri" w:hAnsi="Calibri" w:cs="Arial"/>
               <w:noProof/>
-              <w:color w:val="5B9BD5" w:themeColor="accent1"/>
+              <w:color w:val="1CADE4" w:themeColor="accent1"/>
               <w:lang w:val="en-GB" w:eastAsia="en-GB" w:bidi="ml-IN"/>
             </w:rPr>
             <w:drawing>
@@ -92,7 +93,6 @@
             <w:rPr>
               <w:rFonts w:ascii="Calibri" w:eastAsiaTheme="majorEastAsia" w:hAnsi="Calibri" w:cs="Arial"/>
               <w:caps/>
-              <w:color w:val="5B9BD5" w:themeColor="accent1"/>
               <w:sz w:val="72"/>
               <w:szCs w:val="72"/>
             </w:rPr>
@@ -105,20 +105,20 @@
             <w:dataBinding w:prefixMappings="xmlns:ns0='http://purl.org/dc/elements/1.1/' xmlns:ns1='http://schemas.openxmlformats.org/package/2006/metadata/core-properties' " w:xpath="/ns1:coreProperties[1]/ns0:title[1]" w:storeItemID="{6C3C8BC8-F283-45AE-878A-BAB7291924A1}"/>
             <w:text/>
           </w:sdtPr>
+          <w:sdtEndPr/>
           <w:sdtContent>
             <w:p>
               <w:pPr>
                 <w:pStyle w:val="NoSpacing"/>
                 <w:pBdr>
-                  <w:top w:val="single" w:sz="6" w:space="6" w:color="5B9BD5" w:themeColor="accent1"/>
-                  <w:bottom w:val="single" w:sz="6" w:space="6" w:color="5B9BD5" w:themeColor="accent1"/>
+                  <w:top w:val="single" w:sz="6" w:space="6" w:color="1CADE4" w:themeColor="accent1"/>
+                  <w:bottom w:val="single" w:sz="6" w:space="6" w:color="1CADE4" w:themeColor="accent1"/>
                 </w:pBdr>
                 <w:spacing w:after="240"/>
                 <w:jc w:val="center"/>
                 <w:rPr>
                   <w:rFonts w:ascii="Calibri" w:eastAsiaTheme="majorEastAsia" w:hAnsi="Calibri" w:cs="Arial"/>
                   <w:caps/>
-                  <w:color w:val="5B9BD5" w:themeColor="accent1"/>
                   <w:sz w:val="72"/>
                   <w:szCs w:val="72"/>
                 </w:rPr>
@@ -127,7 +127,6 @@
                 <w:rPr>
                   <w:rFonts w:ascii="Calibri" w:eastAsiaTheme="majorEastAsia" w:hAnsi="Calibri" w:cs="Arial"/>
                   <w:caps/>
-                  <w:color w:val="5B9BD5" w:themeColor="accent1"/>
                   <w:sz w:val="72"/>
                   <w:szCs w:val="72"/>
                 </w:rPr>
@@ -140,7 +139,6 @@
           <w:sdtPr>
             <w:rPr>
               <w:rFonts w:ascii="Calibri" w:hAnsi="Calibri" w:cs="Arial"/>
-              <w:color w:val="5B9BD5" w:themeColor="accent1"/>
               <w:sz w:val="28"/>
               <w:szCs w:val="28"/>
               <w:lang w:val="en-GB"/>
@@ -154,13 +152,13 @@
             <w:dataBinding w:prefixMappings="xmlns:ns0='http://purl.org/dc/elements/1.1/' xmlns:ns1='http://schemas.openxmlformats.org/package/2006/metadata/core-properties' " w:xpath="/ns1:coreProperties[1]/ns0:subject[1]" w:storeItemID="{6C3C8BC8-F283-45AE-878A-BAB7291924A1}"/>
             <w:text/>
           </w:sdtPr>
+          <w:sdtEndPr/>
           <w:sdtContent>
             <w:p>
               <w:pPr>
                 <w:pStyle w:val="NoSpacing"/>
                 <w:rPr>
                   <w:rFonts w:ascii="Calibri" w:hAnsi="Calibri" w:cs="Arial"/>
-                  <w:color w:val="5B9BD5" w:themeColor="accent1"/>
                   <w:sz w:val="28"/>
                   <w:szCs w:val="28"/>
                 </w:rPr>
@@ -168,7 +166,6 @@
               <w:r>
                 <w:rPr>
                   <w:rFonts w:ascii="Calibri" w:hAnsi="Calibri" w:cs="Arial"/>
-                  <w:color w:val="5B9BD5" w:themeColor="accent1"/>
                   <w:sz w:val="28"/>
                   <w:szCs w:val="28"/>
                   <w:lang w:val="en-GB"/>
@@ -185,14 +182,14 @@
             <w:jc w:val="center"/>
             <w:rPr>
               <w:rFonts w:ascii="Calibri" w:hAnsi="Calibri" w:cs="Arial"/>
-              <w:color w:val="5B9BD5" w:themeColor="accent1"/>
+              <w:color w:val="1CADE4" w:themeColor="accent1"/>
             </w:rPr>
           </w:pPr>
           <w:r>
             <w:rPr>
               <w:rFonts w:ascii="Calibri" w:hAnsi="Calibri" w:cs="Arial"/>
               <w:noProof/>
-              <w:color w:val="5B9BD5" w:themeColor="accent1"/>
+              <w:color w:val="1CADE4" w:themeColor="accent1"/>
               <w:lang w:val="en-GB" w:eastAsia="en-GB" w:bidi="ml-IN"/>
             </w:rPr>
             <w:drawing>
@@ -249,14 +246,14 @@
           <w:pPr>
             <w:rPr>
               <w:rFonts w:ascii="Calibri" w:hAnsi="Calibri" w:cs="Arial"/>
-              <w:color w:val="5B9BD5" w:themeColor="accent1"/>
+              <w:color w:val="1CADE4" w:themeColor="accent1"/>
             </w:rPr>
           </w:pPr>
           <w:r>
             <w:rPr>
               <w:rFonts w:ascii="Calibri" w:hAnsi="Calibri" w:cs="Arial"/>
               <w:noProof/>
-              <w:color w:val="5B9BD5" w:themeColor="accent1"/>
+              <w:color w:val="1CADE4" w:themeColor="accent1"/>
               <w:lang w:eastAsia="en-GB"/>
             </w:rPr>
             <mc:AlternateContent>
@@ -315,14 +312,12 @@
                                 <w:pPr>
                                   <w:jc w:val="center"/>
                                   <w:rPr>
-                                    <w:color w:val="5B9BD5" w:themeColor="accent1"/>
                                     <w:sz w:val="28"/>
                                     <w:szCs w:val="28"/>
                                   </w:rPr>
                                 </w:pPr>
                                 <w:r>
                                   <w:rPr>
-                                    <w:color w:val="5B9BD5" w:themeColor="accent1"/>
                                     <w:sz w:val="28"/>
                                     <w:szCs w:val="28"/>
                                   </w:rPr>
@@ -333,14 +328,12 @@
                                 <w:pPr>
                                   <w:jc w:val="center"/>
                                   <w:rPr>
-                                    <w:color w:val="5B9BD5" w:themeColor="accent1"/>
                                     <w:sz w:val="28"/>
                                     <w:szCs w:val="28"/>
                                   </w:rPr>
                                 </w:pPr>
                                 <w:r>
                                   <w:rPr>
-                                    <w:color w:val="5B9BD5" w:themeColor="accent1"/>
                                     <w:sz w:val="28"/>
                                     <w:szCs w:val="28"/>
                                   </w:rPr>
@@ -351,14 +344,12 @@
                                 <w:pPr>
                                   <w:jc w:val="center"/>
                                   <w:rPr>
-                                    <w:color w:val="5B9BD5" w:themeColor="accent1"/>
                                     <w:sz w:val="28"/>
                                     <w:szCs w:val="28"/>
                                   </w:rPr>
                                 </w:pPr>
                                 <w:r>
                                   <w:rPr>
-                                    <w:color w:val="5B9BD5" w:themeColor="accent1"/>
                                     <w:sz w:val="28"/>
                                     <w:szCs w:val="28"/>
                                   </w:rPr>
@@ -369,14 +360,12 @@
                                 <w:pPr>
                                   <w:jc w:val="center"/>
                                   <w:rPr>
-                                    <w:color w:val="5B9BD5" w:themeColor="accent1"/>
                                     <w:sz w:val="28"/>
                                     <w:szCs w:val="28"/>
                                   </w:rPr>
                                 </w:pPr>
                                 <w:r>
                                   <w:rPr>
-                                    <w:color w:val="5B9BD5" w:themeColor="accent1"/>
                                     <w:sz w:val="28"/>
                                     <w:szCs w:val="28"/>
                                   </w:rPr>
@@ -387,7 +376,7 @@
                                 <w:pPr>
                                   <w:jc w:val="center"/>
                                   <w:rPr>
-                                    <w:color w:val="5B9BD5" w:themeColor="accent1"/>
+                                    <w:color w:val="1CADE4" w:themeColor="accent1"/>
                                     <w:sz w:val="28"/>
                                     <w:szCs w:val="28"/>
                                   </w:rPr>
@@ -397,7 +386,7 @@
                                 <w:pPr>
                                   <w:jc w:val="center"/>
                                   <w:rPr>
-                                    <w:color w:val="5B9BD5" w:themeColor="accent1"/>
+                                    <w:color w:val="1CADE4" w:themeColor="accent1"/>
                                     <w:sz w:val="28"/>
                                     <w:szCs w:val="28"/>
                                   </w:rPr>
@@ -407,7 +396,7 @@
                                 <w:pPr>
                                   <w:jc w:val="center"/>
                                   <w:rPr>
-                                    <w:color w:val="5B9BD5" w:themeColor="accent1"/>
+                                    <w:color w:val="1CADE4" w:themeColor="accent1"/>
                                     <w:sz w:val="28"/>
                                     <w:szCs w:val="28"/>
                                   </w:rPr>
@@ -417,14 +406,14 @@
                                 <w:pPr>
                                   <w:jc w:val="center"/>
                                   <w:rPr>
-                                    <w:color w:val="5B9BD5" w:themeColor="accent1"/>
+                                    <w:color w:val="1CADE4" w:themeColor="accent1"/>
                                     <w:sz w:val="28"/>
                                     <w:szCs w:val="28"/>
                                   </w:rPr>
                                 </w:pPr>
                                 <w:r>
                                   <w:rPr>
-                                    <w:color w:val="5B9BD5" w:themeColor="accent1"/>
+                                    <w:color w:val="1CADE4" w:themeColor="accent1"/>
                                     <w:sz w:val="28"/>
                                     <w:szCs w:val="28"/>
                                   </w:rPr>
@@ -432,7 +421,7 @@
                                 </w:r>
                                 <w:r>
                                   <w:rPr>
-                                    <w:color w:val="5B9BD5" w:themeColor="accent1"/>
+                                    <w:color w:val="1CADE4" w:themeColor="accent1"/>
                                     <w:sz w:val="28"/>
                                     <w:szCs w:val="28"/>
                                   </w:rPr>
@@ -440,7 +429,7 @@
                                 </w:r>
                                 <w:r>
                                   <w:rPr>
-                                    <w:color w:val="5B9BD5" w:themeColor="accent1"/>
+                                    <w:color w:val="1CADE4" w:themeColor="accent1"/>
                                     <w:sz w:val="28"/>
                                     <w:szCs w:val="28"/>
                                   </w:rPr>
@@ -448,7 +437,7 @@
                                 </w:r>
                                 <w:r>
                                   <w:rPr>
-                                    <w:color w:val="5B9BD5" w:themeColor="accent1"/>
+                                    <w:color w:val="1CADE4" w:themeColor="accent1"/>
                                     <w:sz w:val="28"/>
                                     <w:szCs w:val="28"/>
                                   </w:rPr>
@@ -457,7 +446,7 @@
                                 <w:r>
                                   <w:rPr>
                                     <w:noProof/>
-                                    <w:color w:val="5B9BD5" w:themeColor="accent1"/>
+                                    <w:color w:val="1CADE4" w:themeColor="accent1"/>
                                     <w:sz w:val="28"/>
                                     <w:szCs w:val="28"/>
                                   </w:rPr>
@@ -465,7 +454,7 @@
                                 </w:r>
                                 <w:r>
                                   <w:rPr>
-                                    <w:color w:val="5B9BD5" w:themeColor="accent1"/>
+                                    <w:color w:val="1CADE4" w:themeColor="accent1"/>
                                     <w:sz w:val="28"/>
                                     <w:szCs w:val="28"/>
                                   </w:rPr>
@@ -476,14 +465,14 @@
                                 <w:pPr>
                                   <w:jc w:val="center"/>
                                   <w:rPr>
-                                    <w:color w:val="5B9BD5" w:themeColor="accent1"/>
+                                    <w:color w:val="1CADE4" w:themeColor="accent1"/>
                                     <w:sz w:val="28"/>
                                     <w:szCs w:val="28"/>
                                   </w:rPr>
                                 </w:pPr>
                                 <w:r>
                                   <w:rPr>
-                                    <w:color w:val="5B9BD5" w:themeColor="accent1"/>
+                                    <w:color w:val="1CADE4" w:themeColor="accent1"/>
                                     <w:sz w:val="28"/>
                                     <w:szCs w:val="28"/>
                                   </w:rPr>
@@ -494,14 +483,14 @@
                                 <w:pPr>
                                   <w:jc w:val="center"/>
                                   <w:rPr>
-                                    <w:color w:val="5B9BD5" w:themeColor="accent1"/>
+                                    <w:color w:val="1CADE4" w:themeColor="accent1"/>
                                     <w:sz w:val="28"/>
                                     <w:szCs w:val="28"/>
                                   </w:rPr>
                                 </w:pPr>
                                 <w:r>
                                   <w:rPr>
-                                    <w:color w:val="5B9BD5" w:themeColor="accent1"/>
+                                    <w:color w:val="1CADE4" w:themeColor="accent1"/>
                                     <w:sz w:val="28"/>
                                     <w:szCs w:val="28"/>
                                   </w:rPr>
@@ -512,7 +501,7 @@
                                 <w:pPr>
                                   <w:jc w:val="center"/>
                                   <w:rPr>
-                                    <w:color w:val="5B9BD5" w:themeColor="accent1"/>
+                                    <w:color w:val="1CADE4" w:themeColor="accent1"/>
                                     <w:sz w:val="28"/>
                                     <w:szCs w:val="28"/>
                                   </w:rPr>
@@ -548,14 +537,12 @@
                           <w:pPr>
                             <w:jc w:val="center"/>
                             <w:rPr>
-                              <w:color w:val="5B9BD5" w:themeColor="accent1"/>
                               <w:sz w:val="28"/>
                               <w:szCs w:val="28"/>
                             </w:rPr>
                           </w:pPr>
                           <w:r>
                             <w:rPr>
-                              <w:color w:val="5B9BD5" w:themeColor="accent1"/>
                               <w:sz w:val="28"/>
                               <w:szCs w:val="28"/>
                             </w:rPr>
@@ -566,14 +553,12 @@
                           <w:pPr>
                             <w:jc w:val="center"/>
                             <w:rPr>
-                              <w:color w:val="5B9BD5" w:themeColor="accent1"/>
                               <w:sz w:val="28"/>
                               <w:szCs w:val="28"/>
                             </w:rPr>
                           </w:pPr>
                           <w:r>
                             <w:rPr>
-                              <w:color w:val="5B9BD5" w:themeColor="accent1"/>
                               <w:sz w:val="28"/>
                               <w:szCs w:val="28"/>
                             </w:rPr>
@@ -584,14 +569,12 @@
                           <w:pPr>
                             <w:jc w:val="center"/>
                             <w:rPr>
-                              <w:color w:val="5B9BD5" w:themeColor="accent1"/>
                               <w:sz w:val="28"/>
                               <w:szCs w:val="28"/>
                             </w:rPr>
                           </w:pPr>
                           <w:r>
                             <w:rPr>
-                              <w:color w:val="5B9BD5" w:themeColor="accent1"/>
                               <w:sz w:val="28"/>
                               <w:szCs w:val="28"/>
                             </w:rPr>
@@ -602,14 +585,12 @@
                           <w:pPr>
                             <w:jc w:val="center"/>
                             <w:rPr>
-                              <w:color w:val="5B9BD5" w:themeColor="accent1"/>
                               <w:sz w:val="28"/>
                               <w:szCs w:val="28"/>
                             </w:rPr>
                           </w:pPr>
                           <w:r>
                             <w:rPr>
-                              <w:color w:val="5B9BD5" w:themeColor="accent1"/>
                               <w:sz w:val="28"/>
                               <w:szCs w:val="28"/>
                             </w:rPr>
@@ -620,7 +601,7 @@
                           <w:pPr>
                             <w:jc w:val="center"/>
                             <w:rPr>
-                              <w:color w:val="5B9BD5" w:themeColor="accent1"/>
+                              <w:color w:val="1CADE4" w:themeColor="accent1"/>
                               <w:sz w:val="28"/>
                               <w:szCs w:val="28"/>
                             </w:rPr>
@@ -630,7 +611,7 @@
                           <w:pPr>
                             <w:jc w:val="center"/>
                             <w:rPr>
-                              <w:color w:val="5B9BD5" w:themeColor="accent1"/>
+                              <w:color w:val="1CADE4" w:themeColor="accent1"/>
                               <w:sz w:val="28"/>
                               <w:szCs w:val="28"/>
                             </w:rPr>
@@ -640,7 +621,7 @@
                           <w:pPr>
                             <w:jc w:val="center"/>
                             <w:rPr>
-                              <w:color w:val="5B9BD5" w:themeColor="accent1"/>
+                              <w:color w:val="1CADE4" w:themeColor="accent1"/>
                               <w:sz w:val="28"/>
                               <w:szCs w:val="28"/>
                             </w:rPr>
@@ -650,14 +631,14 @@
                           <w:pPr>
                             <w:jc w:val="center"/>
                             <w:rPr>
-                              <w:color w:val="5B9BD5" w:themeColor="accent1"/>
+                              <w:color w:val="1CADE4" w:themeColor="accent1"/>
                               <w:sz w:val="28"/>
                               <w:szCs w:val="28"/>
                             </w:rPr>
                           </w:pPr>
                           <w:r>
                             <w:rPr>
-                              <w:color w:val="5B9BD5" w:themeColor="accent1"/>
+                              <w:color w:val="1CADE4" w:themeColor="accent1"/>
                               <w:sz w:val="28"/>
                               <w:szCs w:val="28"/>
                             </w:rPr>
@@ -665,7 +646,7 @@
                           </w:r>
                           <w:r>
                             <w:rPr>
-                              <w:color w:val="5B9BD5" w:themeColor="accent1"/>
+                              <w:color w:val="1CADE4" w:themeColor="accent1"/>
                               <w:sz w:val="28"/>
                               <w:szCs w:val="28"/>
                             </w:rPr>
@@ -673,7 +654,7 @@
                           </w:r>
                           <w:r>
                             <w:rPr>
-                              <w:color w:val="5B9BD5" w:themeColor="accent1"/>
+                              <w:color w:val="1CADE4" w:themeColor="accent1"/>
                               <w:sz w:val="28"/>
                               <w:szCs w:val="28"/>
                             </w:rPr>
@@ -681,7 +662,7 @@
                           </w:r>
                           <w:r>
                             <w:rPr>
-                              <w:color w:val="5B9BD5" w:themeColor="accent1"/>
+                              <w:color w:val="1CADE4" w:themeColor="accent1"/>
                               <w:sz w:val="28"/>
                               <w:szCs w:val="28"/>
                             </w:rPr>
@@ -690,7 +671,7 @@
                           <w:r>
                             <w:rPr>
                               <w:noProof/>
-                              <w:color w:val="5B9BD5" w:themeColor="accent1"/>
+                              <w:color w:val="1CADE4" w:themeColor="accent1"/>
                               <w:sz w:val="28"/>
                               <w:szCs w:val="28"/>
                             </w:rPr>
@@ -698,7 +679,7 @@
                           </w:r>
                           <w:r>
                             <w:rPr>
-                              <w:color w:val="5B9BD5" w:themeColor="accent1"/>
+                              <w:color w:val="1CADE4" w:themeColor="accent1"/>
                               <w:sz w:val="28"/>
                               <w:szCs w:val="28"/>
                             </w:rPr>
@@ -709,14 +690,14 @@
                           <w:pPr>
                             <w:jc w:val="center"/>
                             <w:rPr>
-                              <w:color w:val="5B9BD5" w:themeColor="accent1"/>
+                              <w:color w:val="1CADE4" w:themeColor="accent1"/>
                               <w:sz w:val="28"/>
                               <w:szCs w:val="28"/>
                             </w:rPr>
                           </w:pPr>
                           <w:r>
                             <w:rPr>
-                              <w:color w:val="5B9BD5" w:themeColor="accent1"/>
+                              <w:color w:val="1CADE4" w:themeColor="accent1"/>
                               <w:sz w:val="28"/>
                               <w:szCs w:val="28"/>
                             </w:rPr>
@@ -727,14 +708,14 @@
                           <w:pPr>
                             <w:jc w:val="center"/>
                             <w:rPr>
-                              <w:color w:val="5B9BD5" w:themeColor="accent1"/>
+                              <w:color w:val="1CADE4" w:themeColor="accent1"/>
                               <w:sz w:val="28"/>
                               <w:szCs w:val="28"/>
                             </w:rPr>
                           </w:pPr>
                           <w:r>
                             <w:rPr>
-                              <w:color w:val="5B9BD5" w:themeColor="accent1"/>
+                              <w:color w:val="1CADE4" w:themeColor="accent1"/>
                               <w:sz w:val="28"/>
                               <w:szCs w:val="28"/>
                             </w:rPr>
@@ -745,7 +726,7 @@
                           <w:pPr>
                             <w:jc w:val="center"/>
                             <w:rPr>
-                              <w:color w:val="5B9BD5" w:themeColor="accent1"/>
+                              <w:color w:val="1CADE4" w:themeColor="accent1"/>
                               <w:sz w:val="28"/>
                               <w:szCs w:val="28"/>
                             </w:rPr>
@@ -762,7 +743,7 @@
           <w:r>
             <w:rPr>
               <w:rFonts w:ascii="Calibri" w:hAnsi="Calibri" w:cs="Arial"/>
-              <w:color w:val="5B9BD5" w:themeColor="accent1"/>
+              <w:color w:val="1CADE4" w:themeColor="accent1"/>
             </w:rPr>
             <w:br w:type="page"/>
           </w:r>
@@ -781,7 +762,7 @@
         </w:rPr>
       </w:pPr>
       <w:bookmarkStart w:id="0" w:name="_Toc448575505"/>
-      <w:bookmarkStart w:id="1" w:name="_Toc449792710"/>
+      <w:bookmarkStart w:id="1" w:name="_Toc449796906"/>
       <w:r>
         <w:rPr>
           <w:rFonts w:ascii="Calibri" w:hAnsi="Calibri" w:cs="Arial"/>
@@ -1184,7 +1165,7 @@
           <w:color w:val="000000" w:themeColor="text1"/>
         </w:rPr>
       </w:pPr>
-      <w:bookmarkStart w:id="2" w:name="_Toc449792711"/>
+      <w:bookmarkStart w:id="2" w:name="_Toc449796907"/>
       <w:r>
         <w:rPr>
           <w:rFonts w:ascii="Calibri" w:hAnsi="Calibri" w:cs="Arial"/>
@@ -1505,7 +1486,7 @@
           <w:color w:val="000000" w:themeColor="text1"/>
         </w:rPr>
       </w:pPr>
-      <w:bookmarkStart w:id="3" w:name="_Toc449792712"/>
+      <w:bookmarkStart w:id="3" w:name="_Toc449796908"/>
       <w:r>
         <w:rPr>
           <w:rFonts w:ascii="Calibri" w:hAnsi="Calibri" w:cs="Arial"/>
@@ -1861,8 +1842,6 @@
           <w:szCs w:val="28"/>
         </w:rPr>
       </w:pPr>
-      <w:bookmarkStart w:id="4" w:name="_GoBack"/>
-      <w:bookmarkEnd w:id="4"/>
     </w:p>
     <w:sdt>
       <w:sdtPr>
@@ -1937,7 +1916,7 @@
             </w:rPr>
             <w:fldChar w:fldCharType="separate"/>
           </w:r>
-          <w:hyperlink w:anchor="_Toc449792710" w:history="1">
+          <w:hyperlink w:anchor="_Toc449796906" w:history="1">
             <w:r>
               <w:rPr>
                 <w:rStyle w:val="Hyperlink"/>
@@ -1967,7 +1946,7 @@
                 <w:noProof/>
                 <w:webHidden/>
               </w:rPr>
-              <w:instrText xml:space="preserve"> PAGEREF _Toc449792710 \h </w:instrText>
+              <w:instrText xml:space="preserve"> PAGEREF _Toc449796906 \h </w:instrText>
             </w:r>
             <w:r>
               <w:rPr>
@@ -2007,7 +1986,7 @@
               <w:lang w:eastAsia="en-GB"/>
             </w:rPr>
           </w:pPr>
-          <w:hyperlink w:anchor="_Toc449792711" w:history="1">
+          <w:hyperlink w:anchor="_Toc449796907" w:history="1">
             <w:r>
               <w:rPr>
                 <w:rStyle w:val="Hyperlink"/>
@@ -2037,7 +2016,7 @@
                 <w:noProof/>
                 <w:webHidden/>
               </w:rPr>
-              <w:instrText xml:space="preserve"> PAGEREF _Toc449792711 \h </w:instrText>
+              <w:instrText xml:space="preserve"> PAGEREF _Toc449796907 \h </w:instrText>
             </w:r>
             <w:r>
               <w:rPr>
@@ -2077,7 +2056,7 @@
               <w:lang w:eastAsia="en-GB"/>
             </w:rPr>
           </w:pPr>
-          <w:hyperlink w:anchor="_Toc449792712" w:history="1">
+          <w:hyperlink w:anchor="_Toc449796908" w:history="1">
             <w:r>
               <w:rPr>
                 <w:rStyle w:val="Hyperlink"/>
@@ -2107,7 +2086,7 @@
                 <w:noProof/>
                 <w:webHidden/>
               </w:rPr>
-              <w:instrText xml:space="preserve"> PAGEREF _Toc449792712 \h </w:instrText>
+              <w:instrText xml:space="preserve"> PAGEREF _Toc449796908 \h </w:instrText>
             </w:r>
             <w:r>
               <w:rPr>
@@ -2147,7 +2126,7 @@
               <w:lang w:eastAsia="en-GB"/>
             </w:rPr>
           </w:pPr>
-          <w:hyperlink w:anchor="_Toc449792713" w:history="1">
+          <w:hyperlink w:anchor="_Toc449796909" w:history="1">
             <w:r>
               <w:rPr>
                 <w:rStyle w:val="Hyperlink"/>
@@ -2177,7 +2156,7 @@
                 <w:noProof/>
                 <w:webHidden/>
               </w:rPr>
-              <w:instrText xml:space="preserve"> PAGEREF _Toc449792713 \h </w:instrText>
+              <w:instrText xml:space="preserve"> PAGEREF _Toc449796909 \h </w:instrText>
             </w:r>
             <w:r>
               <w:rPr>
@@ -2221,7 +2200,7 @@
               <w:lang w:val="en-GB" w:eastAsia="en-GB" w:bidi="ml-IN"/>
             </w:rPr>
           </w:pPr>
-          <w:hyperlink w:anchor="_Toc449792714" w:history="1">
+          <w:hyperlink w:anchor="_Toc449796910" w:history="1">
             <w:r>
               <w:rPr>
                 <w:rStyle w:val="Hyperlink"/>
@@ -2269,7 +2248,7 @@
                 <w:noProof/>
                 <w:webHidden/>
               </w:rPr>
-              <w:instrText xml:space="preserve"> PAGEREF _Toc449792714 \h </w:instrText>
+              <w:instrText xml:space="preserve"> PAGEREF _Toc449796910 \h </w:instrText>
             </w:r>
             <w:r>
               <w:rPr>
@@ -2313,7 +2292,7 @@
               <w:lang w:val="en-GB" w:eastAsia="en-GB" w:bidi="ml-IN"/>
             </w:rPr>
           </w:pPr>
-          <w:hyperlink w:anchor="_Toc449792715" w:history="1">
+          <w:hyperlink w:anchor="_Toc449796911" w:history="1">
             <w:r>
               <w:rPr>
                 <w:rStyle w:val="Hyperlink"/>
@@ -2361,7 +2340,7 @@
                 <w:noProof/>
                 <w:webHidden/>
               </w:rPr>
-              <w:instrText xml:space="preserve"> PAGEREF _Toc449792715 \h </w:instrText>
+              <w:instrText xml:space="preserve"> PAGEREF _Toc449796911 \h </w:instrText>
             </w:r>
             <w:r>
               <w:rPr>
@@ -2405,7 +2384,7 @@
               <w:lang w:val="en-GB" w:eastAsia="en-GB" w:bidi="ml-IN"/>
             </w:rPr>
           </w:pPr>
-          <w:hyperlink w:anchor="_Toc449792716" w:history="1">
+          <w:hyperlink w:anchor="_Toc449796912" w:history="1">
             <w:r>
               <w:rPr>
                 <w:rStyle w:val="Hyperlink"/>
@@ -2453,7 +2432,7 @@
                 <w:noProof/>
                 <w:webHidden/>
               </w:rPr>
-              <w:instrText xml:space="preserve"> PAGEREF _Toc449792716 \h </w:instrText>
+              <w:instrText xml:space="preserve"> PAGEREF _Toc449796912 \h </w:instrText>
             </w:r>
             <w:r>
               <w:rPr>
@@ -2497,7 +2476,7 @@
               <w:lang w:val="en-GB" w:eastAsia="en-GB" w:bidi="ml-IN"/>
             </w:rPr>
           </w:pPr>
-          <w:hyperlink w:anchor="_Toc449792717" w:history="1">
+          <w:hyperlink w:anchor="_Toc449796913" w:history="1">
             <w:r>
               <w:rPr>
                 <w:rStyle w:val="Hyperlink"/>
@@ -2545,7 +2524,7 @@
                 <w:noProof/>
                 <w:webHidden/>
               </w:rPr>
-              <w:instrText xml:space="preserve"> PAGEREF _Toc449792717 \h </w:instrText>
+              <w:instrText xml:space="preserve"> PAGEREF _Toc449796913 \h </w:instrText>
             </w:r>
             <w:r>
               <w:rPr>
@@ -2589,7 +2568,7 @@
               <w:lang w:val="en-GB" w:eastAsia="en-GB" w:bidi="ml-IN"/>
             </w:rPr>
           </w:pPr>
-          <w:hyperlink w:anchor="_Toc449792718" w:history="1">
+          <w:hyperlink w:anchor="_Toc449796914" w:history="1">
             <w:r>
               <w:rPr>
                 <w:rStyle w:val="Hyperlink"/>
@@ -2637,7 +2616,7 @@
                 <w:noProof/>
                 <w:webHidden/>
               </w:rPr>
-              <w:instrText xml:space="preserve"> PAGEREF _Toc449792718 \h </w:instrText>
+              <w:instrText xml:space="preserve"> PAGEREF _Toc449796914 \h </w:instrText>
             </w:r>
             <w:r>
               <w:rPr>
@@ -2681,7 +2660,7 @@
               <w:lang w:val="en-GB" w:eastAsia="en-GB" w:bidi="ml-IN"/>
             </w:rPr>
           </w:pPr>
-          <w:hyperlink w:anchor="_Toc449792719" w:history="1">
+          <w:hyperlink w:anchor="_Toc449796915" w:history="1">
             <w:r>
               <w:rPr>
                 <w:rStyle w:val="Hyperlink"/>
@@ -2729,7 +2708,7 @@
                 <w:noProof/>
                 <w:webHidden/>
               </w:rPr>
-              <w:instrText xml:space="preserve"> PAGEREF _Toc449792719 \h </w:instrText>
+              <w:instrText xml:space="preserve"> PAGEREF _Toc449796915 \h </w:instrText>
             </w:r>
             <w:r>
               <w:rPr>
@@ -2773,7 +2752,7 @@
               <w:lang w:val="en-GB" w:eastAsia="en-GB" w:bidi="ml-IN"/>
             </w:rPr>
           </w:pPr>
-          <w:hyperlink w:anchor="_Toc449792720" w:history="1">
+          <w:hyperlink w:anchor="_Toc449796916" w:history="1">
             <w:r>
               <w:rPr>
                 <w:rStyle w:val="Hyperlink"/>
@@ -2821,7 +2800,7 @@
                 <w:noProof/>
                 <w:webHidden/>
               </w:rPr>
-              <w:instrText xml:space="preserve"> PAGEREF _Toc449792720 \h </w:instrText>
+              <w:instrText xml:space="preserve"> PAGEREF _Toc449796916 \h </w:instrText>
             </w:r>
             <w:r>
               <w:rPr>
@@ -2865,7 +2844,7 @@
               <w:lang w:val="en-GB" w:eastAsia="en-GB" w:bidi="ml-IN"/>
             </w:rPr>
           </w:pPr>
-          <w:hyperlink w:anchor="_Toc449792721" w:history="1">
+          <w:hyperlink w:anchor="_Toc449796917" w:history="1">
             <w:r>
               <w:rPr>
                 <w:rStyle w:val="Hyperlink"/>
@@ -2913,7 +2892,7 @@
                 <w:noProof/>
                 <w:webHidden/>
               </w:rPr>
-              <w:instrText xml:space="preserve"> PAGEREF _Toc449792721 \h </w:instrText>
+              <w:instrText xml:space="preserve"> PAGEREF _Toc449796917 \h </w:instrText>
             </w:r>
             <w:r>
               <w:rPr>
@@ -2957,7 +2936,7 @@
               <w:lang w:val="en-GB" w:eastAsia="en-GB" w:bidi="ml-IN"/>
             </w:rPr>
           </w:pPr>
-          <w:hyperlink w:anchor="_Toc449792722" w:history="1">
+          <w:hyperlink w:anchor="_Toc449796918" w:history="1">
             <w:r>
               <w:rPr>
                 <w:rStyle w:val="Hyperlink"/>
@@ -3005,7 +2984,7 @@
                 <w:noProof/>
                 <w:webHidden/>
               </w:rPr>
-              <w:instrText xml:space="preserve"> PAGEREF _Toc449792722 \h </w:instrText>
+              <w:instrText xml:space="preserve"> PAGEREF _Toc449796918 \h </w:instrText>
             </w:r>
             <w:r>
               <w:rPr>
@@ -3045,7 +3024,7 @@
               <w:lang w:eastAsia="en-GB"/>
             </w:rPr>
           </w:pPr>
-          <w:hyperlink w:anchor="_Toc449792723" w:history="1">
+          <w:hyperlink w:anchor="_Toc449796919" w:history="1">
             <w:r>
               <w:rPr>
                 <w:rStyle w:val="Hyperlink"/>
@@ -3075,7 +3054,7 @@
                 <w:noProof/>
                 <w:webHidden/>
               </w:rPr>
-              <w:instrText xml:space="preserve"> PAGEREF _Toc449792723 \h </w:instrText>
+              <w:instrText xml:space="preserve"> PAGEREF _Toc449796919 \h </w:instrText>
             </w:r>
             <w:r>
               <w:rPr>
@@ -3119,7 +3098,7 @@
               <w:lang w:val="en-GB" w:eastAsia="en-GB" w:bidi="ml-IN"/>
             </w:rPr>
           </w:pPr>
-          <w:hyperlink w:anchor="_Toc449792724" w:history="1">
+          <w:hyperlink w:anchor="_Toc449796920" w:history="1">
             <w:r>
               <w:rPr>
                 <w:rStyle w:val="Hyperlink"/>
@@ -3167,7 +3146,7 @@
                 <w:noProof/>
                 <w:webHidden/>
               </w:rPr>
-              <w:instrText xml:space="preserve"> PAGEREF _Toc449792724 \h </w:instrText>
+              <w:instrText xml:space="preserve"> PAGEREF _Toc449796920 \h </w:instrText>
             </w:r>
             <w:r>
               <w:rPr>
@@ -3211,7 +3190,7 @@
               <w:lang w:val="en-GB" w:eastAsia="en-GB" w:bidi="ml-IN"/>
             </w:rPr>
           </w:pPr>
-          <w:hyperlink w:anchor="_Toc449792725" w:history="1">
+          <w:hyperlink w:anchor="_Toc449796921" w:history="1">
             <w:r>
               <w:rPr>
                 <w:rStyle w:val="Hyperlink"/>
@@ -3259,7 +3238,7 @@
                 <w:noProof/>
                 <w:webHidden/>
               </w:rPr>
-              <w:instrText xml:space="preserve"> PAGEREF _Toc449792725 \h </w:instrText>
+              <w:instrText xml:space="preserve"> PAGEREF _Toc449796921 \h </w:instrText>
             </w:r>
             <w:r>
               <w:rPr>
@@ -3303,7 +3282,7 @@
               <w:lang w:val="en-GB" w:eastAsia="en-GB" w:bidi="ml-IN"/>
             </w:rPr>
           </w:pPr>
-          <w:hyperlink w:anchor="_Toc449792726" w:history="1">
+          <w:hyperlink w:anchor="_Toc449796922" w:history="1">
             <w:r>
               <w:rPr>
                 <w:rStyle w:val="Hyperlink"/>
@@ -3351,7 +3330,7 @@
                 <w:noProof/>
                 <w:webHidden/>
               </w:rPr>
-              <w:instrText xml:space="preserve"> PAGEREF _Toc449792726 \h </w:instrText>
+              <w:instrText xml:space="preserve"> PAGEREF _Toc449796922 \h </w:instrText>
             </w:r>
             <w:r>
               <w:rPr>
@@ -3395,7 +3374,7 @@
               <w:lang w:val="en-GB" w:eastAsia="en-GB" w:bidi="ml-IN"/>
             </w:rPr>
           </w:pPr>
-          <w:hyperlink w:anchor="_Toc449792727" w:history="1">
+          <w:hyperlink w:anchor="_Toc449796923" w:history="1">
             <w:r>
               <w:rPr>
                 <w:rStyle w:val="Hyperlink"/>
@@ -3443,7 +3422,7 @@
                 <w:noProof/>
                 <w:webHidden/>
               </w:rPr>
-              <w:instrText xml:space="preserve"> PAGEREF _Toc449792727 \h </w:instrText>
+              <w:instrText xml:space="preserve"> PAGEREF _Toc449796923 \h </w:instrText>
             </w:r>
             <w:r>
               <w:rPr>
@@ -3487,7 +3466,7 @@
               <w:lang w:val="en-GB" w:eastAsia="en-GB" w:bidi="ml-IN"/>
             </w:rPr>
           </w:pPr>
-          <w:hyperlink w:anchor="_Toc449792728" w:history="1">
+          <w:hyperlink w:anchor="_Toc449796924" w:history="1">
             <w:r>
               <w:rPr>
                 <w:rStyle w:val="Hyperlink"/>
@@ -3535,7 +3514,7 @@
                 <w:noProof/>
                 <w:webHidden/>
               </w:rPr>
-              <w:instrText xml:space="preserve"> PAGEREF _Toc449792728 \h </w:instrText>
+              <w:instrText xml:space="preserve"> PAGEREF _Toc449796924 \h </w:instrText>
             </w:r>
             <w:r>
               <w:rPr>
@@ -3579,7 +3558,7 @@
               <w:lang w:val="en-GB" w:eastAsia="en-GB" w:bidi="ml-IN"/>
             </w:rPr>
           </w:pPr>
-          <w:hyperlink w:anchor="_Toc449792729" w:history="1">
+          <w:hyperlink w:anchor="_Toc449796925" w:history="1">
             <w:r>
               <w:rPr>
                 <w:rStyle w:val="Hyperlink"/>
@@ -3627,7 +3606,7 @@
                 <w:noProof/>
                 <w:webHidden/>
               </w:rPr>
-              <w:instrText xml:space="preserve"> PAGEREF _Toc449792729 \h </w:instrText>
+              <w:instrText xml:space="preserve"> PAGEREF _Toc449796925 \h </w:instrText>
             </w:r>
             <w:r>
               <w:rPr>
@@ -3671,7 +3650,7 @@
               <w:lang w:val="en-GB" w:eastAsia="en-GB" w:bidi="ml-IN"/>
             </w:rPr>
           </w:pPr>
-          <w:hyperlink w:anchor="_Toc449792730" w:history="1">
+          <w:hyperlink w:anchor="_Toc449796926" w:history="1">
             <w:r>
               <w:rPr>
                 <w:rStyle w:val="Hyperlink"/>
@@ -3719,7 +3698,7 @@
                 <w:noProof/>
                 <w:webHidden/>
               </w:rPr>
-              <w:instrText xml:space="preserve"> PAGEREF _Toc449792730 \h </w:instrText>
+              <w:instrText xml:space="preserve"> PAGEREF _Toc449796926 \h </w:instrText>
             </w:r>
             <w:r>
               <w:rPr>
@@ -3763,7 +3742,7 @@
               <w:lang w:val="en-GB" w:eastAsia="en-GB" w:bidi="ml-IN"/>
             </w:rPr>
           </w:pPr>
-          <w:hyperlink w:anchor="_Toc449792731" w:history="1">
+          <w:hyperlink w:anchor="_Toc449796927" w:history="1">
             <w:r>
               <w:rPr>
                 <w:rStyle w:val="Hyperlink"/>
@@ -3811,7 +3790,7 @@
                 <w:noProof/>
                 <w:webHidden/>
               </w:rPr>
-              <w:instrText xml:space="preserve"> PAGEREF _Toc449792731 \h </w:instrText>
+              <w:instrText xml:space="preserve"> PAGEREF _Toc449796927 \h </w:instrText>
             </w:r>
             <w:r>
               <w:rPr>
@@ -3855,7 +3834,7 @@
               <w:lang w:val="en-GB" w:eastAsia="en-GB" w:bidi="ml-IN"/>
             </w:rPr>
           </w:pPr>
-          <w:hyperlink w:anchor="_Toc449792732" w:history="1">
+          <w:hyperlink w:anchor="_Toc449796928" w:history="1">
             <w:r>
               <w:rPr>
                 <w:rStyle w:val="Hyperlink"/>
@@ -3903,7 +3882,7 @@
                 <w:noProof/>
                 <w:webHidden/>
               </w:rPr>
-              <w:instrText xml:space="preserve"> PAGEREF _Toc449792732 \h </w:instrText>
+              <w:instrText xml:space="preserve"> PAGEREF _Toc449796928 \h </w:instrText>
             </w:r>
             <w:r>
               <w:rPr>
@@ -3947,7 +3926,7 @@
               <w:lang w:val="en-GB" w:eastAsia="en-GB" w:bidi="ml-IN"/>
             </w:rPr>
           </w:pPr>
-          <w:hyperlink w:anchor="_Toc449792733" w:history="1">
+          <w:hyperlink w:anchor="_Toc449796929" w:history="1">
             <w:r>
               <w:rPr>
                 <w:rStyle w:val="Hyperlink"/>
@@ -3995,7 +3974,7 @@
                 <w:noProof/>
                 <w:webHidden/>
               </w:rPr>
-              <w:instrText xml:space="preserve"> PAGEREF _Toc449792733 \h </w:instrText>
+              <w:instrText xml:space="preserve"> PAGEREF _Toc449796929 \h </w:instrText>
             </w:r>
             <w:r>
               <w:rPr>
@@ -4039,7 +4018,7 @@
               <w:lang w:val="en-GB" w:eastAsia="en-GB" w:bidi="ml-IN"/>
             </w:rPr>
           </w:pPr>
-          <w:hyperlink w:anchor="_Toc449792734" w:history="1">
+          <w:hyperlink w:anchor="_Toc449796930" w:history="1">
             <w:r>
               <w:rPr>
                 <w:rStyle w:val="Hyperlink"/>
@@ -4087,7 +4066,7 @@
                 <w:noProof/>
                 <w:webHidden/>
               </w:rPr>
-              <w:instrText xml:space="preserve"> PAGEREF _Toc449792734 \h </w:instrText>
+              <w:instrText xml:space="preserve"> PAGEREF _Toc449796930 \h </w:instrText>
             </w:r>
             <w:r>
               <w:rPr>
@@ -4131,7 +4110,7 @@
               <w:lang w:val="en-GB" w:eastAsia="en-GB" w:bidi="ml-IN"/>
             </w:rPr>
           </w:pPr>
-          <w:hyperlink w:anchor="_Toc449792735" w:history="1">
+          <w:hyperlink w:anchor="_Toc449796931" w:history="1">
             <w:r>
               <w:rPr>
                 <w:rStyle w:val="Hyperlink"/>
@@ -4179,7 +4158,7 @@
                 <w:noProof/>
                 <w:webHidden/>
               </w:rPr>
-              <w:instrText xml:space="preserve"> PAGEREF _Toc449792735 \h </w:instrText>
+              <w:instrText xml:space="preserve"> PAGEREF _Toc449796931 \h </w:instrText>
             </w:r>
             <w:r>
               <w:rPr>
@@ -4223,7 +4202,7 @@
               <w:lang w:val="en-GB" w:eastAsia="en-GB" w:bidi="ml-IN"/>
             </w:rPr>
           </w:pPr>
-          <w:hyperlink w:anchor="_Toc449792736" w:history="1">
+          <w:hyperlink w:anchor="_Toc449796932" w:history="1">
             <w:r>
               <w:rPr>
                 <w:rStyle w:val="Hyperlink"/>
@@ -4271,7 +4250,7 @@
                 <w:noProof/>
                 <w:webHidden/>
               </w:rPr>
-              <w:instrText xml:space="preserve"> PAGEREF _Toc449792736 \h </w:instrText>
+              <w:instrText xml:space="preserve"> PAGEREF _Toc449796932 \h </w:instrText>
             </w:r>
             <w:r>
               <w:rPr>
@@ -4310,10 +4289,12 @@
               <w:tab w:val="right" w:leader="dot" w:pos="9016"/>
             </w:tabs>
             <w:rPr>
+              <w:rFonts w:eastAsiaTheme="minorEastAsia"/>
               <w:noProof/>
+              <w:lang w:eastAsia="en-GB"/>
             </w:rPr>
           </w:pPr>
-          <w:hyperlink w:anchor="_Toc449792737" w:history="1">
+          <w:hyperlink w:anchor="_Toc449796933" w:history="1">
             <w:r>
               <w:rPr>
                 <w:rStyle w:val="Hyperlink"/>
@@ -4326,7 +4307,9 @@
             </w:r>
             <w:r>
               <w:rPr>
-                <w:noProof/>
+                <w:rFonts w:eastAsiaTheme="minorEastAsia"/>
+                <w:noProof/>
+                <w:lang w:eastAsia="en-GB"/>
               </w:rPr>
               <w:tab/>
             </w:r>
@@ -4359,7 +4342,7 @@
                 <w:noProof/>
                 <w:webHidden/>
               </w:rPr>
-              <w:instrText xml:space="preserve"> PAGEREF _Toc449792737 \h </w:instrText>
+              <w:instrText xml:space="preserve"> PAGEREF _Toc449796933 \h </w:instrText>
             </w:r>
             <w:r>
               <w:rPr>
@@ -4398,10 +4381,12 @@
               <w:tab w:val="right" w:leader="dot" w:pos="9016"/>
             </w:tabs>
             <w:rPr>
+              <w:rFonts w:eastAsiaTheme="minorEastAsia"/>
               <w:noProof/>
+              <w:lang w:eastAsia="en-GB"/>
             </w:rPr>
           </w:pPr>
-          <w:hyperlink w:anchor="_Toc449792738" w:history="1">
+          <w:hyperlink w:anchor="_Toc449796934" w:history="1">
             <w:r>
               <w:rPr>
                 <w:rStyle w:val="Hyperlink"/>
@@ -4410,11 +4395,13 @@
                 <w:bCs/>
                 <w:noProof/>
               </w:rPr>
-              <w:t>2.3.1.1</w:t>
-            </w:r>
-            <w:r>
-              <w:rPr>
-                <w:noProof/>
+              <w:t>2.3.1.2</w:t>
+            </w:r>
+            <w:r>
+              <w:rPr>
+                <w:rFonts w:eastAsiaTheme="minorEastAsia"/>
+                <w:noProof/>
+                <w:lang w:eastAsia="en-GB"/>
               </w:rPr>
               <w:tab/>
             </w:r>
@@ -4447,7 +4434,7 @@
                 <w:noProof/>
                 <w:webHidden/>
               </w:rPr>
-              <w:instrText xml:space="preserve"> PAGEREF _Toc449792738 \h </w:instrText>
+              <w:instrText xml:space="preserve"> PAGEREF _Toc449796934 \h </w:instrText>
             </w:r>
             <w:r>
               <w:rPr>
@@ -4486,10 +4473,12 @@
               <w:tab w:val="right" w:leader="dot" w:pos="9016"/>
             </w:tabs>
             <w:rPr>
+              <w:rFonts w:eastAsiaTheme="minorEastAsia"/>
               <w:noProof/>
+              <w:lang w:eastAsia="en-GB"/>
             </w:rPr>
           </w:pPr>
-          <w:hyperlink w:anchor="_Toc449792739" w:history="1">
+          <w:hyperlink w:anchor="_Toc449796935" w:history="1">
             <w:r>
               <w:rPr>
                 <w:rStyle w:val="Hyperlink"/>
@@ -4498,11 +4487,13 @@
                 <w:bCs/>
                 <w:noProof/>
               </w:rPr>
-              <w:t>2.3.1.1</w:t>
-            </w:r>
-            <w:r>
-              <w:rPr>
-                <w:noProof/>
+              <w:t>2.3.1.3</w:t>
+            </w:r>
+            <w:r>
+              <w:rPr>
+                <w:rFonts w:eastAsiaTheme="minorEastAsia"/>
+                <w:noProof/>
+                <w:lang w:eastAsia="en-GB"/>
               </w:rPr>
               <w:tab/>
             </w:r>
@@ -4535,7 +4526,7 @@
                 <w:noProof/>
                 <w:webHidden/>
               </w:rPr>
-              <w:instrText xml:space="preserve"> PAGEREF _Toc449792739 \h </w:instrText>
+              <w:instrText xml:space="preserve"> PAGEREF _Toc449796935 \h </w:instrText>
             </w:r>
             <w:r>
               <w:rPr>
@@ -4555,7 +4546,7 @@
                 <w:noProof/>
                 <w:webHidden/>
               </w:rPr>
-              <w:t>16</w:t>
+              <w:t>17</w:t>
             </w:r>
             <w:r>
               <w:rPr>
@@ -4579,7 +4570,7 @@
               <w:lang w:val="en-GB" w:eastAsia="en-GB" w:bidi="ml-IN"/>
             </w:rPr>
           </w:pPr>
-          <w:hyperlink w:anchor="_Toc449792740" w:history="1">
+          <w:hyperlink w:anchor="_Toc449796936" w:history="1">
             <w:r>
               <w:rPr>
                 <w:rStyle w:val="Hyperlink"/>
@@ -4627,7 +4618,7 @@
                 <w:noProof/>
                 <w:webHidden/>
               </w:rPr>
-              <w:instrText xml:space="preserve"> PAGEREF _Toc449792740 \h </w:instrText>
+              <w:instrText xml:space="preserve"> PAGEREF _Toc449796936 \h </w:instrText>
             </w:r>
             <w:r>
               <w:rPr>
@@ -4647,7 +4638,7 @@
                 <w:noProof/>
                 <w:webHidden/>
               </w:rPr>
-              <w:t>16</w:t>
+              <w:t>17</w:t>
             </w:r>
             <w:r>
               <w:rPr>
@@ -4671,7 +4662,7 @@
               <w:lang w:val="en-GB" w:eastAsia="en-GB" w:bidi="ml-IN"/>
             </w:rPr>
           </w:pPr>
-          <w:hyperlink w:anchor="_Toc449792741" w:history="1">
+          <w:hyperlink w:anchor="_Toc449796937" w:history="1">
             <w:r>
               <w:rPr>
                 <w:rStyle w:val="Hyperlink"/>
@@ -4719,7 +4710,7 @@
                 <w:noProof/>
                 <w:webHidden/>
               </w:rPr>
-              <w:instrText xml:space="preserve"> PAGEREF _Toc449792741 \h </w:instrText>
+              <w:instrText xml:space="preserve"> PAGEREF _Toc449796937 \h </w:instrText>
             </w:r>
             <w:r>
               <w:rPr>
@@ -4739,7 +4730,7 @@
                 <w:noProof/>
                 <w:webHidden/>
               </w:rPr>
-              <w:t>17</w:t>
+              <w:t>18</w:t>
             </w:r>
             <w:r>
               <w:rPr>
@@ -4763,7 +4754,7 @@
               <w:lang w:val="en-GB" w:eastAsia="en-GB" w:bidi="ml-IN"/>
             </w:rPr>
           </w:pPr>
-          <w:hyperlink w:anchor="_Toc449792742" w:history="1">
+          <w:hyperlink w:anchor="_Toc449796938" w:history="1">
             <w:r>
               <w:rPr>
                 <w:rStyle w:val="Hyperlink"/>
@@ -4811,7 +4802,7 @@
                 <w:noProof/>
                 <w:webHidden/>
               </w:rPr>
-              <w:instrText xml:space="preserve"> PAGEREF _Toc449792742 \h </w:instrText>
+              <w:instrText xml:space="preserve"> PAGEREF _Toc449796938 \h </w:instrText>
             </w:r>
             <w:r>
               <w:rPr>
@@ -4831,7 +4822,7 @@
                 <w:noProof/>
                 <w:webHidden/>
               </w:rPr>
-              <w:t>17</w:t>
+              <w:t>18</w:t>
             </w:r>
             <w:r>
               <w:rPr>
@@ -4855,7 +4846,7 @@
               <w:lang w:val="en-GB" w:eastAsia="en-GB" w:bidi="ml-IN"/>
             </w:rPr>
           </w:pPr>
-          <w:hyperlink w:anchor="_Toc449792743" w:history="1">
+          <w:hyperlink w:anchor="_Toc449796939" w:history="1">
             <w:r>
               <w:rPr>
                 <w:rStyle w:val="Hyperlink"/>
@@ -4903,7 +4894,7 @@
                 <w:noProof/>
                 <w:webHidden/>
               </w:rPr>
-              <w:instrText xml:space="preserve"> PAGEREF _Toc449792743 \h </w:instrText>
+              <w:instrText xml:space="preserve"> PAGEREF _Toc449796939 \h </w:instrText>
             </w:r>
             <w:r>
               <w:rPr>
@@ -4923,7 +4914,7 @@
                 <w:noProof/>
                 <w:webHidden/>
               </w:rPr>
-              <w:t>17</w:t>
+              <w:t>18</w:t>
             </w:r>
             <w:r>
               <w:rPr>
@@ -4947,7 +4938,7 @@
               <w:lang w:val="en-GB" w:eastAsia="en-GB" w:bidi="ml-IN"/>
             </w:rPr>
           </w:pPr>
-          <w:hyperlink w:anchor="_Toc449792744" w:history="1">
+          <w:hyperlink w:anchor="_Toc449796940" w:history="1">
             <w:r>
               <w:rPr>
                 <w:rStyle w:val="Hyperlink"/>
@@ -4995,7 +4986,7 @@
                 <w:noProof/>
                 <w:webHidden/>
               </w:rPr>
-              <w:instrText xml:space="preserve"> PAGEREF _Toc449792744 \h </w:instrText>
+              <w:instrText xml:space="preserve"> PAGEREF _Toc449796940 \h </w:instrText>
             </w:r>
             <w:r>
               <w:rPr>
@@ -5015,7 +5006,7 @@
                 <w:noProof/>
                 <w:webHidden/>
               </w:rPr>
-              <w:t>17</w:t>
+              <w:t>18</w:t>
             </w:r>
             <w:r>
               <w:rPr>
@@ -5039,7 +5030,7 @@
               <w:lang w:val="en-GB" w:eastAsia="en-GB" w:bidi="ml-IN"/>
             </w:rPr>
           </w:pPr>
-          <w:hyperlink w:anchor="_Toc449792745" w:history="1">
+          <w:hyperlink w:anchor="_Toc449796941" w:history="1">
             <w:r>
               <w:rPr>
                 <w:rStyle w:val="Hyperlink"/>
@@ -5087,7 +5078,7 @@
                 <w:noProof/>
                 <w:webHidden/>
               </w:rPr>
-              <w:instrText xml:space="preserve"> PAGEREF _Toc449792745 \h </w:instrText>
+              <w:instrText xml:space="preserve"> PAGEREF _Toc449796941 \h </w:instrText>
             </w:r>
             <w:r>
               <w:rPr>
@@ -5107,7 +5098,7 @@
                 <w:noProof/>
                 <w:webHidden/>
               </w:rPr>
-              <w:t>17</w:t>
+              <w:t>18</w:t>
             </w:r>
             <w:r>
               <w:rPr>
@@ -5131,7 +5122,7 @@
               <w:lang w:val="en-GB" w:eastAsia="en-GB" w:bidi="ml-IN"/>
             </w:rPr>
           </w:pPr>
-          <w:hyperlink w:anchor="_Toc449792746" w:history="1">
+          <w:hyperlink w:anchor="_Toc449796942" w:history="1">
             <w:r>
               <w:rPr>
                 <w:rStyle w:val="Hyperlink"/>
@@ -5179,7 +5170,7 @@
                 <w:noProof/>
                 <w:webHidden/>
               </w:rPr>
-              <w:instrText xml:space="preserve"> PAGEREF _Toc449792746 \h </w:instrText>
+              <w:instrText xml:space="preserve"> PAGEREF _Toc449796942 \h </w:instrText>
             </w:r>
             <w:r>
               <w:rPr>
@@ -5199,7 +5190,7 @@
                 <w:noProof/>
                 <w:webHidden/>
               </w:rPr>
-              <w:t>17</w:t>
+              <w:t>18</w:t>
             </w:r>
             <w:r>
               <w:rPr>
@@ -5223,7 +5214,7 @@
               <w:lang w:val="en-GB" w:eastAsia="en-GB" w:bidi="ml-IN"/>
             </w:rPr>
           </w:pPr>
-          <w:hyperlink w:anchor="_Toc449792747" w:history="1">
+          <w:hyperlink w:anchor="_Toc449796943" w:history="1">
             <w:r>
               <w:rPr>
                 <w:rStyle w:val="Hyperlink"/>
@@ -5271,7 +5262,7 @@
                 <w:noProof/>
                 <w:webHidden/>
               </w:rPr>
-              <w:instrText xml:space="preserve"> PAGEREF _Toc449792747 \h </w:instrText>
+              <w:instrText xml:space="preserve"> PAGEREF _Toc449796943 \h </w:instrText>
             </w:r>
             <w:r>
               <w:rPr>
@@ -5291,7 +5282,7 @@
                 <w:noProof/>
                 <w:webHidden/>
               </w:rPr>
-              <w:t>17</w:t>
+              <w:t>18</w:t>
             </w:r>
             <w:r>
               <w:rPr>
@@ -5315,7 +5306,7 @@
               <w:lang w:val="en-GB" w:eastAsia="en-GB" w:bidi="ml-IN"/>
             </w:rPr>
           </w:pPr>
-          <w:hyperlink w:anchor="_Toc449792748" w:history="1">
+          <w:hyperlink w:anchor="_Toc449796944" w:history="1">
             <w:r>
               <w:rPr>
                 <w:rStyle w:val="Hyperlink"/>
@@ -5363,7 +5354,7 @@
                 <w:noProof/>
                 <w:webHidden/>
               </w:rPr>
-              <w:instrText xml:space="preserve"> PAGEREF _Toc449792748 \h </w:instrText>
+              <w:instrText xml:space="preserve"> PAGEREF _Toc449796944 \h </w:instrText>
             </w:r>
             <w:r>
               <w:rPr>
@@ -5383,7 +5374,7 @@
                 <w:noProof/>
                 <w:webHidden/>
               </w:rPr>
-              <w:t>17</w:t>
+              <w:t>18</w:t>
             </w:r>
             <w:r>
               <w:rPr>
@@ -5407,7 +5398,7 @@
               <w:lang w:val="en-GB" w:eastAsia="en-GB" w:bidi="ml-IN"/>
             </w:rPr>
           </w:pPr>
-          <w:hyperlink w:anchor="_Toc449792749" w:history="1">
+          <w:hyperlink w:anchor="_Toc449796945" w:history="1">
             <w:r>
               <w:rPr>
                 <w:rStyle w:val="Hyperlink"/>
@@ -5455,7 +5446,7 @@
                 <w:noProof/>
                 <w:webHidden/>
               </w:rPr>
-              <w:instrText xml:space="preserve"> PAGEREF _Toc449792749 \h </w:instrText>
+              <w:instrText xml:space="preserve"> PAGEREF _Toc449796945 \h </w:instrText>
             </w:r>
             <w:r>
               <w:rPr>
@@ -5475,7 +5466,7 @@
                 <w:noProof/>
                 <w:webHidden/>
               </w:rPr>
-              <w:t>17</w:t>
+              <w:t>18</w:t>
             </w:r>
             <w:r>
               <w:rPr>
@@ -5499,7 +5490,7 @@
               <w:lang w:val="en-GB" w:eastAsia="en-GB" w:bidi="ml-IN"/>
             </w:rPr>
           </w:pPr>
-          <w:hyperlink w:anchor="_Toc449792750" w:history="1">
+          <w:hyperlink w:anchor="_Toc449796946" w:history="1">
             <w:r>
               <w:rPr>
                 <w:rStyle w:val="Hyperlink"/>
@@ -5547,7 +5538,7 @@
                 <w:noProof/>
                 <w:webHidden/>
               </w:rPr>
-              <w:instrText xml:space="preserve"> PAGEREF _Toc449792750 \h </w:instrText>
+              <w:instrText xml:space="preserve"> PAGEREF _Toc449796946 \h </w:instrText>
             </w:r>
             <w:r>
               <w:rPr>
@@ -5567,7 +5558,7 @@
                 <w:noProof/>
                 <w:webHidden/>
               </w:rPr>
-              <w:t>17</w:t>
+              <w:t>18</w:t>
             </w:r>
             <w:r>
               <w:rPr>
@@ -5587,7 +5578,7 @@
               <w:lang w:eastAsia="en-GB"/>
             </w:rPr>
           </w:pPr>
-          <w:hyperlink w:anchor="_Toc449792751" w:history="1">
+          <w:hyperlink w:anchor="_Toc449796947" w:history="1">
             <w:r>
               <w:rPr>
                 <w:rStyle w:val="Hyperlink"/>
@@ -5617,7 +5608,7 @@
                 <w:noProof/>
                 <w:webHidden/>
               </w:rPr>
-              <w:instrText xml:space="preserve"> PAGEREF _Toc449792751 \h </w:instrText>
+              <w:instrText xml:space="preserve"> PAGEREF _Toc449796947 \h </w:instrText>
             </w:r>
             <w:r>
               <w:rPr>
@@ -5637,7 +5628,7 @@
                 <w:noProof/>
                 <w:webHidden/>
               </w:rPr>
-              <w:t>18</w:t>
+              <w:t>19</w:t>
             </w:r>
             <w:r>
               <w:rPr>
@@ -5660,7 +5651,7 @@
               <w:lang w:val="en-GB" w:eastAsia="en-GB" w:bidi="ml-IN"/>
             </w:rPr>
           </w:pPr>
-          <w:hyperlink w:anchor="_Toc449792752" w:history="1">
+          <w:hyperlink w:anchor="_Toc449796948" w:history="1">
             <w:r>
               <w:rPr>
                 <w:rStyle w:val="Hyperlink"/>
@@ -5690,7 +5681,7 @@
                 <w:noProof/>
                 <w:webHidden/>
               </w:rPr>
-              <w:instrText xml:space="preserve"> PAGEREF _Toc449792752 \h </w:instrText>
+              <w:instrText xml:space="preserve"> PAGEREF _Toc449796948 \h </w:instrText>
             </w:r>
             <w:r>
               <w:rPr>
@@ -5710,7 +5701,7 @@
                 <w:noProof/>
                 <w:webHidden/>
               </w:rPr>
-              <w:t>18</w:t>
+              <w:t>19</w:t>
             </w:r>
             <w:r>
               <w:rPr>
@@ -5733,7 +5724,7 @@
               <w:lang w:val="en-GB" w:eastAsia="en-GB" w:bidi="ml-IN"/>
             </w:rPr>
           </w:pPr>
-          <w:hyperlink w:anchor="_Toc449792753" w:history="1">
+          <w:hyperlink w:anchor="_Toc449796949" w:history="1">
             <w:r>
               <w:rPr>
                 <w:rStyle w:val="Hyperlink"/>
@@ -5763,7 +5754,7 @@
                 <w:noProof/>
                 <w:webHidden/>
               </w:rPr>
-              <w:instrText xml:space="preserve"> PAGEREF _Toc449792753 \h </w:instrText>
+              <w:instrText xml:space="preserve"> PAGEREF _Toc449796949 \h </w:instrText>
             </w:r>
             <w:r>
               <w:rPr>
@@ -5783,7 +5774,7 @@
                 <w:noProof/>
                 <w:webHidden/>
               </w:rPr>
-              <w:t>21</w:t>
+              <w:t>22</w:t>
             </w:r>
             <w:r>
               <w:rPr>
@@ -5803,7 +5794,7 @@
               <w:lang w:eastAsia="en-GB"/>
             </w:rPr>
           </w:pPr>
-          <w:hyperlink w:anchor="_Toc449792754" w:history="1">
+          <w:hyperlink w:anchor="_Toc449796950" w:history="1">
             <w:r>
               <w:rPr>
                 <w:rStyle w:val="Hyperlink"/>
@@ -5833,7 +5824,7 @@
                 <w:noProof/>
                 <w:webHidden/>
               </w:rPr>
-              <w:instrText xml:space="preserve"> PAGEREF _Toc449792754 \h </w:instrText>
+              <w:instrText xml:space="preserve"> PAGEREF _Toc449796950 \h </w:instrText>
             </w:r>
             <w:r>
               <w:rPr>
@@ -5853,7 +5844,7 @@
                 <w:noProof/>
                 <w:webHidden/>
               </w:rPr>
-              <w:t>22</w:t>
+              <w:t>23</w:t>
             </w:r>
             <w:r>
               <w:rPr>
@@ -5876,7 +5867,7 @@
               <w:lang w:val="en-GB" w:eastAsia="en-GB" w:bidi="ml-IN"/>
             </w:rPr>
           </w:pPr>
-          <w:hyperlink w:anchor="_Toc449792755" w:history="1">
+          <w:hyperlink w:anchor="_Toc449796951" w:history="1">
             <w:r>
               <w:rPr>
                 <w:rStyle w:val="Hyperlink"/>
@@ -5906,7 +5897,7 @@
                 <w:noProof/>
                 <w:webHidden/>
               </w:rPr>
-              <w:instrText xml:space="preserve"> PAGEREF _Toc449792755 \h </w:instrText>
+              <w:instrText xml:space="preserve"> PAGEREF _Toc449796951 \h </w:instrText>
             </w:r>
             <w:r>
               <w:rPr>
@@ -5926,7 +5917,7 @@
                 <w:noProof/>
                 <w:webHidden/>
               </w:rPr>
-              <w:t>22</w:t>
+              <w:t>23</w:t>
             </w:r>
             <w:r>
               <w:rPr>
@@ -5946,7 +5937,7 @@
               <w:lang w:eastAsia="en-GB"/>
             </w:rPr>
           </w:pPr>
-          <w:hyperlink w:anchor="_Toc449792756" w:history="1">
+          <w:hyperlink w:anchor="_Toc449796952" w:history="1">
             <w:r>
               <w:rPr>
                 <w:rStyle w:val="Hyperlink"/>
@@ -5976,7 +5967,7 @@
                 <w:noProof/>
                 <w:webHidden/>
               </w:rPr>
-              <w:instrText xml:space="preserve"> PAGEREF _Toc449792756 \h </w:instrText>
+              <w:instrText xml:space="preserve"> PAGEREF _Toc449796952 \h </w:instrText>
             </w:r>
             <w:r>
               <w:rPr>
@@ -5996,7 +5987,7 @@
                 <w:noProof/>
                 <w:webHidden/>
               </w:rPr>
-              <w:t>22</w:t>
+              <w:t>23</w:t>
             </w:r>
             <w:r>
               <w:rPr>
@@ -6057,6 +6048,8 @@
           <w:szCs w:val="28"/>
         </w:rPr>
       </w:pPr>
+      <w:bookmarkStart w:id="4" w:name="_GoBack"/>
+      <w:bookmarkEnd w:id="4"/>
     </w:p>
     <w:p>
       <w:pPr>
@@ -6168,7 +6161,7 @@
           <w:color w:val="000000" w:themeColor="text1"/>
         </w:rPr>
       </w:pPr>
-      <w:bookmarkStart w:id="5" w:name="_Toc449792713"/>
+      <w:bookmarkStart w:id="5" w:name="_Toc449796909"/>
       <w:r>
         <w:rPr>
           <w:rFonts w:ascii="Calibri" w:hAnsi="Calibri" w:cs="Arial"/>
@@ -6207,7 +6200,7 @@
           <w:szCs w:val="28"/>
         </w:rPr>
       </w:pPr>
-      <w:bookmarkStart w:id="6" w:name="_Toc449792714"/>
+      <w:bookmarkStart w:id="6" w:name="_Toc449796910"/>
       <w:r>
         <w:rPr>
           <w:rFonts w:ascii="Calibri" w:hAnsi="Calibri"/>
@@ -6430,7 +6423,7 @@
           <w:szCs w:val="28"/>
         </w:rPr>
       </w:pPr>
-      <w:bookmarkStart w:id="7" w:name="_Toc449792715"/>
+      <w:bookmarkStart w:id="7" w:name="_Toc449796911"/>
       <w:r>
         <w:rPr>
           <w:rFonts w:ascii="Calibri" w:hAnsi="Calibri"/>
@@ -6620,7 +6613,7 @@
           <w:szCs w:val="28"/>
         </w:rPr>
       </w:pPr>
-      <w:bookmarkStart w:id="8" w:name="_Toc449792716"/>
+      <w:bookmarkStart w:id="8" w:name="_Toc449796912"/>
       <w:r>
         <w:rPr>
           <w:rFonts w:ascii="Calibri" w:hAnsi="Calibri"/>
@@ -6662,7 +6655,7 @@
           <w:szCs w:val="28"/>
         </w:rPr>
       </w:pPr>
-      <w:bookmarkStart w:id="9" w:name="_Toc449792717"/>
+      <w:bookmarkStart w:id="9" w:name="_Toc449796913"/>
       <w:r>
         <w:rPr>
           <w:rFonts w:ascii="Calibri" w:hAnsi="Calibri"/>
@@ -6712,7 +6705,7 @@
           <w:szCs w:val="28"/>
         </w:rPr>
       </w:pPr>
-      <w:bookmarkStart w:id="10" w:name="_Toc449792718"/>
+      <w:bookmarkStart w:id="10" w:name="_Toc449796914"/>
       <w:r>
         <w:rPr>
           <w:rFonts w:ascii="Calibri" w:hAnsi="Calibri"/>
@@ -6903,7 +6896,7 @@
           <w:szCs w:val="28"/>
         </w:rPr>
       </w:pPr>
-      <w:bookmarkStart w:id="11" w:name="_Toc449792719"/>
+      <w:bookmarkStart w:id="11" w:name="_Toc449796915"/>
       <w:r>
         <w:rPr>
           <w:rFonts w:ascii="Calibri" w:hAnsi="Calibri"/>
@@ -7023,7 +7016,7 @@
           <w:szCs w:val="28"/>
         </w:rPr>
       </w:pPr>
-      <w:bookmarkStart w:id="12" w:name="_Toc449792720"/>
+      <w:bookmarkStart w:id="12" w:name="_Toc449796916"/>
       <w:r>
         <w:rPr>
           <w:rFonts w:ascii="Calibri" w:hAnsi="Calibri"/>
@@ -7095,7 +7088,7 @@
           <w:szCs w:val="28"/>
         </w:rPr>
       </w:pPr>
-      <w:bookmarkStart w:id="13" w:name="_Toc449792721"/>
+      <w:bookmarkStart w:id="13" w:name="_Toc449796917"/>
       <w:r>
         <w:rPr>
           <w:rFonts w:ascii="Calibri" w:hAnsi="Calibri"/>
@@ -7510,7 +7503,28 @@
                                 <w:rFonts w:ascii="Calibri" w:hAnsi="Calibri"/>
                                 <w:sz w:val="24"/>
                               </w:rPr>
-                              <w:t xml:space="preserve">Figure 1: Gantt chart </w:t>
+                              <w:t xml:space="preserve">Figure </w:t>
+                            </w:r>
+                            <w:r>
+                              <w:rPr>
+                                <w:rFonts w:ascii="Calibri" w:hAnsi="Calibri"/>
+                                <w:sz w:val="24"/>
+                              </w:rPr>
+                              <w:t>1</w:t>
+                            </w:r>
+                            <w:r>
+                              <w:rPr>
+                                <w:rFonts w:ascii="Calibri" w:hAnsi="Calibri"/>
+                                <w:sz w:val="24"/>
+                              </w:rPr>
+                              <w:t>.6:</w:t>
+                            </w:r>
+                            <w:r>
+                              <w:rPr>
+                                <w:rFonts w:ascii="Calibri" w:hAnsi="Calibri"/>
+                                <w:sz w:val="24"/>
+                              </w:rPr>
+                              <w:t xml:space="preserve"> Gantt chart </w:t>
                             </w:r>
                           </w:p>
                           <w:p/>
@@ -7545,7 +7559,28 @@
                           <w:rFonts w:ascii="Calibri" w:hAnsi="Calibri"/>
                           <w:sz w:val="24"/>
                         </w:rPr>
-                        <w:t xml:space="preserve">Figure 1: Gantt chart </w:t>
+                        <w:t xml:space="preserve">Figure </w:t>
+                      </w:r>
+                      <w:r>
+                        <w:rPr>
+                          <w:rFonts w:ascii="Calibri" w:hAnsi="Calibri"/>
+                          <w:sz w:val="24"/>
+                        </w:rPr>
+                        <w:t>1</w:t>
+                      </w:r>
+                      <w:r>
+                        <w:rPr>
+                          <w:rFonts w:ascii="Calibri" w:hAnsi="Calibri"/>
+                          <w:sz w:val="24"/>
+                        </w:rPr>
+                        <w:t>.6:</w:t>
+                      </w:r>
+                      <w:r>
+                        <w:rPr>
+                          <w:rFonts w:ascii="Calibri" w:hAnsi="Calibri"/>
+                          <w:sz w:val="24"/>
+                        </w:rPr>
+                        <w:t xml:space="preserve"> Gantt chart </w:t>
                       </w:r>
                     </w:p>
                     <w:p/>
@@ -7587,7 +7622,7 @@
           <w:szCs w:val="28"/>
         </w:rPr>
       </w:pPr>
-      <w:bookmarkStart w:id="14" w:name="_Toc449792722"/>
+      <w:bookmarkStart w:id="14" w:name="_Toc449796918"/>
       <w:r>
         <w:rPr>
           <w:rFonts w:ascii="Calibri" w:hAnsi="Calibri"/>
@@ -8280,7 +8315,7 @@
           <w:color w:val="000000" w:themeColor="text1"/>
         </w:rPr>
       </w:pPr>
-      <w:bookmarkStart w:id="15" w:name="_Toc449792723"/>
+      <w:bookmarkStart w:id="15" w:name="_Toc449796919"/>
       <w:r>
         <w:rPr>
           <w:rFonts w:ascii="Calibri" w:hAnsi="Calibri" w:cs="Arial"/>
@@ -8319,7 +8354,7 @@
           <w:szCs w:val="28"/>
         </w:rPr>
       </w:pPr>
-      <w:bookmarkStart w:id="16" w:name="_Toc449792724"/>
+      <w:bookmarkStart w:id="16" w:name="_Toc449796920"/>
       <w:r>
         <w:rPr>
           <w:rFonts w:ascii="Calibri" w:hAnsi="Calibri"/>
@@ -8472,7 +8507,7 @@
           <w:szCs w:val="28"/>
         </w:rPr>
       </w:pPr>
-      <w:bookmarkStart w:id="17" w:name="_Toc449792725"/>
+      <w:bookmarkStart w:id="17" w:name="_Toc449796921"/>
       <w:r>
         <w:rPr>
           <w:rFonts w:ascii="Calibri" w:hAnsi="Calibri"/>
@@ -9199,7 +9234,7 @@
           <w:szCs w:val="28"/>
         </w:rPr>
       </w:pPr>
-      <w:bookmarkStart w:id="18" w:name="_Toc449792726"/>
+      <w:bookmarkStart w:id="18" w:name="_Toc449796922"/>
       <w:r>
         <w:rPr>
           <w:rFonts w:ascii="Calibri" w:hAnsi="Calibri"/>
@@ -9719,7 +9754,7 @@
           <w:szCs w:val="28"/>
         </w:rPr>
       </w:pPr>
-      <w:bookmarkStart w:id="19" w:name="_Toc449792727"/>
+      <w:bookmarkStart w:id="19" w:name="_Toc449796923"/>
       <w:r>
         <w:rPr>
           <w:rFonts w:ascii="Calibri" w:hAnsi="Calibri"/>
@@ -10022,7 +10057,7 @@
           <w:szCs w:val="28"/>
         </w:rPr>
       </w:pPr>
-      <w:bookmarkStart w:id="20" w:name="_Toc449792728"/>
+      <w:bookmarkStart w:id="20" w:name="_Toc449796924"/>
       <w:r>
         <w:rPr>
           <w:rFonts w:ascii="Calibri" w:hAnsi="Calibri"/>
@@ -10303,7 +10338,7 @@
           <w:szCs w:val="28"/>
         </w:rPr>
       </w:pPr>
-      <w:bookmarkStart w:id="21" w:name="_Toc449792729"/>
+      <w:bookmarkStart w:id="21" w:name="_Toc449796925"/>
       <w:r>
         <w:rPr>
           <w:rFonts w:ascii="Calibri" w:hAnsi="Calibri"/>
@@ -10541,7 +10576,7 @@
           <w:szCs w:val="28"/>
         </w:rPr>
       </w:pPr>
-      <w:bookmarkStart w:id="22" w:name="_Toc449792730"/>
+      <w:bookmarkStart w:id="22" w:name="_Toc449796926"/>
       <w:r>
         <w:rPr>
           <w:rFonts w:ascii="Calibri" w:hAnsi="Calibri"/>
@@ -13862,7 +13897,7 @@
           <w:szCs w:val="28"/>
         </w:rPr>
       </w:pPr>
-      <w:bookmarkStart w:id="23" w:name="_Toc449792731"/>
+      <w:bookmarkStart w:id="23" w:name="_Toc449796927"/>
       <w:r>
         <w:rPr>
           <w:rFonts w:ascii="Calibri" w:hAnsi="Calibri"/>
@@ -14123,7 +14158,7 @@
           <w:szCs w:val="28"/>
         </w:rPr>
       </w:pPr>
-      <w:bookmarkStart w:id="24" w:name="_Toc449792732"/>
+      <w:bookmarkStart w:id="24" w:name="_Toc449796928"/>
       <w:r>
         <w:rPr>
           <w:rFonts w:ascii="Calibri" w:hAnsi="Calibri"/>
@@ -14317,7 +14352,7 @@
           <w:szCs w:val="28"/>
         </w:rPr>
       </w:pPr>
-      <w:bookmarkStart w:id="25" w:name="_Toc449792733"/>
+      <w:bookmarkStart w:id="25" w:name="_Toc449796929"/>
       <w:r>
         <w:rPr>
           <w:rFonts w:ascii="Calibri" w:hAnsi="Calibri"/>
@@ -14457,7 +14492,7 @@
           <w:szCs w:val="28"/>
         </w:rPr>
       </w:pPr>
-      <w:bookmarkStart w:id="26" w:name="_Toc449792734"/>
+      <w:bookmarkStart w:id="26" w:name="_Toc449796930"/>
       <w:r>
         <w:rPr>
           <w:rFonts w:ascii="Calibri" w:hAnsi="Calibri"/>
@@ -14595,7 +14630,7 @@
           <w:szCs w:val="28"/>
         </w:rPr>
       </w:pPr>
-      <w:bookmarkStart w:id="27" w:name="_Toc449792735"/>
+      <w:bookmarkStart w:id="27" w:name="_Toc449796931"/>
       <w:r>
         <w:rPr>
           <w:rFonts w:ascii="Calibri" w:hAnsi="Calibri"/>
@@ -14638,7 +14673,7 @@
           <w:szCs w:val="28"/>
         </w:rPr>
       </w:pPr>
-      <w:bookmarkStart w:id="28" w:name="_Toc449792736"/>
+      <w:bookmarkStart w:id="28" w:name="_Toc449796932"/>
       <w:r>
         <w:rPr>
           <w:rFonts w:ascii="Calibri" w:hAnsi="Calibri"/>
@@ -14708,7 +14743,7 @@
           <w:szCs w:val="28"/>
         </w:rPr>
       </w:pPr>
-      <w:bookmarkStart w:id="29" w:name="_Toc449792737"/>
+      <w:bookmarkStart w:id="29" w:name="_Toc449796933"/>
       <w:r>
         <w:rPr>
           <w:rFonts w:ascii="Calibri" w:hAnsi="Calibri"/>
@@ -14739,7 +14774,6 @@
     </w:p>
     <w:p>
       <w:pPr>
-        <w:spacing w:after="0"/>
         <w:ind w:left="720"/>
         <w:rPr>
           <w:rStyle w:val="selectable"/>
@@ -14755,12 +14789,146 @@
           <w:sz w:val="24"/>
           <w:szCs w:val="24"/>
         </w:rPr>
+        <w:t xml:space="preserve">Codeigniter is one of the </w:t>
+      </w:r>
+      <w:r>
+        <w:rPr>
+          <w:rStyle w:val="selectable"/>
+          <w:rFonts w:ascii="Calibri" w:hAnsi="Calibri"/>
+          <w:sz w:val="24"/>
+          <w:szCs w:val="24"/>
+        </w:rPr>
+        <w:t xml:space="preserve">powerful </w:t>
+      </w:r>
+      <w:r>
+        <w:rPr>
+          <w:rStyle w:val="selectable"/>
+          <w:rFonts w:ascii="Calibri" w:hAnsi="Calibri"/>
+          <w:sz w:val="24"/>
+          <w:szCs w:val="24"/>
+        </w:rPr>
+        <w:t xml:space="preserve">PHP framework </w:t>
+      </w:r>
+      <w:r>
+        <w:rPr>
+          <w:rStyle w:val="selectable"/>
+          <w:rFonts w:ascii="Calibri" w:hAnsi="Calibri"/>
+          <w:sz w:val="24"/>
+          <w:szCs w:val="24"/>
+        </w:rPr>
+        <w:t xml:space="preserve">with a good documentation, </w:t>
+      </w:r>
+      <w:r>
+        <w:rPr>
+          <w:rStyle w:val="selectable"/>
+          <w:rFonts w:ascii="Calibri" w:hAnsi="Calibri"/>
+          <w:sz w:val="24"/>
+          <w:szCs w:val="24"/>
+        </w:rPr>
+        <w:t xml:space="preserve">making it to be a popular framework than can be used </w:t>
+      </w:r>
+      <w:r>
+        <w:rPr>
+          <w:rStyle w:val="selectable"/>
+          <w:rFonts w:ascii="Calibri" w:hAnsi="Calibri"/>
+          <w:sz w:val="24"/>
+          <w:szCs w:val="24"/>
+        </w:rPr>
+        <w:t>to build</w:t>
+      </w:r>
+      <w:r>
+        <w:rPr>
+          <w:rStyle w:val="selectable"/>
+          <w:rFonts w:ascii="Calibri" w:hAnsi="Calibri"/>
+          <w:sz w:val="24"/>
+          <w:szCs w:val="24"/>
+        </w:rPr>
+        <w:t xml:space="preserve"> dynamic web applications or sites. </w:t>
+      </w:r>
+      <w:r>
+        <w:rPr>
+          <w:rStyle w:val="selectable"/>
+          <w:rFonts w:ascii="Calibri" w:hAnsi="Calibri"/>
+          <w:sz w:val="24"/>
+          <w:szCs w:val="24"/>
+        </w:rPr>
         <w:t>(Codeigniter.com, 2016)</w:t>
       </w:r>
-    </w:p>
-    <w:p>
-      <w:pPr>
-        <w:spacing w:after="0"/>
+      <w:r>
+        <w:rPr>
+          <w:rStyle w:val="selectable"/>
+          <w:rFonts w:ascii="Calibri" w:hAnsi="Calibri"/>
+          <w:sz w:val="24"/>
+          <w:szCs w:val="24"/>
+        </w:rPr>
+        <w:t xml:space="preserve">. </w:t>
+      </w:r>
+      <w:r>
+        <w:rPr>
+          <w:rStyle w:val="selectable"/>
+          <w:rFonts w:ascii="Calibri" w:hAnsi="Calibri"/>
+          <w:sz w:val="24"/>
+          <w:szCs w:val="24"/>
+        </w:rPr>
+        <w:t>One of the main advantage of Codeigniter is that it uses MVC (Model-view-controller)</w:t>
+      </w:r>
+      <w:r>
+        <w:rPr>
+          <w:rStyle w:val="selectable"/>
+          <w:rFonts w:ascii="Calibri" w:hAnsi="Calibri"/>
+          <w:sz w:val="24"/>
+          <w:szCs w:val="24"/>
+        </w:rPr>
+        <w:t xml:space="preserve"> which allows great </w:t>
+      </w:r>
+      <w:r>
+        <w:rPr>
+          <w:rStyle w:val="selectable"/>
+          <w:rFonts w:ascii="Calibri" w:hAnsi="Calibri"/>
+          <w:sz w:val="24"/>
+          <w:szCs w:val="24"/>
+        </w:rPr>
+        <w:t>separation</w:t>
+      </w:r>
+      <w:r>
+        <w:rPr>
+          <w:rStyle w:val="selectable"/>
+          <w:rFonts w:ascii="Calibri" w:hAnsi="Calibri"/>
+          <w:sz w:val="24"/>
+          <w:szCs w:val="24"/>
+        </w:rPr>
+        <w:t xml:space="preserve"> between logic and presentation</w:t>
+      </w:r>
+      <w:r>
+        <w:rPr>
+          <w:rStyle w:val="selectable"/>
+          <w:rFonts w:ascii="Calibri" w:hAnsi="Calibri"/>
+          <w:sz w:val="24"/>
+          <w:szCs w:val="24"/>
+        </w:rPr>
+        <w:t xml:space="preserve"> </w:t>
+      </w:r>
+      <w:r>
+        <w:rPr>
+          <w:rStyle w:val="selectable"/>
+          <w:rFonts w:ascii="Calibri" w:hAnsi="Calibri"/>
+          <w:sz w:val="24"/>
+          <w:szCs w:val="24"/>
+        </w:rPr>
+        <w:t>(Paragoncorporation.com, 2016)</w:t>
+      </w:r>
+      <w:r>
+        <w:rPr>
+          <w:rStyle w:val="selectable"/>
+          <w:rFonts w:ascii="Calibri" w:hAnsi="Calibri"/>
+          <w:sz w:val="24"/>
+          <w:szCs w:val="24"/>
+        </w:rPr>
+        <w:t xml:space="preserve">. </w:t>
+      </w:r>
+    </w:p>
+    <w:p>
+      <w:pPr>
         <w:ind w:left="720"/>
         <w:rPr>
           <w:rStyle w:val="selectable"/>
@@ -14769,21 +14937,54 @@
           <w:szCs w:val="24"/>
         </w:rPr>
       </w:pPr>
-      <w:proofErr w:type="spellStart"/>
-      <w:r>
-        <w:rPr>
-          <w:rStyle w:val="selectable"/>
-          <w:rFonts w:ascii="Calibri" w:hAnsi="Calibri"/>
-          <w:sz w:val="24"/>
-          <w:szCs w:val="24"/>
-        </w:rPr>
-        <w:t>Ss</w:t>
-      </w:r>
-      <w:proofErr w:type="spellEnd"/>
-    </w:p>
-    <w:p>
-      <w:pPr>
-        <w:spacing w:after="0"/>
+      <w:r>
+        <w:rPr>
+          <w:rStyle w:val="selectable"/>
+          <w:rFonts w:ascii="Calibri" w:hAnsi="Calibri"/>
+          <w:sz w:val="24"/>
+          <w:szCs w:val="24"/>
+        </w:rPr>
+        <w:t xml:space="preserve">Codeigniter provides </w:t>
+      </w:r>
+      <w:r>
+        <w:rPr>
+          <w:rStyle w:val="selectable"/>
+          <w:rFonts w:ascii="Calibri" w:hAnsi="Calibri"/>
+          <w:sz w:val="24"/>
+          <w:szCs w:val="24"/>
+        </w:rPr>
+        <w:t xml:space="preserve">other useful libraries and packages that are required for creating a dynamic website such as database, email server, session </w:t>
+      </w:r>
+      <w:r>
+        <w:rPr>
+          <w:rStyle w:val="selectable"/>
+          <w:rFonts w:ascii="Calibri" w:hAnsi="Calibri"/>
+          <w:sz w:val="24"/>
+          <w:szCs w:val="24"/>
+        </w:rPr>
+        <w:t xml:space="preserve">maintains, and further more </w:t>
+      </w:r>
+      <w:r>
+        <w:rPr>
+          <w:rStyle w:val="selectable"/>
+          <w:rFonts w:ascii="Calibri" w:hAnsi="Calibri"/>
+          <w:sz w:val="24"/>
+          <w:szCs w:val="24"/>
+        </w:rPr>
+        <w:t>(EllisLab, 2016)</w:t>
+      </w:r>
+      <w:r>
+        <w:rPr>
+          <w:rStyle w:val="selectable"/>
+          <w:rFonts w:ascii="Calibri" w:hAnsi="Calibri"/>
+          <w:sz w:val="24"/>
+          <w:szCs w:val="24"/>
+        </w:rPr>
+        <w:t xml:space="preserve">. </w:t>
+      </w:r>
+    </w:p>
+    <w:p>
+      <w:pPr>
         <w:ind w:left="720"/>
         <w:rPr>
           <w:rStyle w:val="selectable"/>
@@ -14792,46 +14993,444 @@
           <w:szCs w:val="24"/>
         </w:rPr>
       </w:pPr>
-      <w:proofErr w:type="spellStart"/>
-      <w:r>
-        <w:rPr>
-          <w:rStyle w:val="selectable"/>
-          <w:rFonts w:ascii="Calibri" w:hAnsi="Calibri"/>
-          <w:sz w:val="24"/>
-          <w:szCs w:val="24"/>
-        </w:rPr>
-        <w:t>Ss</w:t>
-      </w:r>
-      <w:proofErr w:type="spellEnd"/>
-    </w:p>
-    <w:p>
-      <w:pPr>
-        <w:spacing w:after="0"/>
+      <w:r>
+        <w:rPr>
+          <w:noProof/>
+          <w:lang w:eastAsia="en-GB"/>
+        </w:rPr>
+        <w:drawing>
+          <wp:anchor distT="0" distB="0" distL="114300" distR="114300" simplePos="0" relativeHeight="251664384" behindDoc="1" locked="0" layoutInCell="1" allowOverlap="1" wp14:anchorId="3B7FA327" wp14:editId="2AA2F36C">
+            <wp:simplePos x="0" y="0"/>
+            <wp:positionH relativeFrom="column">
+              <wp:posOffset>476250</wp:posOffset>
+            </wp:positionH>
+            <wp:positionV relativeFrom="paragraph">
+              <wp:posOffset>8255</wp:posOffset>
+            </wp:positionV>
+            <wp:extent cx="2362200" cy="2836985"/>
+            <wp:effectExtent l="0" t="0" r="0" b="1905"/>
+            <wp:wrapTight wrapText="bothSides">
+              <wp:wrapPolygon edited="0">
+                <wp:start x="0" y="0"/>
+                <wp:lineTo x="0" y="21469"/>
+                <wp:lineTo x="21426" y="21469"/>
+                <wp:lineTo x="21426" y="0"/>
+                <wp:lineTo x="0" y="0"/>
+              </wp:wrapPolygon>
+            </wp:wrapTight>
+            <wp:docPr id="2" name="Picture 2" descr="http://3.bp.blogspot.com/-Dhk-FfFBzP0/UC_MOCsPK0I/AAAAAAAAABw/o_P4T69G7xE/s1600/codeigniter_directory.png"/>
+            <wp:cNvGraphicFramePr>
+              <a:graphicFrameLocks xmlns:a="http://schemas.openxmlformats.org/drawingml/2006/main" noChangeAspect="1"/>
+            </wp:cNvGraphicFramePr>
+            <a:graphic xmlns:a="http://schemas.openxmlformats.org/drawingml/2006/main">
+              <a:graphicData uri="http://schemas.openxmlformats.org/drawingml/2006/picture">
+                <pic:pic xmlns:pic="http://schemas.openxmlformats.org/drawingml/2006/picture">
+                  <pic:nvPicPr>
+                    <pic:cNvPr id="0" name="Picture 1" descr="http://3.bp.blogspot.com/-Dhk-FfFBzP0/UC_MOCsPK0I/AAAAAAAAABw/o_P4T69G7xE/s1600/codeigniter_directory.png"/>
+                    <pic:cNvPicPr>
+                      <a:picLocks noChangeAspect="1" noChangeArrowheads="1"/>
+                    </pic:cNvPicPr>
+                  </pic:nvPicPr>
+                  <pic:blipFill>
+                    <a:blip r:embed="rId12">
+                      <a:extLst>
+                        <a:ext uri="{28A0092B-C50C-407E-A947-70E740481C1C}">
+                          <a14:useLocalDpi xmlns:a14="http://schemas.microsoft.com/office/drawing/2010/main" val="0"/>
+                        </a:ext>
+                      </a:extLst>
+                    </a:blip>
+                    <a:srcRect/>
+                    <a:stretch>
+                      <a:fillRect/>
+                    </a:stretch>
+                  </pic:blipFill>
+                  <pic:spPr bwMode="auto">
+                    <a:xfrm>
+                      <a:off x="0" y="0"/>
+                      <a:ext cx="2362200" cy="2836985"/>
+                    </a:xfrm>
+                    <a:prstGeom prst="rect">
+                      <a:avLst/>
+                    </a:prstGeom>
+                    <a:noFill/>
+                    <a:ln>
+                      <a:noFill/>
+                    </a:ln>
+                  </pic:spPr>
+                </pic:pic>
+              </a:graphicData>
+            </a:graphic>
+            <wp14:sizeRelH relativeFrom="page">
+              <wp14:pctWidth>0</wp14:pctWidth>
+            </wp14:sizeRelH>
+            <wp14:sizeRelV relativeFrom="page">
+              <wp14:pctHeight>0</wp14:pctHeight>
+            </wp14:sizeRelV>
+          </wp:anchor>
+        </w:drawing>
+      </w:r>
+    </w:p>
+    <w:p>
+      <w:pPr>
         <w:ind w:left="720"/>
         <w:rPr>
-          <w:rFonts w:ascii="Calibri" w:hAnsi="Calibri"/>
-          <w:sz w:val="24"/>
-          <w:szCs w:val="24"/>
-        </w:rPr>
-      </w:pPr>
-      <w:proofErr w:type="spellStart"/>
-      <w:r>
-        <w:rPr>
-          <w:rStyle w:val="selectable"/>
-          <w:rFonts w:ascii="Calibri" w:hAnsi="Calibri"/>
-          <w:sz w:val="24"/>
-          <w:szCs w:val="24"/>
-        </w:rPr>
-        <w:t>Ss</w:t>
-      </w:r>
-      <w:proofErr w:type="spellEnd"/>
+          <w:rStyle w:val="selectable"/>
+          <w:rFonts w:ascii="Calibri" w:hAnsi="Calibri"/>
+          <w:sz w:val="24"/>
+          <w:szCs w:val="24"/>
+        </w:rPr>
+      </w:pPr>
+    </w:p>
+    <w:p>
+      <w:pPr>
+        <w:ind w:left="720"/>
+        <w:rPr>
+          <w:rStyle w:val="selectable"/>
+          <w:rFonts w:ascii="Calibri" w:hAnsi="Calibri"/>
+          <w:sz w:val="24"/>
+          <w:szCs w:val="24"/>
+        </w:rPr>
+      </w:pPr>
+    </w:p>
+    <w:p>
+      <w:pPr>
+        <w:ind w:left="720"/>
+        <w:rPr>
+          <w:rStyle w:val="selectable"/>
+          <w:rFonts w:ascii="Calibri" w:hAnsi="Calibri"/>
+          <w:sz w:val="24"/>
+          <w:szCs w:val="24"/>
+        </w:rPr>
+      </w:pPr>
+    </w:p>
+    <w:p>
+      <w:pPr>
+        <w:ind w:left="720"/>
+        <w:rPr>
+          <w:rStyle w:val="selectable"/>
+          <w:rFonts w:ascii="Calibri" w:hAnsi="Calibri"/>
+          <w:sz w:val="24"/>
+          <w:szCs w:val="24"/>
+        </w:rPr>
+      </w:pPr>
+    </w:p>
+    <w:p>
+      <w:pPr>
+        <w:ind w:left="720"/>
+        <w:rPr>
+          <w:rStyle w:val="selectable"/>
+          <w:rFonts w:ascii="Calibri" w:hAnsi="Calibri"/>
+          <w:sz w:val="24"/>
+          <w:szCs w:val="24"/>
+        </w:rPr>
+      </w:pPr>
+    </w:p>
+    <w:p>
+      <w:pPr>
+        <w:ind w:left="720"/>
+        <w:rPr>
+          <w:rStyle w:val="selectable"/>
+          <w:rFonts w:ascii="Calibri" w:hAnsi="Calibri"/>
+          <w:sz w:val="24"/>
+          <w:szCs w:val="24"/>
+        </w:rPr>
+      </w:pPr>
+    </w:p>
+    <w:p>
+      <w:pPr>
+        <w:ind w:left="720"/>
+        <w:rPr>
+          <w:rStyle w:val="selectable"/>
+          <w:rFonts w:ascii="Calibri" w:hAnsi="Calibri"/>
+          <w:sz w:val="24"/>
+          <w:szCs w:val="24"/>
+        </w:rPr>
+      </w:pPr>
+    </w:p>
+    <w:p>
+      <w:pPr>
+        <w:ind w:left="720"/>
+        <w:rPr>
+          <w:rStyle w:val="selectable"/>
+          <w:rFonts w:ascii="Calibri" w:hAnsi="Calibri"/>
+          <w:sz w:val="24"/>
+          <w:szCs w:val="24"/>
+        </w:rPr>
+      </w:pPr>
+    </w:p>
+    <w:p>
+      <w:pPr>
+        <w:ind w:left="720"/>
+        <w:rPr>
+          <w:rStyle w:val="selectable"/>
+          <w:rFonts w:ascii="Calibri" w:hAnsi="Calibri"/>
+          <w:sz w:val="24"/>
+          <w:szCs w:val="24"/>
+        </w:rPr>
+      </w:pPr>
+      <w:r>
+        <w:rPr>
+          <w:b/>
+          <w:bCs/>
+          <w:noProof/>
+          <w:lang w:eastAsia="en-GB"/>
+        </w:rPr>
+        <mc:AlternateContent>
+          <mc:Choice Requires="wps">
+            <w:drawing>
+              <wp:anchor distT="0" distB="0" distL="114300" distR="114300" simplePos="0" relativeHeight="251666432" behindDoc="0" locked="0" layoutInCell="1" allowOverlap="1" wp14:anchorId="45C7264A" wp14:editId="0414C745">
+                <wp:simplePos x="0" y="0"/>
+                <wp:positionH relativeFrom="margin">
+                  <wp:posOffset>-47625</wp:posOffset>
+                </wp:positionH>
+                <wp:positionV relativeFrom="paragraph">
+                  <wp:posOffset>240030</wp:posOffset>
+                </wp:positionV>
+                <wp:extent cx="6181725" cy="342900"/>
+                <wp:effectExtent l="0" t="0" r="9525" b="0"/>
+                <wp:wrapNone/>
+                <wp:docPr id="5" name="Text Box 5"/>
+                <wp:cNvGraphicFramePr/>
+                <a:graphic xmlns:a="http://schemas.openxmlformats.org/drawingml/2006/main">
+                  <a:graphicData uri="http://schemas.microsoft.com/office/word/2010/wordprocessingShape">
+                    <wps:wsp>
+                      <wps:cNvSpPr txBox="1"/>
+                      <wps:spPr>
+                        <a:xfrm>
+                          <a:off x="0" y="0"/>
+                          <a:ext cx="6181725" cy="342900"/>
+                        </a:xfrm>
+                        <a:prstGeom prst="rect">
+                          <a:avLst/>
+                        </a:prstGeom>
+                        <a:solidFill>
+                          <a:schemeClr val="lt1"/>
+                        </a:solidFill>
+                        <a:ln w="6350">
+                          <a:noFill/>
+                        </a:ln>
+                        <a:effectLst/>
+                      </wps:spPr>
+                      <wps:style>
+                        <a:lnRef idx="0">
+                          <a:schemeClr val="accent1"/>
+                        </a:lnRef>
+                        <a:fillRef idx="0">
+                          <a:schemeClr val="accent1"/>
+                        </a:fillRef>
+                        <a:effectRef idx="0">
+                          <a:schemeClr val="accent1"/>
+                        </a:effectRef>
+                        <a:fontRef idx="minor">
+                          <a:schemeClr val="dk1"/>
+                        </a:fontRef>
+                      </wps:style>
+                      <wps:txbx>
+                        <w:txbxContent>
+                          <w:p>
+                            <w:pPr>
+                              <w:ind w:left="720"/>
+                            </w:pPr>
+                            <w:r>
+                              <w:rPr>
+                                <w:rFonts w:ascii="Calibri" w:hAnsi="Calibri"/>
+                                <w:sz w:val="24"/>
+                                <w:szCs w:val="24"/>
+                              </w:rPr>
+                              <w:t xml:space="preserve">Figure </w:t>
+                            </w:r>
+                            <w:r>
+                              <w:rPr>
+                                <w:rFonts w:ascii="Calibri" w:hAnsi="Calibri"/>
+                                <w:sz w:val="24"/>
+                                <w:szCs w:val="24"/>
+                              </w:rPr>
+                              <w:t>2.3.1.1:</w:t>
+                            </w:r>
+                            <w:r>
+                              <w:rPr>
+                                <w:rFonts w:ascii="Calibri" w:hAnsi="Calibri"/>
+                                <w:sz w:val="24"/>
+                                <w:szCs w:val="24"/>
+                              </w:rPr>
+                              <w:t xml:space="preserve"> </w:t>
+                            </w:r>
+                            <w:r>
+                              <w:rPr>
+                                <w:rFonts w:ascii="Calibri" w:hAnsi="Calibri"/>
+                                <w:sz w:val="24"/>
+                                <w:szCs w:val="24"/>
+                              </w:rPr>
+                              <w:t>sho</w:t>
+                            </w:r>
+                            <w:r>
+                              <w:rPr>
+                                <w:rFonts w:ascii="Calibri" w:hAnsi="Calibri"/>
+                                <w:sz w:val="24"/>
+                                <w:szCs w:val="24"/>
+                              </w:rPr>
+                              <w:t xml:space="preserve">ws the directory </w:t>
+                            </w:r>
+                            <w:r>
+                              <w:rPr>
+                                <w:rFonts w:ascii="Calibri" w:hAnsi="Calibri"/>
+                                <w:sz w:val="24"/>
+                                <w:szCs w:val="24"/>
+                              </w:rPr>
+                              <w:t xml:space="preserve">structure </w:t>
+                            </w:r>
+                            <w:r>
+                              <w:rPr>
+                                <w:rFonts w:ascii="Calibri" w:hAnsi="Calibri"/>
+                                <w:sz w:val="24"/>
+                                <w:szCs w:val="24"/>
+                              </w:rPr>
+                              <w:t>of Codeigniter</w:t>
+                            </w:r>
+                            <w:r>
+                              <w:rPr>
+                                <w:rStyle w:val="selectable"/>
+                                <w:sz w:val="24"/>
+                                <w:szCs w:val="24"/>
+                              </w:rPr>
+                              <w:t xml:space="preserve"> (</w:t>
+                            </w:r>
+                            <w:r>
+                              <w:rPr>
+                                <w:rStyle w:val="selectable"/>
+                                <w:sz w:val="24"/>
+                                <w:szCs w:val="24"/>
+                              </w:rPr>
+                              <w:t>3.bp.blogspot.com, 2016)</w:t>
+                            </w:r>
+                          </w:p>
+                        </w:txbxContent>
+                      </wps:txbx>
+                      <wps:bodyPr rot="0" spcFirstLastPara="0" vertOverflow="overflow" horzOverflow="overflow" vert="horz" wrap="square" lIns="91440" tIns="45720" rIns="91440" bIns="45720" numCol="1" spcCol="0" rtlCol="0" fromWordArt="0" anchor="t" anchorCtr="0" forceAA="0" compatLnSpc="1">
+                        <a:prstTxWarp prst="textNoShape">
+                          <a:avLst/>
+                        </a:prstTxWarp>
+                        <a:noAutofit/>
+                      </wps:bodyPr>
+                    </wps:wsp>
+                  </a:graphicData>
+                </a:graphic>
+                <wp14:sizeRelH relativeFrom="margin">
+                  <wp14:pctWidth>0</wp14:pctWidth>
+                </wp14:sizeRelH>
+                <wp14:sizeRelV relativeFrom="margin">
+                  <wp14:pctHeight>0</wp14:pctHeight>
+                </wp14:sizeRelV>
+              </wp:anchor>
+            </w:drawing>
+          </mc:Choice>
+          <mc:Fallback>
+            <w:pict>
+              <v:shape w14:anchorId="45C7264A" id="Text Box 5" o:spid="_x0000_s1028" type="#_x0000_t202" style="position:absolute;left:0;text-align:left;margin-left:-3.75pt;margin-top:18.9pt;width:486.75pt;height:27pt;z-index:251666432;visibility:visible;mso-wrap-style:square;mso-width-percent:0;mso-height-percent:0;mso-wrap-distance-left:9pt;mso-wrap-distance-top:0;mso-wrap-distance-right:9pt;mso-wrap-distance-bottom:0;mso-position-horizontal:absolute;mso-position-horizontal-relative:margin;mso-position-vertical:absolute;mso-position-vertical-relative:text;mso-width-percent:0;mso-height-percent:0;mso-width-relative:margin;mso-height-relative:margin;v-text-anchor:top" o:gfxdata="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" fillcolor="white [3201]" stroked="f" strokeweight=".5pt">
+                <v:textbox>
+                  <w:txbxContent>
+                    <w:p>
+                      <w:pPr>
+                        <w:ind w:left="720"/>
+                      </w:pPr>
+                      <w:r>
+                        <w:rPr>
+                          <w:rFonts w:ascii="Calibri" w:hAnsi="Calibri"/>
+                          <w:sz w:val="24"/>
+                          <w:szCs w:val="24"/>
+                        </w:rPr>
+                        <w:t xml:space="preserve">Figure </w:t>
+                      </w:r>
+                      <w:r>
+                        <w:rPr>
+                          <w:rFonts w:ascii="Calibri" w:hAnsi="Calibri"/>
+                          <w:sz w:val="24"/>
+                          <w:szCs w:val="24"/>
+                        </w:rPr>
+                        <w:t>2.3.1.1:</w:t>
+                      </w:r>
+                      <w:r>
+                        <w:rPr>
+                          <w:rFonts w:ascii="Calibri" w:hAnsi="Calibri"/>
+                          <w:sz w:val="24"/>
+                          <w:szCs w:val="24"/>
+                        </w:rPr>
+                        <w:t xml:space="preserve"> </w:t>
+                      </w:r>
+                      <w:r>
+                        <w:rPr>
+                          <w:rFonts w:ascii="Calibri" w:hAnsi="Calibri"/>
+                          <w:sz w:val="24"/>
+                          <w:szCs w:val="24"/>
+                        </w:rPr>
+                        <w:t>sho</w:t>
+                      </w:r>
+                      <w:r>
+                        <w:rPr>
+                          <w:rFonts w:ascii="Calibri" w:hAnsi="Calibri"/>
+                          <w:sz w:val="24"/>
+                          <w:szCs w:val="24"/>
+                        </w:rPr>
+                        <w:t xml:space="preserve">ws the directory </w:t>
+                      </w:r>
+                      <w:r>
+                        <w:rPr>
+                          <w:rFonts w:ascii="Calibri" w:hAnsi="Calibri"/>
+                          <w:sz w:val="24"/>
+                          <w:szCs w:val="24"/>
+                        </w:rPr>
+                        <w:t xml:space="preserve">structure </w:t>
+                      </w:r>
+                      <w:r>
+                        <w:rPr>
+                          <w:rFonts w:ascii="Calibri" w:hAnsi="Calibri"/>
+                          <w:sz w:val="24"/>
+                          <w:szCs w:val="24"/>
+                        </w:rPr>
+                        <w:t>of Codeigniter</w:t>
+                      </w:r>
+                      <w:r>
+                        <w:rPr>
+                          <w:rStyle w:val="selectable"/>
+                          <w:sz w:val="24"/>
+                          <w:szCs w:val="24"/>
+                        </w:rPr>
+                        <w:t xml:space="preserve"> (</w:t>
+                      </w:r>
+                      <w:r>
+                        <w:rPr>
+                          <w:rStyle w:val="selectable"/>
+                          <w:sz w:val="24"/>
+                          <w:szCs w:val="24"/>
+                        </w:rPr>
+                        <w:t>3.bp.blogspot.com, 2016)</w:t>
+                      </w:r>
+                    </w:p>
+                  </w:txbxContent>
+                </v:textbox>
+                <w10:wrap anchorx="margin"/>
+              </v:shape>
+            </w:pict>
+          </mc:Fallback>
+        </mc:AlternateContent>
+      </w:r>
+    </w:p>
+    <w:p>
+      <w:pPr>
+        <w:rPr>
+          <w:rStyle w:val="selectable"/>
+          <w:rFonts w:ascii="Calibri" w:hAnsi="Calibri"/>
+          <w:sz w:val="24"/>
+          <w:szCs w:val="24"/>
+        </w:rPr>
+      </w:pPr>
     </w:p>
     <w:p>
       <w:pPr>
         <w:pStyle w:val="Heading4"/>
         <w:numPr>
           <w:ilvl w:val="0"/>
-          <w:numId w:val="19"/>
+          <w:numId w:val="18"/>
         </w:numPr>
         <w:spacing w:line="360" w:lineRule="auto"/>
         <w:rPr>
@@ -14845,7 +15444,7 @@
           <w:szCs w:val="28"/>
         </w:rPr>
       </w:pPr>
-      <w:bookmarkStart w:id="30" w:name="_Toc449792738"/>
+      <w:bookmarkStart w:id="30" w:name="_Toc449796934"/>
       <w:r>
         <w:rPr>
           <w:rFonts w:ascii="Calibri" w:hAnsi="Calibri"/>
@@ -14870,13 +15469,524 @@
           <w:szCs w:val="24"/>
         </w:rPr>
       </w:pPr>
+      <w:r>
+        <w:rPr>
+          <w:rFonts w:ascii="Calibri" w:hAnsi="Calibri"/>
+          <w:sz w:val="24"/>
+          <w:szCs w:val="24"/>
+        </w:rPr>
+        <w:t xml:space="preserve">Zend is another popular PHP framework, and is a VC framework as only has view and controller but it doesn’t have a model implementation </w:t>
+      </w:r>
+      <w:r>
+        <w:rPr>
+          <w:rFonts w:ascii="Calibri" w:hAnsi="Calibri"/>
+          <w:sz w:val="24"/>
+          <w:szCs w:val="24"/>
+        </w:rPr>
+        <w:t>(Framework.zend.com, 2016)</w:t>
+      </w:r>
+      <w:r>
+        <w:rPr>
+          <w:rFonts w:ascii="Calibri" w:hAnsi="Calibri"/>
+          <w:sz w:val="24"/>
+          <w:szCs w:val="24"/>
+        </w:rPr>
+        <w:t xml:space="preserve">. </w:t>
+      </w:r>
+      <w:r>
+        <w:rPr>
+          <w:rFonts w:ascii="Calibri" w:hAnsi="Calibri"/>
+          <w:sz w:val="24"/>
+          <w:szCs w:val="24"/>
+        </w:rPr>
+        <w:t xml:space="preserve">Zend has an extensive validation mechanism in place which can be used to validate data that are getting passed from a form </w:t>
+      </w:r>
+      <w:r>
+        <w:rPr>
+          <w:rFonts w:ascii="Calibri" w:hAnsi="Calibri"/>
+          <w:sz w:val="24"/>
+          <w:szCs w:val="24"/>
+        </w:rPr>
+        <w:t>(Bautista, 2010)</w:t>
+      </w:r>
+      <w:r>
+        <w:rPr>
+          <w:rFonts w:ascii="Calibri" w:hAnsi="Calibri"/>
+          <w:sz w:val="24"/>
+          <w:szCs w:val="24"/>
+        </w:rPr>
+        <w:t xml:space="preserve">. </w:t>
+      </w:r>
+      <w:r>
+        <w:rPr>
+          <w:rFonts w:ascii="Calibri" w:hAnsi="Calibri"/>
+          <w:sz w:val="24"/>
+          <w:szCs w:val="24"/>
+        </w:rPr>
+        <w:t xml:space="preserve">One of the main advantage of using Zend is that it provides vast amount of libraries and support including user authentication, RSS feed, creating forms, and many more. </w:t>
+      </w:r>
+    </w:p>
+    <w:p>
+      <w:pPr>
+        <w:ind w:left="720"/>
+        <w:rPr>
+          <w:rFonts w:ascii="Calibri" w:hAnsi="Calibri"/>
+          <w:sz w:val="24"/>
+          <w:szCs w:val="24"/>
+        </w:rPr>
+      </w:pPr>
+    </w:p>
+    <w:p>
+      <w:pPr>
+        <w:ind w:left="720"/>
+        <w:rPr>
+          <w:rFonts w:ascii="Calibri" w:hAnsi="Calibri"/>
+          <w:sz w:val="24"/>
+          <w:szCs w:val="24"/>
+        </w:rPr>
+      </w:pPr>
+      <w:r>
+        <w:rPr>
+          <w:noProof/>
+          <w:lang w:eastAsia="en-GB"/>
+        </w:rPr>
+        <w:lastRenderedPageBreak/>
+        <w:drawing>
+          <wp:anchor distT="0" distB="0" distL="114300" distR="114300" simplePos="0" relativeHeight="251667456" behindDoc="0" locked="0" layoutInCell="1" allowOverlap="1">
+            <wp:simplePos x="0" y="0"/>
+            <wp:positionH relativeFrom="column">
+              <wp:posOffset>476250</wp:posOffset>
+            </wp:positionH>
+            <wp:positionV relativeFrom="paragraph">
+              <wp:posOffset>0</wp:posOffset>
+            </wp:positionV>
+            <wp:extent cx="1819275" cy="3378200"/>
+            <wp:effectExtent l="0" t="0" r="9525" b="0"/>
+            <wp:wrapSquare wrapText="bothSides"/>
+            <wp:docPr id="6" name="Picture 6" descr="http://www.quesucede.com/public/resources/zend-framework/images/zend_directory_structure.png"/>
+            <wp:cNvGraphicFramePr>
+              <a:graphicFrameLocks xmlns:a="http://schemas.openxmlformats.org/drawingml/2006/main" noChangeAspect="1"/>
+            </wp:cNvGraphicFramePr>
+            <a:graphic xmlns:a="http://schemas.openxmlformats.org/drawingml/2006/main">
+              <a:graphicData uri="http://schemas.openxmlformats.org/drawingml/2006/picture">
+                <pic:pic xmlns:pic="http://schemas.openxmlformats.org/drawingml/2006/picture">
+                  <pic:nvPicPr>
+                    <pic:cNvPr id="0" name="Picture 3" descr="http://www.quesucede.com/public/resources/zend-framework/images/zend_directory_structure.png"/>
+                    <pic:cNvPicPr>
+                      <a:picLocks noChangeAspect="1" noChangeArrowheads="1"/>
+                    </pic:cNvPicPr>
+                  </pic:nvPicPr>
+                  <pic:blipFill>
+                    <a:blip r:embed="rId13">
+                      <a:extLst>
+                        <a:ext uri="{28A0092B-C50C-407E-A947-70E740481C1C}">
+                          <a14:useLocalDpi xmlns:a14="http://schemas.microsoft.com/office/drawing/2010/main" val="0"/>
+                        </a:ext>
+                      </a:extLst>
+                    </a:blip>
+                    <a:srcRect/>
+                    <a:stretch>
+                      <a:fillRect/>
+                    </a:stretch>
+                  </pic:blipFill>
+                  <pic:spPr bwMode="auto">
+                    <a:xfrm>
+                      <a:off x="0" y="0"/>
+                      <a:ext cx="1819275" cy="3378200"/>
+                    </a:xfrm>
+                    <a:prstGeom prst="rect">
+                      <a:avLst/>
+                    </a:prstGeom>
+                    <a:noFill/>
+                    <a:ln>
+                      <a:noFill/>
+                    </a:ln>
+                  </pic:spPr>
+                </pic:pic>
+              </a:graphicData>
+            </a:graphic>
+            <wp14:sizeRelH relativeFrom="page">
+              <wp14:pctWidth>0</wp14:pctWidth>
+            </wp14:sizeRelH>
+            <wp14:sizeRelV relativeFrom="page">
+              <wp14:pctHeight>0</wp14:pctHeight>
+            </wp14:sizeRelV>
+          </wp:anchor>
+        </w:drawing>
+      </w:r>
+    </w:p>
+    <w:p>
+      <w:pPr>
+        <w:ind w:left="720"/>
+        <w:rPr>
+          <w:rFonts w:ascii="Calibri" w:hAnsi="Calibri"/>
+          <w:sz w:val="24"/>
+          <w:szCs w:val="24"/>
+        </w:rPr>
+      </w:pPr>
+    </w:p>
+    <w:p>
+      <w:pPr>
+        <w:ind w:left="720"/>
+        <w:rPr>
+          <w:rFonts w:ascii="Calibri" w:hAnsi="Calibri"/>
+          <w:sz w:val="24"/>
+          <w:szCs w:val="24"/>
+        </w:rPr>
+      </w:pPr>
+    </w:p>
+    <w:p>
+      <w:pPr>
+        <w:ind w:left="720"/>
+        <w:rPr>
+          <w:rFonts w:ascii="Calibri" w:hAnsi="Calibri"/>
+          <w:sz w:val="24"/>
+          <w:szCs w:val="24"/>
+        </w:rPr>
+      </w:pPr>
+    </w:p>
+    <w:p>
+      <w:pPr>
+        <w:ind w:left="720"/>
+        <w:rPr>
+          <w:rFonts w:ascii="Calibri" w:hAnsi="Calibri"/>
+          <w:sz w:val="24"/>
+          <w:szCs w:val="24"/>
+        </w:rPr>
+      </w:pPr>
+    </w:p>
+    <w:p>
+      <w:pPr>
+        <w:ind w:left="720"/>
+        <w:rPr>
+          <w:rFonts w:ascii="Calibri" w:hAnsi="Calibri"/>
+          <w:sz w:val="24"/>
+          <w:szCs w:val="24"/>
+        </w:rPr>
+      </w:pPr>
+    </w:p>
+    <w:p>
+      <w:pPr>
+        <w:ind w:left="720"/>
+        <w:rPr>
+          <w:rFonts w:ascii="Calibri" w:hAnsi="Calibri"/>
+          <w:sz w:val="24"/>
+          <w:szCs w:val="24"/>
+        </w:rPr>
+      </w:pPr>
+    </w:p>
+    <w:p>
+      <w:pPr>
+        <w:ind w:left="720"/>
+        <w:rPr>
+          <w:rFonts w:ascii="Calibri" w:hAnsi="Calibri"/>
+          <w:sz w:val="24"/>
+          <w:szCs w:val="24"/>
+        </w:rPr>
+      </w:pPr>
+    </w:p>
+    <w:p>
+      <w:pPr>
+        <w:ind w:left="720"/>
+        <w:rPr>
+          <w:rFonts w:ascii="Calibri" w:hAnsi="Calibri"/>
+          <w:sz w:val="24"/>
+          <w:szCs w:val="24"/>
+        </w:rPr>
+      </w:pPr>
+    </w:p>
+    <w:p>
+      <w:pPr>
+        <w:ind w:left="720"/>
+        <w:rPr>
+          <w:rFonts w:ascii="Calibri" w:hAnsi="Calibri"/>
+          <w:sz w:val="24"/>
+          <w:szCs w:val="24"/>
+        </w:rPr>
+      </w:pPr>
+    </w:p>
+    <w:p>
+      <w:pPr>
+        <w:ind w:left="720"/>
+        <w:rPr>
+          <w:rFonts w:ascii="Calibri" w:hAnsi="Calibri"/>
+          <w:sz w:val="24"/>
+          <w:szCs w:val="24"/>
+        </w:rPr>
+      </w:pPr>
+    </w:p>
+    <w:p>
+      <w:pPr>
+        <w:ind w:left="720"/>
+        <w:rPr>
+          <w:rFonts w:ascii="Calibri" w:hAnsi="Calibri"/>
+          <w:sz w:val="24"/>
+          <w:szCs w:val="24"/>
+        </w:rPr>
+      </w:pPr>
+      <w:r>
+        <w:rPr>
+          <w:b/>
+          <w:bCs/>
+          <w:noProof/>
+          <w:lang w:eastAsia="en-GB"/>
+        </w:rPr>
+        <mc:AlternateContent>
+          <mc:Choice Requires="wps">
+            <w:drawing>
+              <wp:anchor distT="0" distB="0" distL="114300" distR="114300" simplePos="0" relativeHeight="251669504" behindDoc="0" locked="0" layoutInCell="1" allowOverlap="1" wp14:anchorId="67F80619" wp14:editId="310ECCEB">
+                <wp:simplePos x="0" y="0"/>
+                <wp:positionH relativeFrom="margin">
+                  <wp:posOffset>-19050</wp:posOffset>
+                </wp:positionH>
+                <wp:positionV relativeFrom="paragraph">
+                  <wp:posOffset>112395</wp:posOffset>
+                </wp:positionV>
+                <wp:extent cx="6181725" cy="266700"/>
+                <wp:effectExtent l="0" t="0" r="9525" b="0"/>
+                <wp:wrapNone/>
+                <wp:docPr id="7" name="Text Box 7"/>
+                <wp:cNvGraphicFramePr/>
+                <a:graphic xmlns:a="http://schemas.openxmlformats.org/drawingml/2006/main">
+                  <a:graphicData uri="http://schemas.microsoft.com/office/word/2010/wordprocessingShape">
+                    <wps:wsp>
+                      <wps:cNvSpPr txBox="1"/>
+                      <wps:spPr>
+                        <a:xfrm>
+                          <a:off x="0" y="0"/>
+                          <a:ext cx="6181725" cy="266700"/>
+                        </a:xfrm>
+                        <a:prstGeom prst="rect">
+                          <a:avLst/>
+                        </a:prstGeom>
+                        <a:solidFill>
+                          <a:schemeClr val="lt1"/>
+                        </a:solidFill>
+                        <a:ln w="6350">
+                          <a:noFill/>
+                        </a:ln>
+                        <a:effectLst/>
+                      </wps:spPr>
+                      <wps:style>
+                        <a:lnRef idx="0">
+                          <a:schemeClr val="accent1"/>
+                        </a:lnRef>
+                        <a:fillRef idx="0">
+                          <a:schemeClr val="accent1"/>
+                        </a:fillRef>
+                        <a:effectRef idx="0">
+                          <a:schemeClr val="accent1"/>
+                        </a:effectRef>
+                        <a:fontRef idx="minor">
+                          <a:schemeClr val="dk1"/>
+                        </a:fontRef>
+                      </wps:style>
+                      <wps:txbx>
+                        <w:txbxContent>
+                          <w:p>
+                            <w:pPr>
+                              <w:ind w:left="720"/>
+                            </w:pPr>
+                            <w:r>
+                              <w:rPr>
+                                <w:rFonts w:ascii="Calibri" w:hAnsi="Calibri"/>
+                                <w:sz w:val="24"/>
+                                <w:szCs w:val="24"/>
+                              </w:rPr>
+                              <w:t xml:space="preserve">Figure </w:t>
+                            </w:r>
+                            <w:r>
+                              <w:rPr>
+                                <w:rFonts w:ascii="Calibri" w:hAnsi="Calibri"/>
+                                <w:sz w:val="24"/>
+                                <w:szCs w:val="24"/>
+                              </w:rPr>
+                              <w:t>2.3.1.2</w:t>
+                            </w:r>
+                            <w:r>
+                              <w:rPr>
+                                <w:rFonts w:ascii="Calibri" w:hAnsi="Calibri"/>
+                                <w:sz w:val="24"/>
+                                <w:szCs w:val="24"/>
+                              </w:rPr>
+                              <w:t>: sho</w:t>
+                            </w:r>
+                            <w:r>
+                              <w:rPr>
+                                <w:rFonts w:ascii="Calibri" w:hAnsi="Calibri"/>
+                                <w:sz w:val="24"/>
+                                <w:szCs w:val="24"/>
+                              </w:rPr>
+                              <w:t>ws the directory</w:t>
+                            </w:r>
+                            <w:r>
+                              <w:rPr>
+                                <w:rFonts w:ascii="Calibri" w:hAnsi="Calibri"/>
+                                <w:sz w:val="24"/>
+                                <w:szCs w:val="24"/>
+                              </w:rPr>
+                              <w:t xml:space="preserve"> structure</w:t>
+                            </w:r>
+                            <w:r>
+                              <w:rPr>
+                                <w:rFonts w:ascii="Calibri" w:hAnsi="Calibri"/>
+                                <w:sz w:val="24"/>
+                                <w:szCs w:val="24"/>
+                              </w:rPr>
+                              <w:t xml:space="preserve"> of </w:t>
+                            </w:r>
+                            <w:r>
+                              <w:rPr>
+                                <w:rFonts w:ascii="Calibri" w:hAnsi="Calibri"/>
+                                <w:sz w:val="24"/>
+                                <w:szCs w:val="24"/>
+                              </w:rPr>
+                              <w:t>Zend</w:t>
+                            </w:r>
+                            <w:r>
+                              <w:rPr>
+                                <w:rStyle w:val="selectable"/>
+                                <w:sz w:val="24"/>
+                                <w:szCs w:val="24"/>
+                              </w:rPr>
+                              <w:t xml:space="preserve"> </w:t>
+                            </w:r>
+                            <w:r>
+                              <w:rPr>
+                                <w:rStyle w:val="selectable"/>
+                                <w:sz w:val="24"/>
+                                <w:szCs w:val="24"/>
+                              </w:rPr>
+                              <w:t>(Kromkamp, 2016)</w:t>
+                            </w:r>
+                          </w:p>
+                        </w:txbxContent>
+                      </wps:txbx>
+                      <wps:bodyPr rot="0" spcFirstLastPara="0" vertOverflow="overflow" horzOverflow="overflow" vert="horz" wrap="square" lIns="91440" tIns="45720" rIns="91440" bIns="45720" numCol="1" spcCol="0" rtlCol="0" fromWordArt="0" anchor="t" anchorCtr="0" forceAA="0" compatLnSpc="1">
+                        <a:prstTxWarp prst="textNoShape">
+                          <a:avLst/>
+                        </a:prstTxWarp>
+                        <a:noAutofit/>
+                      </wps:bodyPr>
+                    </wps:wsp>
+                  </a:graphicData>
+                </a:graphic>
+                <wp14:sizeRelH relativeFrom="margin">
+                  <wp14:pctWidth>0</wp14:pctWidth>
+                </wp14:sizeRelH>
+                <wp14:sizeRelV relativeFrom="margin">
+                  <wp14:pctHeight>0</wp14:pctHeight>
+                </wp14:sizeRelV>
+              </wp:anchor>
+            </w:drawing>
+          </mc:Choice>
+          <mc:Fallback>
+            <w:pict>
+              <v:shape w14:anchorId="67F80619" id="Text Box 7" o:spid="_x0000_s1029" type="#_x0000_t202" style="position:absolute;left:0;text-align:left;margin-left:-1.5pt;margin-top:8.85pt;width:486.75pt;height:21pt;z-index:251669504;visibility:visible;mso-wrap-style:square;mso-width-percent:0;mso-height-percent:0;mso-wrap-distance-left:9pt;mso-wrap-distance-top:0;mso-wrap-distance-right:9pt;mso-wrap-distance-bottom:0;mso-position-horizontal:absolute;mso-position-horizontal-relative:margin;mso-position-vertical:absolute;mso-position-vertical-relative:text;mso-width-percent:0;mso-height-percent:0;mso-width-relative:margin;mso-height-relative:margin;v-text-anchor:top" o:gfxdata="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" fillcolor="white [3201]" stroked="f" strokeweight=".5pt">
+                <v:textbox>
+                  <w:txbxContent>
+                    <w:p>
+                      <w:pPr>
+                        <w:ind w:left="720"/>
+                      </w:pPr>
+                      <w:r>
+                        <w:rPr>
+                          <w:rFonts w:ascii="Calibri" w:hAnsi="Calibri"/>
+                          <w:sz w:val="24"/>
+                          <w:szCs w:val="24"/>
+                        </w:rPr>
+                        <w:t xml:space="preserve">Figure </w:t>
+                      </w:r>
+                      <w:r>
+                        <w:rPr>
+                          <w:rFonts w:ascii="Calibri" w:hAnsi="Calibri"/>
+                          <w:sz w:val="24"/>
+                          <w:szCs w:val="24"/>
+                        </w:rPr>
+                        <w:t>2.3.1.2</w:t>
+                      </w:r>
+                      <w:r>
+                        <w:rPr>
+                          <w:rFonts w:ascii="Calibri" w:hAnsi="Calibri"/>
+                          <w:sz w:val="24"/>
+                          <w:szCs w:val="24"/>
+                        </w:rPr>
+                        <w:t>: sho</w:t>
+                      </w:r>
+                      <w:r>
+                        <w:rPr>
+                          <w:rFonts w:ascii="Calibri" w:hAnsi="Calibri"/>
+                          <w:sz w:val="24"/>
+                          <w:szCs w:val="24"/>
+                        </w:rPr>
+                        <w:t>ws the directory</w:t>
+                      </w:r>
+                      <w:r>
+                        <w:rPr>
+                          <w:rFonts w:ascii="Calibri" w:hAnsi="Calibri"/>
+                          <w:sz w:val="24"/>
+                          <w:szCs w:val="24"/>
+                        </w:rPr>
+                        <w:t xml:space="preserve"> structure</w:t>
+                      </w:r>
+                      <w:r>
+                        <w:rPr>
+                          <w:rFonts w:ascii="Calibri" w:hAnsi="Calibri"/>
+                          <w:sz w:val="24"/>
+                          <w:szCs w:val="24"/>
+                        </w:rPr>
+                        <w:t xml:space="preserve"> of </w:t>
+                      </w:r>
+                      <w:r>
+                        <w:rPr>
+                          <w:rFonts w:ascii="Calibri" w:hAnsi="Calibri"/>
+                          <w:sz w:val="24"/>
+                          <w:szCs w:val="24"/>
+                        </w:rPr>
+                        <w:t>Zend</w:t>
+                      </w:r>
+                      <w:r>
+                        <w:rPr>
+                          <w:rStyle w:val="selectable"/>
+                          <w:sz w:val="24"/>
+                          <w:szCs w:val="24"/>
+                        </w:rPr>
+                        <w:t xml:space="preserve"> </w:t>
+                      </w:r>
+                      <w:r>
+                        <w:rPr>
+                          <w:rStyle w:val="selectable"/>
+                          <w:sz w:val="24"/>
+                          <w:szCs w:val="24"/>
+                        </w:rPr>
+                        <w:t>(Kromkamp, 2016)</w:t>
+                      </w:r>
+                    </w:p>
+                  </w:txbxContent>
+                </v:textbox>
+                <w10:wrap anchorx="margin"/>
+              </v:shape>
+            </w:pict>
+          </mc:Fallback>
+        </mc:AlternateContent>
+      </w:r>
+    </w:p>
+    <w:p>
+      <w:pPr>
+        <w:ind w:left="720"/>
+        <w:rPr>
+          <w:rFonts w:ascii="Calibri" w:hAnsi="Calibri"/>
+          <w:sz w:val="24"/>
+          <w:szCs w:val="24"/>
+        </w:rPr>
+      </w:pPr>
     </w:p>
     <w:p>
       <w:pPr>
         <w:pStyle w:val="Heading4"/>
         <w:numPr>
           <w:ilvl w:val="0"/>
-          <w:numId w:val="20"/>
+          <w:numId w:val="18"/>
         </w:numPr>
         <w:spacing w:line="360" w:lineRule="auto"/>
         <w:rPr>
@@ -14890,7 +16000,7 @@
           <w:szCs w:val="28"/>
         </w:rPr>
       </w:pPr>
-      <w:bookmarkStart w:id="31" w:name="_Toc449792739"/>
+      <w:bookmarkStart w:id="31" w:name="_Toc449796935"/>
       <w:r>
         <w:rPr>
           <w:rFonts w:ascii="Calibri" w:hAnsi="Calibri"/>
@@ -14982,8 +16092,6 @@
         <w:t xml:space="preserve">Custom coding will work faster than setting up a framework for a small project. </w:t>
       </w:r>
     </w:p>
-    <w:p/>
-    <w:p/>
     <w:p>
       <w:pPr>
         <w:pStyle w:val="Heading3"/>
@@ -14991,6 +16099,7 @@
           <w:ilvl w:val="0"/>
           <w:numId w:val="17"/>
         </w:numPr>
+        <w:spacing w:line="360" w:lineRule="auto"/>
         <w:rPr>
           <w:rFonts w:ascii="Calibri" w:hAnsi="Calibri"/>
           <w:b/>
@@ -15000,7 +16109,7 @@
           <w:szCs w:val="28"/>
         </w:rPr>
       </w:pPr>
-      <w:bookmarkStart w:id="32" w:name="_Toc449792740"/>
+      <w:bookmarkStart w:id="32" w:name="_Toc449796936"/>
       <w:r>
         <w:rPr>
           <w:rFonts w:ascii="Calibri" w:hAnsi="Calibri"/>
@@ -15025,24 +16134,129 @@
         <w:t xml:space="preserve"> </w:t>
       </w:r>
     </w:p>
-    <w:p/>
-    <w:p/>
-    <w:p/>
-    <w:p/>
-    <w:p>
-      <w:pPr>
-        <w:rPr>
-          <w:rFonts w:ascii="Calibri" w:hAnsi="Calibri"/>
-          <w:sz w:val="24"/>
-        </w:rPr>
-      </w:pPr>
-    </w:p>
-    <w:p>
-      <w:pPr>
-        <w:rPr>
-          <w:rFonts w:ascii="Calibri" w:hAnsi="Calibri"/>
-        </w:rPr>
-      </w:pPr>
+    <w:p>
+      <w:pPr>
+        <w:ind w:left="360"/>
+        <w:rPr>
+          <w:rFonts w:ascii="Calibri" w:hAnsi="Calibri"/>
+          <w:sz w:val="24"/>
+          <w:szCs w:val="24"/>
+        </w:rPr>
+      </w:pPr>
+      <w:r>
+        <w:rPr>
+          <w:rFonts w:ascii="Calibri" w:hAnsi="Calibri"/>
+          <w:sz w:val="24"/>
+          <w:szCs w:val="24"/>
+        </w:rPr>
+        <w:t xml:space="preserve">Bootstrap is </w:t>
+      </w:r>
+      <w:r>
+        <w:rPr>
+          <w:rFonts w:ascii="Calibri" w:hAnsi="Calibri"/>
+          <w:sz w:val="24"/>
+          <w:szCs w:val="24"/>
+        </w:rPr>
+        <w:t>most popular front end framework that supports in terms of HTML, CSS, and JavaScript for responsive website</w:t>
+      </w:r>
+      <w:r>
+        <w:rPr>
+          <w:rFonts w:ascii="Calibri" w:hAnsi="Calibri"/>
+          <w:sz w:val="24"/>
+          <w:szCs w:val="24"/>
+        </w:rPr>
+        <w:t xml:space="preserve"> (will be compatible to run on any device)</w:t>
+      </w:r>
+      <w:r>
+        <w:rPr>
+          <w:rFonts w:ascii="Calibri" w:hAnsi="Calibri"/>
+          <w:sz w:val="24"/>
+          <w:szCs w:val="24"/>
+        </w:rPr>
+        <w:t>.</w:t>
+      </w:r>
+      <w:r>
+        <w:rPr>
+          <w:rFonts w:ascii="Calibri" w:hAnsi="Calibri"/>
+          <w:sz w:val="24"/>
+          <w:szCs w:val="24"/>
+        </w:rPr>
+        <w:t xml:space="preserve"> In order to use Bootstrap there is not much knowledge needed, anybody with just basic knowledge of HTML</w:t>
+      </w:r>
+      <w:r>
+        <w:rPr>
+          <w:rFonts w:ascii="Calibri" w:hAnsi="Calibri"/>
+          <w:sz w:val="24"/>
+          <w:szCs w:val="24"/>
+        </w:rPr>
+        <w:t xml:space="preserve"> </w:t>
+      </w:r>
+      <w:r>
+        <w:rPr>
+          <w:rFonts w:ascii="Calibri" w:hAnsi="Calibri"/>
+          <w:sz w:val="24"/>
+          <w:szCs w:val="24"/>
+        </w:rPr>
+        <w:t xml:space="preserve">and CSS can make a good start on Bootstrap. </w:t>
+      </w:r>
+      <w:r>
+        <w:rPr>
+          <w:rFonts w:ascii="Calibri" w:hAnsi="Calibri"/>
+          <w:sz w:val="24"/>
+          <w:szCs w:val="24"/>
+        </w:rPr>
+        <w:t xml:space="preserve">Bootstrap is now compatible with all browsers including Chrome, Firefox, Internet Explorer and Opera. </w:t>
+      </w:r>
+    </w:p>
+    <w:p>
+      <w:pPr>
+        <w:ind w:left="360"/>
+        <w:rPr>
+          <w:rFonts w:ascii="Calibri" w:hAnsi="Calibri"/>
+          <w:sz w:val="24"/>
+          <w:szCs w:val="24"/>
+        </w:rPr>
+      </w:pPr>
+      <w:r>
+        <w:rPr>
+          <w:rFonts w:ascii="Calibri" w:hAnsi="Calibri"/>
+          <w:sz w:val="24"/>
+          <w:szCs w:val="24"/>
+        </w:rPr>
+        <w:t xml:space="preserve">One of the main advantage of using Bootstrap is to speed up the development in designing your website with the use of libraries and packages that it offers with. </w:t>
+      </w:r>
+      <w:r>
+        <w:rPr>
+          <w:rFonts w:ascii="Calibri" w:hAnsi="Calibri"/>
+          <w:sz w:val="24"/>
+          <w:szCs w:val="24"/>
+        </w:rPr>
+        <w:t xml:space="preserve">Bootstrap also provides with ready-made theme and modify it based on your needs </w:t>
+      </w:r>
+      <w:r>
+        <w:rPr>
+          <w:rFonts w:ascii="Calibri" w:hAnsi="Calibri"/>
+          <w:sz w:val="24"/>
+          <w:szCs w:val="24"/>
+        </w:rPr>
+        <w:t>(W3schools.com, 2016)</w:t>
+      </w:r>
+      <w:r>
+        <w:rPr>
+          <w:rFonts w:ascii="Calibri" w:hAnsi="Calibri"/>
+          <w:sz w:val="24"/>
+          <w:szCs w:val="24"/>
+        </w:rPr>
+        <w:t>.</w:t>
+      </w:r>
+      <w:r>
+        <w:rPr>
+          <w:rFonts w:ascii="Calibri" w:hAnsi="Calibri"/>
+          <w:sz w:val="24"/>
+          <w:szCs w:val="24"/>
+        </w:rPr>
+        <w:t xml:space="preserve"> </w:t>
+      </w:r>
     </w:p>
     <w:p>
       <w:pPr>
@@ -15061,7 +16275,7 @@
           <w:szCs w:val="28"/>
         </w:rPr>
       </w:pPr>
-      <w:bookmarkStart w:id="33" w:name="_Toc449792741"/>
+      <w:bookmarkStart w:id="33" w:name="_Toc449796937"/>
       <w:r>
         <w:rPr>
           <w:rFonts w:ascii="Calibri" w:hAnsi="Calibri"/>
@@ -15087,7 +16301,6 @@
         <w:t xml:space="preserve"> </w:t>
       </w:r>
     </w:p>
-    <w:p/>
     <w:p>
       <w:pPr>
         <w:pStyle w:val="Heading3"/>
@@ -15104,7 +16317,7 @@
           <w:szCs w:val="28"/>
         </w:rPr>
       </w:pPr>
-      <w:bookmarkStart w:id="34" w:name="_Toc449792742"/>
+      <w:bookmarkStart w:id="34" w:name="_Toc449796938"/>
       <w:r>
         <w:rPr>
           <w:rFonts w:ascii="Calibri" w:hAnsi="Calibri"/>
@@ -15135,7 +16348,7 @@
           <w:szCs w:val="28"/>
         </w:rPr>
       </w:pPr>
-      <w:bookmarkStart w:id="35" w:name="_Toc449792743"/>
+      <w:bookmarkStart w:id="35" w:name="_Toc449796939"/>
       <w:r>
         <w:rPr>
           <w:rFonts w:ascii="Calibri" w:hAnsi="Calibri"/>
@@ -15181,7 +16394,7 @@
           <w:szCs w:val="28"/>
         </w:rPr>
       </w:pPr>
-      <w:bookmarkStart w:id="36" w:name="_Toc449792744"/>
+      <w:bookmarkStart w:id="36" w:name="_Toc449796940"/>
       <w:r>
         <w:rPr>
           <w:rFonts w:ascii="Calibri" w:hAnsi="Calibri"/>
@@ -15225,7 +16438,7 @@
           <w:szCs w:val="28"/>
         </w:rPr>
       </w:pPr>
-      <w:bookmarkStart w:id="37" w:name="_Toc449792745"/>
+      <w:bookmarkStart w:id="37" w:name="_Toc449796941"/>
       <w:r>
         <w:rPr>
           <w:rFonts w:ascii="Calibri" w:hAnsi="Calibri"/>
@@ -15256,7 +16469,7 @@
           <w:szCs w:val="28"/>
         </w:rPr>
       </w:pPr>
-      <w:bookmarkStart w:id="38" w:name="_Toc449792746"/>
+      <w:bookmarkStart w:id="38" w:name="_Toc449796942"/>
       <w:r>
         <w:rPr>
           <w:rFonts w:ascii="Calibri" w:hAnsi="Calibri"/>
@@ -15287,7 +16500,7 @@
           <w:szCs w:val="28"/>
         </w:rPr>
       </w:pPr>
-      <w:bookmarkStart w:id="39" w:name="_Toc449792747"/>
+      <w:bookmarkStart w:id="39" w:name="_Toc449796943"/>
       <w:r>
         <w:rPr>
           <w:rFonts w:ascii="Calibri" w:hAnsi="Calibri"/>
@@ -15318,7 +16531,7 @@
           <w:szCs w:val="28"/>
         </w:rPr>
       </w:pPr>
-      <w:bookmarkStart w:id="40" w:name="_Toc449792748"/>
+      <w:bookmarkStart w:id="40" w:name="_Toc449796944"/>
       <w:r>
         <w:rPr>
           <w:rFonts w:ascii="Calibri" w:hAnsi="Calibri"/>
@@ -15349,7 +16562,7 @@
           <w:szCs w:val="28"/>
         </w:rPr>
       </w:pPr>
-      <w:bookmarkStart w:id="41" w:name="_Toc449792749"/>
+      <w:bookmarkStart w:id="41" w:name="_Toc449796945"/>
       <w:r>
         <w:rPr>
           <w:rFonts w:ascii="Calibri" w:hAnsi="Calibri"/>
@@ -15385,7 +16598,7 @@
           <w:szCs w:val="28"/>
         </w:rPr>
       </w:pPr>
-      <w:bookmarkStart w:id="42" w:name="_Toc449792750"/>
+      <w:bookmarkStart w:id="42" w:name="_Toc449796946"/>
       <w:r>
         <w:rPr>
           <w:rFonts w:ascii="Calibri" w:hAnsi="Calibri"/>
@@ -15417,25 +16630,6 @@
     <w:p/>
     <w:p/>
     <w:p/>
-    <w:p/>
-    <w:p/>
-    <w:p/>
-    <w:p/>
-    <w:p/>
-    <w:p/>
-    <w:p/>
-    <w:p/>
-    <w:p/>
-    <w:p/>
-    <w:p/>
-    <w:p/>
-    <w:p/>
-    <w:p/>
-    <w:p/>
-    <w:p/>
-    <w:p/>
-    <w:p/>
-    <w:p/>
     <w:p>
       <w:pPr>
         <w:pStyle w:val="Heading1"/>
@@ -15449,7 +16643,7 @@
           <w:szCs w:val="28"/>
         </w:rPr>
       </w:pPr>
-      <w:bookmarkStart w:id="43" w:name="_Toc449792751"/>
+      <w:bookmarkStart w:id="43" w:name="_Toc449796947"/>
       <w:r>
         <w:rPr>
           <w:rFonts w:ascii="Calibri" w:hAnsi="Calibri" w:cs="Arial"/>
@@ -15459,6 +16653,7 @@
           <w:sz w:val="28"/>
           <w:szCs w:val="28"/>
         </w:rPr>
+        <w:lastRenderedPageBreak/>
         <w:t>Bibliography</w:t>
       </w:r>
       <w:bookmarkEnd w:id="43"/>
@@ -15488,7 +16683,7 @@
           <w:szCs w:val="28"/>
         </w:rPr>
       </w:pPr>
-      <w:bookmarkStart w:id="44" w:name="_Toc449792752"/>
+      <w:bookmarkStart w:id="44" w:name="_Toc449796948"/>
       <w:r>
         <w:rPr>
           <w:rFonts w:ascii="Calibri" w:hAnsi="Calibri"/>
@@ -15570,7 +16765,7 @@
         </w:rPr>
         <w:t xml:space="preserve">Available at: </w:t>
       </w:r>
-      <w:hyperlink r:id="rId12" w:history="1">
+      <w:hyperlink r:id="rId14" w:history="1">
         <w:r>
           <w:rPr>
             <w:rStyle w:val="Hyperlink"/>
@@ -15688,7 +16883,7 @@
         </w:rPr>
         <w:t xml:space="preserve">Available at: </w:t>
       </w:r>
-      <w:hyperlink r:id="rId13" w:history="1">
+      <w:hyperlink r:id="rId15" w:history="1">
         <w:r>
           <w:rPr>
             <w:rStyle w:val="Hyperlink"/>
@@ -15792,10 +16987,9 @@
           <w:sz w:val="24"/>
           <w:szCs w:val="24"/>
         </w:rPr>
-        <w:lastRenderedPageBreak/>
         <w:t xml:space="preserve">Available at: </w:t>
       </w:r>
-      <w:hyperlink r:id="rId14" w:history="1">
+      <w:hyperlink r:id="rId16" w:history="1">
         <w:r>
           <w:rPr>
             <w:rStyle w:val="Hyperlink"/>
@@ -15905,7 +17099,7 @@
         </w:rPr>
         <w:t xml:space="preserve">Available at: </w:t>
       </w:r>
-      <w:hyperlink r:id="rId15" w:history="1">
+      <w:hyperlink r:id="rId17" w:history="1">
         <w:r>
           <w:rPr>
             <w:rStyle w:val="Hyperlink"/>
@@ -15994,7 +17188,7 @@
         </w:rPr>
         <w:t xml:space="preserve">Version 4.0, R. (2016). Instructor Quick Start Guide. [online] Respondus® Version 4.0. Available at: </w:t>
       </w:r>
-      <w:hyperlink r:id="rId16" w:history="1">
+      <w:hyperlink r:id="rId18" w:history="1">
         <w:r>
           <w:rPr>
             <w:rStyle w:val="Hyperlink"/>
@@ -16090,7 +17284,7 @@
         </w:rPr>
         <w:t xml:space="preserve">Features, R. (2016). Respondus 4.0: Exam Authoring Tool. [online] Respondus.com. Available at: </w:t>
       </w:r>
-      <w:hyperlink r:id="rId17" w:anchor="1" w:history="1">
+      <w:hyperlink r:id="rId19" w:anchor="1" w:history="1">
         <w:r>
           <w:rPr>
             <w:rStyle w:val="Hyperlink"/>
@@ -16184,7 +17378,7 @@
         </w:rPr>
         <w:t xml:space="preserve">Browser, L. (2016). LockDown Browser. [online] Respondus.com.                           Available at: </w:t>
       </w:r>
-      <w:hyperlink r:id="rId18" w:history="1">
+      <w:hyperlink r:id="rId20" w:history="1">
         <w:r>
           <w:rPr>
             <w:rStyle w:val="Hyperlink"/>
@@ -16279,7 +17473,7 @@
         </w:rPr>
         <w:t xml:space="preserve">Monitor, R. (2016). Respondus Monitor. [online] Respondus.com.                          Available at: </w:t>
       </w:r>
-      <w:hyperlink r:id="rId19" w:history="1">
+      <w:hyperlink r:id="rId21" w:history="1">
         <w:r>
           <w:rPr>
             <w:rStyle w:val="Hyperlink"/>
@@ -16392,9 +17586,10 @@
           <w:sz w:val="24"/>
           <w:szCs w:val="24"/>
         </w:rPr>
+        <w:lastRenderedPageBreak/>
         <w:t xml:space="preserve">Moodle, A. (2016). About Moodle - MoodleDocs. [online] Docs.moodle.org.       Available at: </w:t>
       </w:r>
-      <w:hyperlink r:id="rId20" w:history="1">
+      <w:hyperlink r:id="rId22" w:history="1">
         <w:r>
           <w:rPr>
             <w:rStyle w:val="Hyperlink"/>
@@ -16479,7 +17674,7 @@
         </w:rPr>
         <w:t xml:space="preserve">Available at: </w:t>
       </w:r>
-      <w:hyperlink r:id="rId21" w:history="1">
+      <w:hyperlink r:id="rId23" w:history="1">
         <w:r>
           <w:rPr>
             <w:rStyle w:val="Hyperlink"/>
@@ -16565,7 +17760,7 @@
         </w:rPr>
         <w:t xml:space="preserve">Quiz Practices, E. (2016). Effective quiz practices - MoodleDocs. [online] Docs.moodle.org.                                                                                                                               Available at: </w:t>
       </w:r>
-      <w:hyperlink r:id="rId22" w:anchor="Quiz_strategies" w:history="1">
+      <w:hyperlink r:id="rId24" w:anchor="Quiz_strategies" w:history="1">
         <w:r>
           <w:rPr>
             <w:rStyle w:val="Hyperlink"/>
@@ -16624,7 +17819,7 @@
         </w:rPr>
         <w:t xml:space="preserve">Reports, Q. (2016). Quiz reports - MoodleDocs. [online] Docs.moodle.org.                Available at: </w:t>
       </w:r>
-      <w:hyperlink r:id="rId23" w:history="1">
+      <w:hyperlink r:id="rId25" w:history="1">
         <w:r>
           <w:rPr>
             <w:rStyle w:val="Hyperlink"/>
@@ -16700,10 +17895,9 @@
           <w:sz w:val="24"/>
           <w:szCs w:val="24"/>
         </w:rPr>
-        <w:lastRenderedPageBreak/>
         <w:t xml:space="preserve">Conductexam.com. (2016). Integrated online platform to conduct exams. [online] Available at: </w:t>
       </w:r>
-      <w:hyperlink r:id="rId24" w:history="1">
+      <w:hyperlink r:id="rId26" w:history="1">
         <w:r>
           <w:rPr>
             <w:rStyle w:val="Hyperlink"/>
@@ -16781,7 +17975,7 @@
         </w:rPr>
         <w:t xml:space="preserve">Overview, S. (2016). Online Exam Software,Free Test Maker,Quiz Maker. [online] Speedexam.net.                                                                                                                                Available at: </w:t>
       </w:r>
-      <w:hyperlink r:id="rId25" w:history="1">
+      <w:hyperlink r:id="rId27" w:history="1">
         <w:r>
           <w:rPr>
             <w:rStyle w:val="Hyperlink"/>
@@ -16841,7 +18035,7 @@
         </w:rPr>
         <w:t xml:space="preserve">Proprofs.com. (2016). ProProfs Quiz Maker - Create Online Quizzes, Online Testing, Exams.. [online] Available at: </w:t>
       </w:r>
-      <w:hyperlink r:id="rId26" w:history="1">
+      <w:hyperlink r:id="rId28" w:history="1">
         <w:r>
           <w:rPr>
             <w:rStyle w:val="Hyperlink"/>
@@ -16927,7 +18121,7 @@
         </w:rPr>
         <w:t xml:space="preserve">Gale, T. (2016). Graphic Presentation – FREE Graphic Presentation information | Encyclopedia.com: Find Graphic Presentation research. [online] Encyclopedia.com. Available at: </w:t>
       </w:r>
-      <w:hyperlink r:id="rId27" w:history="1">
+      <w:hyperlink r:id="rId29" w:history="1">
         <w:r>
           <w:rPr>
             <w:rStyle w:val="Hyperlink"/>
@@ -16986,7 +18180,7 @@
         </w:rPr>
         <w:t xml:space="preserve">Africa Geography Blog. (2016). [Blog] ADVANTAGES AND DISADVANTAGES OF BAR GRAPH.                                                                                                                                         Available at: </w:t>
       </w:r>
-      <w:hyperlink r:id="rId28" w:history="1">
+      <w:hyperlink r:id="rId30" w:history="1">
         <w:r>
           <w:rPr>
             <w:rStyle w:val="Hyperlink"/>
@@ -17045,7 +18239,7 @@
         </w:rPr>
         <w:t xml:space="preserve">Geographyfieldwork.com. (2016). Data Presentation: Pie Charts. [online]                 Available at: </w:t>
       </w:r>
-      <w:hyperlink r:id="rId29" w:history="1">
+      <w:hyperlink r:id="rId31" w:history="1">
         <w:r>
           <w:rPr>
             <w:rStyle w:val="Hyperlink"/>
@@ -17102,6 +18296,7 @@
           <w:sz w:val="24"/>
           <w:szCs w:val="24"/>
         </w:rPr>
+        <w:lastRenderedPageBreak/>
         <w:t xml:space="preserve">Betterevaluation.org. (2016). Line Graph | Better Evaluation. [online] </w:t>
       </w:r>
       <w:r>
@@ -17122,7 +18317,7 @@
         </w:rPr>
         <w:t xml:space="preserve">Available at: </w:t>
       </w:r>
-      <w:hyperlink r:id="rId30" w:history="1">
+      <w:hyperlink r:id="rId32" w:history="1">
         <w:r>
           <w:rPr>
             <w:rStyle w:val="Hyperlink"/>
@@ -17226,7 +18421,6 @@
         </w:rPr>
         <w:t xml:space="preserve">Codeigniter.com. (2016). </w:t>
       </w:r>
-      <w:proofErr w:type="spellStart"/>
       <w:r>
         <w:rPr>
           <w:rStyle w:val="selectable"/>
@@ -17236,19 +18430,7 @@
           <w:sz w:val="24"/>
           <w:szCs w:val="24"/>
         </w:rPr>
-        <w:t>CodeIgniter</w:t>
-      </w:r>
-      <w:proofErr w:type="spellEnd"/>
-      <w:r>
-        <w:rPr>
-          <w:rStyle w:val="selectable"/>
-          <w:rFonts w:ascii="Calibri" w:hAnsi="Calibri"/>
-          <w:i/>
-          <w:iCs/>
-          <w:sz w:val="24"/>
-          <w:szCs w:val="24"/>
-        </w:rPr>
-        <w:t xml:space="preserve"> Web Framework</w:t>
+        <w:t>CodeIgniter Web Framework</w:t>
       </w:r>
       <w:r>
         <w:rPr>
@@ -17286,7 +18468,7 @@
         </w:rPr>
         <w:t xml:space="preserve">t: </w:t>
       </w:r>
-      <w:hyperlink r:id="rId31" w:history="1">
+      <w:hyperlink r:id="rId33" w:history="1">
         <w:r>
           <w:rPr>
             <w:rStyle w:val="Hyperlink"/>
@@ -17340,6 +18522,609 @@
         <w:rPr>
           <w:rStyle w:val="selectable"/>
           <w:rFonts w:ascii="Calibri" w:hAnsi="Calibri"/>
+          <w:sz w:val="28"/>
+          <w:szCs w:val="28"/>
+        </w:rPr>
+      </w:pPr>
+    </w:p>
+    <w:p>
+      <w:pPr>
+        <w:pStyle w:val="ListParagraph"/>
+        <w:numPr>
+          <w:ilvl w:val="0"/>
+          <w:numId w:val="3"/>
+        </w:numPr>
+        <w:tabs>
+          <w:tab w:val="left" w:pos="2193"/>
+        </w:tabs>
+        <w:ind w:left="720"/>
+        <w:rPr>
+          <w:rStyle w:val="selectable"/>
+          <w:rFonts w:ascii="Calibri" w:hAnsi="Calibri"/>
+          <w:sz w:val="24"/>
+          <w:szCs w:val="24"/>
+        </w:rPr>
+      </w:pPr>
+      <w:r>
+        <w:rPr>
+          <w:rStyle w:val="selectable"/>
+          <w:rFonts w:ascii="Calibri" w:hAnsi="Calibri"/>
+          <w:sz w:val="24"/>
+          <w:szCs w:val="24"/>
+        </w:rPr>
+        <w:t xml:space="preserve">Paragoncorporation.com. (2016). Separation of Business Logic from Presentation Logic in Web Applications (ASP.NET and PHP). [online] </w:t>
+      </w:r>
+      <w:r>
+        <w:rPr>
+          <w:rStyle w:val="selectable"/>
+          <w:rFonts w:ascii="Calibri" w:hAnsi="Calibri"/>
+          <w:sz w:val="24"/>
+          <w:szCs w:val="24"/>
+        </w:rPr>
+        <w:t xml:space="preserve">                                                   </w:t>
+      </w:r>
+      <w:r>
+        <w:rPr>
+          <w:rStyle w:val="selectable"/>
+          <w:rFonts w:ascii="Calibri" w:hAnsi="Calibri"/>
+          <w:sz w:val="24"/>
+          <w:szCs w:val="24"/>
+        </w:rPr>
+        <w:t xml:space="preserve">Available at: </w:t>
+      </w:r>
+      <w:hyperlink r:id="rId34" w:history="1">
+        <w:r>
+          <w:rPr>
+            <w:rStyle w:val="Hyperlink"/>
+            <w:rFonts w:ascii="Calibri" w:hAnsi="Calibri"/>
+            <w:sz w:val="24"/>
+            <w:szCs w:val="24"/>
+          </w:rPr>
+          <w:t>http://www.paragoncorporation.com/ArticleDetail.aspx?ArticleID=21</w:t>
+        </w:r>
+      </w:hyperlink>
+      <w:r>
+        <w:rPr>
+          <w:rStyle w:val="selectable"/>
+          <w:rFonts w:ascii="Calibri" w:hAnsi="Calibri"/>
+          <w:sz w:val="24"/>
+          <w:szCs w:val="24"/>
+        </w:rPr>
+        <w:t xml:space="preserve"> </w:t>
+      </w:r>
+      <w:r>
+        <w:rPr>
+          <w:rStyle w:val="selectable"/>
+          <w:rFonts w:ascii="Calibri" w:hAnsi="Calibri"/>
+          <w:sz w:val="24"/>
+          <w:szCs w:val="24"/>
+        </w:rPr>
+        <w:t xml:space="preserve">[Accessed </w:t>
+      </w:r>
+      <w:r>
+        <w:rPr>
+          <w:rStyle w:val="selectable"/>
+          <w:rFonts w:ascii="Calibri" w:hAnsi="Calibri"/>
+          <w:sz w:val="24"/>
+          <w:szCs w:val="24"/>
+        </w:rPr>
+        <w:t>03 Feb</w:t>
+      </w:r>
+      <w:r>
+        <w:rPr>
+          <w:rStyle w:val="selectable"/>
+          <w:rFonts w:ascii="Calibri" w:hAnsi="Calibri"/>
+          <w:sz w:val="24"/>
+          <w:szCs w:val="24"/>
+        </w:rPr>
+        <w:t>. 2016].</w:t>
+      </w:r>
+    </w:p>
+    <w:p>
+      <w:pPr>
+        <w:pStyle w:val="ListParagraph"/>
+        <w:rPr>
+          <w:rStyle w:val="selectable"/>
+          <w:rFonts w:ascii="Calibri" w:hAnsi="Calibri"/>
+          <w:sz w:val="24"/>
+          <w:szCs w:val="24"/>
+        </w:rPr>
+      </w:pPr>
+    </w:p>
+    <w:p>
+      <w:pPr>
+        <w:pStyle w:val="ListParagraph"/>
+        <w:numPr>
+          <w:ilvl w:val="0"/>
+          <w:numId w:val="3"/>
+        </w:numPr>
+        <w:tabs>
+          <w:tab w:val="left" w:pos="2193"/>
+        </w:tabs>
+        <w:ind w:left="720"/>
+        <w:rPr>
+          <w:rStyle w:val="selectable"/>
+          <w:rFonts w:ascii="Calibri" w:hAnsi="Calibri"/>
+          <w:sz w:val="24"/>
+          <w:szCs w:val="24"/>
+        </w:rPr>
+      </w:pPr>
+      <w:r>
+        <w:rPr>
+          <w:rStyle w:val="selectable"/>
+          <w:rFonts w:ascii="Calibri" w:hAnsi="Calibri"/>
+          <w:sz w:val="24"/>
+          <w:szCs w:val="24"/>
+        </w:rPr>
+        <w:t xml:space="preserve">EllisLab, I. (2016). CodeIgniter / EllisLab. [online] Ellislab.com. </w:t>
+      </w:r>
+      <w:r>
+        <w:rPr>
+          <w:rStyle w:val="selectable"/>
+          <w:rFonts w:ascii="Calibri" w:hAnsi="Calibri"/>
+          <w:sz w:val="24"/>
+          <w:szCs w:val="24"/>
+        </w:rPr>
+        <w:t xml:space="preserve">                                         </w:t>
+      </w:r>
+      <w:r>
+        <w:rPr>
+          <w:rStyle w:val="selectable"/>
+          <w:rFonts w:ascii="Calibri" w:hAnsi="Calibri"/>
+          <w:sz w:val="24"/>
+          <w:szCs w:val="24"/>
+        </w:rPr>
+        <w:t xml:space="preserve">Available at: </w:t>
+      </w:r>
+      <w:hyperlink r:id="rId35" w:history="1">
+        <w:r>
+          <w:rPr>
+            <w:rStyle w:val="Hyperlink"/>
+            <w:rFonts w:ascii="Calibri" w:hAnsi="Calibri"/>
+            <w:sz w:val="24"/>
+            <w:szCs w:val="24"/>
+          </w:rPr>
+          <w:t>https://ellislab.com/codeigniter</w:t>
+        </w:r>
+      </w:hyperlink>
+      <w:r>
+        <w:rPr>
+          <w:rStyle w:val="selectable"/>
+          <w:rFonts w:ascii="Calibri" w:hAnsi="Calibri"/>
+          <w:sz w:val="24"/>
+          <w:szCs w:val="24"/>
+        </w:rPr>
+        <w:t xml:space="preserve"> </w:t>
+      </w:r>
+      <w:r>
+        <w:rPr>
+          <w:rStyle w:val="selectable"/>
+          <w:rFonts w:ascii="Calibri" w:hAnsi="Calibri"/>
+          <w:sz w:val="24"/>
+          <w:szCs w:val="24"/>
+        </w:rPr>
+        <w:t xml:space="preserve">[Accessed </w:t>
+      </w:r>
+      <w:r>
+        <w:rPr>
+          <w:rStyle w:val="selectable"/>
+          <w:rFonts w:ascii="Calibri" w:hAnsi="Calibri"/>
+          <w:sz w:val="24"/>
+          <w:szCs w:val="24"/>
+        </w:rPr>
+        <w:t>03 Feb</w:t>
+      </w:r>
+      <w:r>
+        <w:rPr>
+          <w:rStyle w:val="selectable"/>
+          <w:rFonts w:ascii="Calibri" w:hAnsi="Calibri"/>
+          <w:sz w:val="24"/>
+          <w:szCs w:val="24"/>
+        </w:rPr>
+        <w:t>. 2016].</w:t>
+      </w:r>
+    </w:p>
+    <w:p>
+      <w:pPr>
+        <w:pStyle w:val="ListParagraph"/>
+        <w:rPr>
+          <w:rStyle w:val="selectable"/>
+          <w:rFonts w:ascii="Calibri" w:hAnsi="Calibri"/>
+          <w:sz w:val="24"/>
+          <w:szCs w:val="24"/>
+        </w:rPr>
+      </w:pPr>
+    </w:p>
+    <w:p>
+      <w:pPr>
+        <w:pStyle w:val="ListParagraph"/>
+        <w:numPr>
+          <w:ilvl w:val="0"/>
+          <w:numId w:val="3"/>
+        </w:numPr>
+        <w:tabs>
+          <w:tab w:val="left" w:pos="2193"/>
+        </w:tabs>
+        <w:ind w:left="720"/>
+        <w:rPr>
+          <w:rStyle w:val="selectable"/>
+          <w:rFonts w:ascii="Calibri" w:hAnsi="Calibri"/>
+          <w:sz w:val="24"/>
+          <w:szCs w:val="24"/>
+        </w:rPr>
+      </w:pPr>
+      <w:r>
+        <w:rPr>
+          <w:rStyle w:val="selectable"/>
+          <w:rFonts w:ascii="Calibri" w:hAnsi="Calibri"/>
+          <w:sz w:val="24"/>
+          <w:szCs w:val="24"/>
+        </w:rPr>
+        <w:t xml:space="preserve">Directory Structure, P. (2016). [online] 3.bp.blogspot.com. </w:t>
+      </w:r>
+      <w:r>
+        <w:rPr>
+          <w:rStyle w:val="selectable"/>
+          <w:rFonts w:ascii="Calibri" w:hAnsi="Calibri"/>
+          <w:sz w:val="24"/>
+          <w:szCs w:val="24"/>
+        </w:rPr>
+        <w:t xml:space="preserve">                                                      </w:t>
+      </w:r>
+      <w:r>
+        <w:rPr>
+          <w:rStyle w:val="selectable"/>
+          <w:rFonts w:ascii="Calibri" w:hAnsi="Calibri"/>
+          <w:sz w:val="24"/>
+          <w:szCs w:val="24"/>
+        </w:rPr>
+        <w:t xml:space="preserve">Available at: </w:t>
+      </w:r>
+      <w:hyperlink r:id="rId36" w:history="1">
+        <w:r>
+          <w:rPr>
+            <w:rStyle w:val="Hyperlink"/>
+            <w:rFonts w:ascii="Calibri" w:hAnsi="Calibri"/>
+            <w:sz w:val="24"/>
+            <w:szCs w:val="24"/>
+          </w:rPr>
+          <w:t>http://3.bp.blogspot.com/-Dhk-FfFBzP0/UC_MOCsPK0I/AAAAAAAAABw/o_P4T69G7xE/s1600/codeigniter_directory.png</w:t>
+        </w:r>
+      </w:hyperlink>
+      <w:r>
+        <w:rPr>
+          <w:rStyle w:val="selectable"/>
+          <w:rFonts w:ascii="Calibri" w:hAnsi="Calibri"/>
+          <w:sz w:val="24"/>
+          <w:szCs w:val="24"/>
+        </w:rPr>
+        <w:t xml:space="preserve"> </w:t>
+      </w:r>
+      <w:r>
+        <w:rPr>
+          <w:rStyle w:val="selectable"/>
+          <w:rFonts w:ascii="Calibri" w:hAnsi="Calibri"/>
+          <w:sz w:val="24"/>
+          <w:szCs w:val="24"/>
+        </w:rPr>
+        <w:t xml:space="preserve">[Accessed </w:t>
+      </w:r>
+      <w:r>
+        <w:rPr>
+          <w:rStyle w:val="selectable"/>
+          <w:rFonts w:ascii="Calibri" w:hAnsi="Calibri"/>
+          <w:sz w:val="24"/>
+          <w:szCs w:val="24"/>
+        </w:rPr>
+        <w:t>03 Feb</w:t>
+      </w:r>
+      <w:r>
+        <w:rPr>
+          <w:rStyle w:val="selectable"/>
+          <w:rFonts w:ascii="Calibri" w:hAnsi="Calibri"/>
+          <w:sz w:val="24"/>
+          <w:szCs w:val="24"/>
+        </w:rPr>
+        <w:t>. 2016].</w:t>
+      </w:r>
+    </w:p>
+    <w:p>
+      <w:pPr>
+        <w:pStyle w:val="ListParagraph"/>
+        <w:rPr>
+          <w:rStyle w:val="selectable"/>
+          <w:rFonts w:ascii="Calibri" w:hAnsi="Calibri"/>
+          <w:sz w:val="24"/>
+          <w:szCs w:val="24"/>
+        </w:rPr>
+      </w:pPr>
+    </w:p>
+    <w:p>
+      <w:pPr>
+        <w:pStyle w:val="ListParagraph"/>
+        <w:numPr>
+          <w:ilvl w:val="0"/>
+          <w:numId w:val="3"/>
+        </w:numPr>
+        <w:tabs>
+          <w:tab w:val="left" w:pos="2193"/>
+        </w:tabs>
+        <w:ind w:left="720"/>
+        <w:rPr>
+          <w:rStyle w:val="selectable"/>
+          <w:rFonts w:ascii="Calibri" w:hAnsi="Calibri"/>
+          <w:sz w:val="24"/>
+          <w:szCs w:val="24"/>
+        </w:rPr>
+      </w:pPr>
+      <w:r>
+        <w:rPr>
+          <w:rStyle w:val="selectable"/>
+          <w:rFonts w:ascii="Calibri" w:hAnsi="Calibri"/>
+          <w:sz w:val="24"/>
+          <w:szCs w:val="24"/>
+        </w:rPr>
+        <w:t xml:space="preserve">Bautista, N. (2010). 10 Compelling Reasons to Use Zend Framework. [online] Code Envato Tuts+. </w:t>
+      </w:r>
+      <w:r>
+        <w:rPr>
+          <w:rStyle w:val="selectable"/>
+          <w:rFonts w:ascii="Calibri" w:hAnsi="Calibri"/>
+          <w:sz w:val="24"/>
+          <w:szCs w:val="24"/>
+        </w:rPr>
+        <w:t xml:space="preserve">                                                                                                                              </w:t>
+      </w:r>
+      <w:r>
+        <w:rPr>
+          <w:rStyle w:val="selectable"/>
+          <w:rFonts w:ascii="Calibri" w:hAnsi="Calibri"/>
+          <w:sz w:val="24"/>
+          <w:szCs w:val="24"/>
+        </w:rPr>
+        <w:t xml:space="preserve">Available at: </w:t>
+      </w:r>
+      <w:hyperlink r:id="rId37" w:history="1">
+        <w:r>
+          <w:rPr>
+            <w:rStyle w:val="Hyperlink"/>
+            <w:rFonts w:ascii="Calibri" w:hAnsi="Calibri"/>
+            <w:sz w:val="24"/>
+            <w:szCs w:val="24"/>
+          </w:rPr>
+          <w:t>http://code.tutsplus.com/tutorials/10-compelling-reasons-to-use-zend-framework--net-12214</w:t>
+        </w:r>
+      </w:hyperlink>
+      <w:r>
+        <w:rPr>
+          <w:rStyle w:val="selectable"/>
+          <w:rFonts w:ascii="Calibri" w:hAnsi="Calibri"/>
+          <w:sz w:val="24"/>
+          <w:szCs w:val="24"/>
+        </w:rPr>
+        <w:t xml:space="preserve"> </w:t>
+      </w:r>
+      <w:r>
+        <w:rPr>
+          <w:rStyle w:val="selectable"/>
+          <w:rFonts w:ascii="Calibri" w:hAnsi="Calibri"/>
+          <w:sz w:val="24"/>
+          <w:szCs w:val="24"/>
+        </w:rPr>
+        <w:t xml:space="preserve">[Accessed </w:t>
+      </w:r>
+      <w:r>
+        <w:rPr>
+          <w:rStyle w:val="selectable"/>
+          <w:rFonts w:ascii="Calibri" w:hAnsi="Calibri"/>
+          <w:sz w:val="24"/>
+          <w:szCs w:val="24"/>
+        </w:rPr>
+        <w:t>03 Feb</w:t>
+      </w:r>
+      <w:r>
+        <w:rPr>
+          <w:rStyle w:val="selectable"/>
+          <w:rFonts w:ascii="Calibri" w:hAnsi="Calibri"/>
+          <w:sz w:val="24"/>
+          <w:szCs w:val="24"/>
+        </w:rPr>
+        <w:t>. 2016].</w:t>
+      </w:r>
+    </w:p>
+    <w:p>
+      <w:pPr>
+        <w:pStyle w:val="ListParagraph"/>
+        <w:rPr>
+          <w:rStyle w:val="selectable"/>
+          <w:rFonts w:ascii="Calibri" w:hAnsi="Calibri"/>
+          <w:sz w:val="24"/>
+          <w:szCs w:val="24"/>
+        </w:rPr>
+      </w:pPr>
+    </w:p>
+    <w:p>
+      <w:pPr>
+        <w:pStyle w:val="ListParagraph"/>
+        <w:numPr>
+          <w:ilvl w:val="0"/>
+          <w:numId w:val="3"/>
+        </w:numPr>
+        <w:tabs>
+          <w:tab w:val="left" w:pos="2193"/>
+        </w:tabs>
+        <w:ind w:left="720"/>
+        <w:rPr>
+          <w:rStyle w:val="selectable"/>
+          <w:rFonts w:ascii="Calibri" w:hAnsi="Calibri"/>
+          <w:sz w:val="28"/>
+          <w:szCs w:val="28"/>
+        </w:rPr>
+      </w:pPr>
+      <w:r>
+        <w:rPr>
+          <w:rStyle w:val="selectable"/>
+          <w:rFonts w:ascii="Calibri" w:hAnsi="Calibri"/>
+          <w:sz w:val="24"/>
+          <w:szCs w:val="24"/>
+        </w:rPr>
+        <w:t xml:space="preserve">Kromkamp, B. (2016). [online] Quesucede.com. </w:t>
+      </w:r>
+      <w:r>
+        <w:rPr>
+          <w:rStyle w:val="selectable"/>
+          <w:rFonts w:ascii="Calibri" w:hAnsi="Calibri"/>
+          <w:sz w:val="24"/>
+          <w:szCs w:val="24"/>
+        </w:rPr>
+        <w:t xml:space="preserve">                                                                        </w:t>
+      </w:r>
+      <w:r>
+        <w:rPr>
+          <w:rStyle w:val="selectable"/>
+          <w:rFonts w:ascii="Calibri" w:hAnsi="Calibri"/>
+          <w:sz w:val="24"/>
+          <w:szCs w:val="24"/>
+        </w:rPr>
+        <w:t xml:space="preserve">Available at: </w:t>
+      </w:r>
+      <w:hyperlink r:id="rId38" w:history="1">
+        <w:r>
+          <w:rPr>
+            <w:rStyle w:val="Hyperlink"/>
+            <w:rFonts w:ascii="Calibri" w:hAnsi="Calibri"/>
+            <w:sz w:val="24"/>
+            <w:szCs w:val="24"/>
+          </w:rPr>
+          <w:t>http://www.quesucede.com/public/resources/zend-framework/images/zend_directory_structure.png</w:t>
+        </w:r>
+      </w:hyperlink>
+      <w:r>
+        <w:rPr>
+          <w:rStyle w:val="selectable"/>
+          <w:rFonts w:ascii="Calibri" w:hAnsi="Calibri"/>
+          <w:sz w:val="24"/>
+          <w:szCs w:val="24"/>
+        </w:rPr>
+        <w:t xml:space="preserve"> </w:t>
+      </w:r>
+      <w:r>
+        <w:rPr>
+          <w:rStyle w:val="selectable"/>
+          <w:rFonts w:ascii="Calibri" w:hAnsi="Calibri"/>
+          <w:sz w:val="24"/>
+          <w:szCs w:val="24"/>
+        </w:rPr>
+        <w:t xml:space="preserve">[Accessed </w:t>
+      </w:r>
+      <w:r>
+        <w:rPr>
+          <w:rStyle w:val="selectable"/>
+          <w:rFonts w:ascii="Calibri" w:hAnsi="Calibri"/>
+          <w:sz w:val="24"/>
+          <w:szCs w:val="24"/>
+        </w:rPr>
+        <w:t>03 Feb</w:t>
+      </w:r>
+      <w:r>
+        <w:rPr>
+          <w:rStyle w:val="selectable"/>
+          <w:rFonts w:ascii="Calibri" w:hAnsi="Calibri"/>
+          <w:sz w:val="24"/>
+          <w:szCs w:val="24"/>
+        </w:rPr>
+        <w:t>. 2016].</w:t>
+      </w:r>
+    </w:p>
+    <w:p>
+      <w:pPr>
+        <w:pStyle w:val="ListParagraph"/>
+        <w:rPr>
+          <w:rStyle w:val="selectable"/>
+          <w:rFonts w:ascii="Calibri" w:hAnsi="Calibri"/>
+          <w:sz w:val="28"/>
+          <w:szCs w:val="28"/>
+        </w:rPr>
+      </w:pPr>
+    </w:p>
+    <w:p>
+      <w:pPr>
+        <w:pStyle w:val="ListParagraph"/>
+        <w:numPr>
+          <w:ilvl w:val="0"/>
+          <w:numId w:val="3"/>
+        </w:numPr>
+        <w:tabs>
+          <w:tab w:val="left" w:pos="2193"/>
+        </w:tabs>
+        <w:ind w:left="720"/>
+        <w:rPr>
+          <w:rStyle w:val="selectable"/>
+          <w:rFonts w:ascii="Calibri" w:hAnsi="Calibri"/>
+          <w:sz w:val="28"/>
+          <w:szCs w:val="28"/>
+        </w:rPr>
+      </w:pPr>
+      <w:r>
+        <w:rPr>
+          <w:rStyle w:val="selectable"/>
+          <w:rFonts w:ascii="Calibri" w:hAnsi="Calibri"/>
+          <w:sz w:val="24"/>
+          <w:szCs w:val="24"/>
+        </w:rPr>
+        <w:t xml:space="preserve">W3school.com. (2016), Bootstrap Get Started. [online]                                                      Available at: </w:t>
+      </w:r>
+      <w:hyperlink r:id="rId39" w:history="1">
+        <w:r>
+          <w:rPr>
+            <w:rStyle w:val="Hyperlink"/>
+            <w:rFonts w:ascii="Calibri" w:hAnsi="Calibri"/>
+            <w:sz w:val="24"/>
+            <w:szCs w:val="24"/>
+          </w:rPr>
+          <w:t>http://www.w3school.com/bootstrap/bootstrap_get_started.asp</w:t>
+        </w:r>
+      </w:hyperlink>
+      <w:r>
+        <w:rPr>
+          <w:rStyle w:val="selectable"/>
+          <w:rFonts w:ascii="Calibri" w:hAnsi="Calibri"/>
+          <w:sz w:val="24"/>
+          <w:szCs w:val="24"/>
+        </w:rPr>
+        <w:t xml:space="preserve"> [Accessed 03 Feb. 2016].</w:t>
+      </w:r>
+    </w:p>
+    <w:p>
+      <w:pPr>
+        <w:tabs>
+          <w:tab w:val="left" w:pos="2193"/>
+        </w:tabs>
+        <w:rPr>
+          <w:rStyle w:val="selectable"/>
+          <w:rFonts w:ascii="Calibri" w:hAnsi="Calibri"/>
+          <w:sz w:val="28"/>
+          <w:szCs w:val="28"/>
+        </w:rPr>
+      </w:pPr>
+    </w:p>
+    <w:p>
+      <w:pPr>
+        <w:pStyle w:val="ListParagraph"/>
+        <w:rPr>
+          <w:rStyle w:val="selectable"/>
+          <w:rFonts w:ascii="Calibri" w:hAnsi="Calibri"/>
+          <w:sz w:val="28"/>
+          <w:szCs w:val="28"/>
+        </w:rPr>
+      </w:pPr>
+    </w:p>
+    <w:p>
+      <w:pPr>
+        <w:pStyle w:val="ListParagraph"/>
+        <w:rPr>
+          <w:rStyle w:val="selectable"/>
+          <w:rFonts w:ascii="Calibri" w:hAnsi="Calibri"/>
           <w:sz w:val="24"/>
           <w:szCs w:val="24"/>
         </w:rPr>
@@ -17656,7 +19441,7 @@
           <w:szCs w:val="28"/>
         </w:rPr>
       </w:pPr>
-      <w:bookmarkStart w:id="45" w:name="_Toc449792753"/>
+      <w:bookmarkStart w:id="45" w:name="_Toc449796949"/>
       <w:r>
         <w:rPr>
           <w:rFonts w:ascii="Calibri" w:hAnsi="Calibri"/>
@@ -18188,7 +19973,7 @@
           <w:szCs w:val="28"/>
         </w:rPr>
       </w:pPr>
-      <w:bookmarkStart w:id="46" w:name="_Toc449792754"/>
+      <w:bookmarkStart w:id="46" w:name="_Toc449796950"/>
       <w:r>
         <w:rPr>
           <w:rFonts w:ascii="Calibri" w:hAnsi="Calibri" w:cs="Arial"/>
@@ -18260,7 +20045,7 @@
           <w:szCs w:val="28"/>
         </w:rPr>
       </w:pPr>
-      <w:bookmarkStart w:id="47" w:name="_Toc449792755"/>
+      <w:bookmarkStart w:id="47" w:name="_Toc449796951"/>
       <w:r>
         <w:rPr>
           <w:rFonts w:ascii="Calibri" w:hAnsi="Calibri"/>
@@ -18320,7 +20105,7 @@
           <w:szCs w:val="28"/>
         </w:rPr>
       </w:pPr>
-      <w:bookmarkStart w:id="48" w:name="_Toc449792756"/>
+      <w:bookmarkStart w:id="48" w:name="_Toc449796952"/>
       <w:r>
         <w:rPr>
           <w:rFonts w:ascii="Calibri" w:hAnsi="Calibri" w:cs="Arial"/>
@@ -18359,7 +20144,7 @@
       </w:pPr>
     </w:p>
     <w:sectPr>
-      <w:footerReference w:type="default" r:id="rId32"/>
+      <w:footerReference w:type="default" r:id="rId40"/>
       <w:pgSz w:w="11906" w:h="16838"/>
       <w:pgMar w:top="1440" w:right="1440" w:bottom="1440" w:left="1440" w:header="708" w:footer="708" w:gutter="0"/>
       <w:pgNumType w:start="0"/>
@@ -18439,7 +20224,7 @@
             <w:tcPr>
               <w:tcW w:w="4000" w:type="pct"/>
               <w:tcBorders>
-                <w:right w:val="triple" w:sz="4" w:space="0" w:color="5B9BD5" w:themeColor="accent1"/>
+                <w:right w:val="triple" w:sz="4" w:space="0" w:color="1CADE4" w:themeColor="accent1"/>
               </w:tcBorders>
             </w:tcPr>
             <w:p>
@@ -18461,7 +20246,7 @@
             <w:tcPr>
               <w:tcW w:w="1000" w:type="pct"/>
               <w:tcBorders>
-                <w:left w:val="triple" w:sz="4" w:space="0" w:color="5B9BD5" w:themeColor="accent1"/>
+                <w:left w:val="triple" w:sz="4" w:space="0" w:color="1CADE4" w:themeColor="accent1"/>
               </w:tcBorders>
             </w:tcPr>
             <w:p>
@@ -18488,7 +20273,7 @@
                 <w:rPr>
                   <w:noProof/>
                 </w:rPr>
-                <w:t>5</w:t>
+                <w:t>21</w:t>
               </w:r>
               <w:r>
                 <w:rPr>
@@ -18764,7 +20549,7 @@
         <w:ind w:left="1080" w:hanging="360"/>
       </w:pPr>
     </w:lvl>
-    <w:lvl w:ilvl="2" w:tplc="0809001B" w:tentative="1">
+    <w:lvl w:ilvl="2" w:tplc="0809001B">
       <w:start w:val="1"/>
       <w:numFmt w:val="lowerRoman"/>
       <w:lvlText w:val="%3."/>
@@ -20132,7 +21917,7 @@
   <w:abstractNum w:abstractNumId="16" w15:restartNumberingAfterBreak="0">
     <w:nsid w:val="6C960FD6"/>
     <w:multiLevelType w:val="hybridMultilevel"/>
-    <w:tmpl w:val="6EA64498"/>
+    <w:tmpl w:val="537067F2"/>
     <w:lvl w:ilvl="0" w:tplc="B3206A3C">
       <w:start w:val="1"/>
       <w:numFmt w:val="decimal"/>
@@ -20995,7 +22780,7 @@
     </w:pPr>
     <w:rPr>
       <w:rFonts w:asciiTheme="majorHAnsi" w:eastAsiaTheme="majorEastAsia" w:hAnsiTheme="majorHAnsi" w:cstheme="majorBidi"/>
-      <w:color w:val="2E74B5" w:themeColor="accent1" w:themeShade="BF"/>
+      <w:color w:val="1481AB" w:themeColor="accent1" w:themeShade="BF"/>
       <w:sz w:val="32"/>
       <w:szCs w:val="32"/>
     </w:rPr>
@@ -21017,7 +22802,7 @@
     </w:pPr>
     <w:rPr>
       <w:rFonts w:asciiTheme="majorHAnsi" w:eastAsiaTheme="majorEastAsia" w:hAnsiTheme="majorHAnsi" w:cstheme="majorBidi"/>
-      <w:color w:val="2E74B5" w:themeColor="accent1" w:themeShade="BF"/>
+      <w:color w:val="1481AB" w:themeColor="accent1" w:themeShade="BF"/>
       <w:sz w:val="26"/>
       <w:szCs w:val="26"/>
     </w:rPr>
@@ -21039,7 +22824,7 @@
     </w:pPr>
     <w:rPr>
       <w:rFonts w:asciiTheme="majorHAnsi" w:eastAsiaTheme="majorEastAsia" w:hAnsiTheme="majorHAnsi" w:cstheme="majorBidi"/>
-      <w:color w:val="1F4D78" w:themeColor="accent1" w:themeShade="7F"/>
+      <w:color w:val="0D5571" w:themeColor="accent1" w:themeShade="7F"/>
       <w:sz w:val="24"/>
       <w:szCs w:val="24"/>
     </w:rPr>
@@ -21063,13 +22848,12 @@
       <w:rFonts w:asciiTheme="majorHAnsi" w:eastAsiaTheme="majorEastAsia" w:hAnsiTheme="majorHAnsi" w:cstheme="majorBidi"/>
       <w:i/>
       <w:iCs/>
-      <w:color w:val="2E74B5" w:themeColor="accent1" w:themeShade="BF"/>
+      <w:color w:val="1481AB" w:themeColor="accent1" w:themeShade="BF"/>
     </w:rPr>
   </w:style>
   <w:style w:type="character" w:default="1" w:styleId="DefaultParagraphFont">
     <w:name w:val="Default Paragraph Font"/>
     <w:uiPriority w:val="1"/>
-    <w:semiHidden/>
     <w:unhideWhenUsed/>
   </w:style>
   <w:style w:type="table" w:default="1" w:styleId="TableNormal">
@@ -21170,7 +22954,7 @@
     <w:rsid w:val="00435E0B"/>
     <w:rPr>
       <w:rFonts w:asciiTheme="majorHAnsi" w:eastAsiaTheme="majorEastAsia" w:hAnsiTheme="majorHAnsi" w:cstheme="majorBidi"/>
-      <w:color w:val="2E74B5" w:themeColor="accent1" w:themeShade="BF"/>
+      <w:color w:val="1481AB" w:themeColor="accent1" w:themeShade="BF"/>
       <w:sz w:val="32"/>
       <w:szCs w:val="32"/>
     </w:rPr>
@@ -21212,7 +22996,7 @@
     <w:unhideWhenUsed/>
     <w:rsid w:val="00435E0B"/>
     <w:rPr>
-      <w:color w:val="0563C1" w:themeColor="hyperlink"/>
+      <w:color w:val="6EAC1C" w:themeColor="hyperlink"/>
       <w:u w:val="single"/>
     </w:rPr>
   </w:style>
@@ -21258,7 +23042,7 @@
     <w:rsid w:val="00CF0181"/>
     <w:rPr>
       <w:rFonts w:asciiTheme="majorHAnsi" w:eastAsiaTheme="majorEastAsia" w:hAnsiTheme="majorHAnsi" w:cstheme="majorBidi"/>
-      <w:color w:val="2E74B5" w:themeColor="accent1" w:themeShade="BF"/>
+      <w:color w:val="1481AB" w:themeColor="accent1" w:themeShade="BF"/>
       <w:sz w:val="26"/>
       <w:szCs w:val="26"/>
     </w:rPr>
@@ -21271,7 +23055,7 @@
     <w:rsid w:val="00CB1D11"/>
     <w:rPr>
       <w:rFonts w:asciiTheme="majorHAnsi" w:eastAsiaTheme="majorEastAsia" w:hAnsiTheme="majorHAnsi" w:cstheme="majorBidi"/>
-      <w:color w:val="1F4D78" w:themeColor="accent1" w:themeShade="7F"/>
+      <w:color w:val="0D5571" w:themeColor="accent1" w:themeShade="7F"/>
       <w:sz w:val="24"/>
       <w:szCs w:val="24"/>
     </w:rPr>
@@ -21332,7 +23116,7 @@
       </w:tblBorders>
     </w:tblPr>
     <w:tcPr>
-      <w:shd w:val="clear" w:color="auto" w:fill="D9E2F3" w:themeFill="accent5" w:themeFillTint="33"/>
+      <w:shd w:val="clear" w:color="auto" w:fill="D3EBDA" w:themeFill="accent5" w:themeFillTint="33"/>
     </w:tcPr>
     <w:tblStylePr w:type="firstRow">
       <w:rPr>
@@ -21349,7 +23133,7 @@
           <w:insideH w:val="nil"/>
           <w:insideV w:val="nil"/>
         </w:tcBorders>
-        <w:shd w:val="clear" w:color="auto" w:fill="4472C4" w:themeFill="accent5"/>
+        <w:shd w:val="clear" w:color="auto" w:fill="3E8853" w:themeFill="accent5"/>
       </w:tcPr>
     </w:tblStylePr>
     <w:tblStylePr w:type="lastRow">
@@ -21367,7 +23151,7 @@
           <w:insideH w:val="nil"/>
           <w:insideV w:val="nil"/>
         </w:tcBorders>
-        <w:shd w:val="clear" w:color="auto" w:fill="4472C4" w:themeFill="accent5"/>
+        <w:shd w:val="clear" w:color="auto" w:fill="3E8853" w:themeFill="accent5"/>
       </w:tcPr>
     </w:tblStylePr>
     <w:tblStylePr w:type="firstCol">
@@ -21384,7 +23168,7 @@
           <w:bottom w:val="single" w:sz="4" w:space="0" w:color="FFFFFF" w:themeColor="background1"/>
           <w:insideV w:val="nil"/>
         </w:tcBorders>
-        <w:shd w:val="clear" w:color="auto" w:fill="4472C4" w:themeFill="accent5"/>
+        <w:shd w:val="clear" w:color="auto" w:fill="3E8853" w:themeFill="accent5"/>
       </w:tcPr>
     </w:tblStylePr>
     <w:tblStylePr w:type="lastCol">
@@ -21401,19 +23185,19 @@
           <w:right w:val="single" w:sz="4" w:space="0" w:color="FFFFFF" w:themeColor="background1"/>
           <w:insideV w:val="nil"/>
         </w:tcBorders>
-        <w:shd w:val="clear" w:color="auto" w:fill="4472C4" w:themeFill="accent5"/>
+        <w:shd w:val="clear" w:color="auto" w:fill="3E8853" w:themeFill="accent5"/>
       </w:tcPr>
     </w:tblStylePr>
     <w:tblStylePr w:type="band1Vert">
       <w:tblPr/>
       <w:tcPr>
-        <w:shd w:val="clear" w:color="auto" w:fill="B4C6E7" w:themeFill="accent5" w:themeFillTint="66"/>
+        <w:shd w:val="clear" w:color="auto" w:fill="A9D7B6" w:themeFill="accent5" w:themeFillTint="66"/>
       </w:tcPr>
     </w:tblStylePr>
     <w:tblStylePr w:type="band1Horz">
       <w:tblPr/>
       <w:tcPr>
-        <w:shd w:val="clear" w:color="auto" w:fill="B4C6E7" w:themeFill="accent5" w:themeFillTint="66"/>
+        <w:shd w:val="clear" w:color="auto" w:fill="A9D7B6" w:themeFill="accent5" w:themeFillTint="66"/>
       </w:tcPr>
     </w:tblStylePr>
   </w:style>
@@ -21432,14 +23216,14 @@
       <w:tblStyleRowBandSize w:val="1"/>
       <w:tblStyleColBandSize w:val="1"/>
       <w:tblBorders>
-        <w:top w:val="single" w:sz="24" w:space="0" w:color="5B9BD5" w:themeColor="accent1"/>
-        <w:left w:val="single" w:sz="24" w:space="0" w:color="5B9BD5" w:themeColor="accent1"/>
-        <w:bottom w:val="single" w:sz="24" w:space="0" w:color="5B9BD5" w:themeColor="accent1"/>
-        <w:right w:val="single" w:sz="24" w:space="0" w:color="5B9BD5" w:themeColor="accent1"/>
+        <w:top w:val="single" w:sz="24" w:space="0" w:color="1CADE4" w:themeColor="accent1"/>
+        <w:left w:val="single" w:sz="24" w:space="0" w:color="1CADE4" w:themeColor="accent1"/>
+        <w:bottom w:val="single" w:sz="24" w:space="0" w:color="1CADE4" w:themeColor="accent1"/>
+        <w:right w:val="single" w:sz="24" w:space="0" w:color="1CADE4" w:themeColor="accent1"/>
       </w:tblBorders>
     </w:tblPr>
     <w:tcPr>
-      <w:shd w:val="clear" w:color="auto" w:fill="5B9BD5" w:themeFill="accent1"/>
+      <w:shd w:val="clear" w:color="auto" w:fill="1CADE4" w:themeFill="accent1"/>
     </w:tcPr>
     <w:tblStylePr w:type="firstRow">
       <w:rPr>
@@ -21566,14 +23350,14 @@
       <w:tblStyleRowBandSize w:val="1"/>
       <w:tblStyleColBandSize w:val="1"/>
       <w:tblBorders>
-        <w:top w:val="single" w:sz="24" w:space="0" w:color="4472C4" w:themeColor="accent5"/>
-        <w:left w:val="single" w:sz="24" w:space="0" w:color="4472C4" w:themeColor="accent5"/>
-        <w:bottom w:val="single" w:sz="24" w:space="0" w:color="4472C4" w:themeColor="accent5"/>
-        <w:right w:val="single" w:sz="24" w:space="0" w:color="4472C4" w:themeColor="accent5"/>
+        <w:top w:val="single" w:sz="24" w:space="0" w:color="3E8853" w:themeColor="accent5"/>
+        <w:left w:val="single" w:sz="24" w:space="0" w:color="3E8853" w:themeColor="accent5"/>
+        <w:bottom w:val="single" w:sz="24" w:space="0" w:color="3E8853" w:themeColor="accent5"/>
+        <w:right w:val="single" w:sz="24" w:space="0" w:color="3E8853" w:themeColor="accent5"/>
       </w:tblBorders>
     </w:tblPr>
     <w:tcPr>
-      <w:shd w:val="clear" w:color="auto" w:fill="4472C4" w:themeFill="accent5"/>
+      <w:shd w:val="clear" w:color="auto" w:fill="3E8853" w:themeFill="accent5"/>
     </w:tcPr>
     <w:tblStylePr w:type="firstRow">
       <w:rPr>
@@ -21706,7 +23490,7 @@
       </w:tblBorders>
     </w:tblPr>
     <w:tcPr>
-      <w:shd w:val="clear" w:color="auto" w:fill="FBE4D5" w:themeFill="accent2" w:themeFillTint="33"/>
+      <w:shd w:val="clear" w:color="auto" w:fill="D0E6F6" w:themeFill="accent2" w:themeFillTint="33"/>
     </w:tcPr>
     <w:tblStylePr w:type="firstRow">
       <w:rPr>
@@ -21723,7 +23507,7 @@
           <w:insideH w:val="nil"/>
           <w:insideV w:val="nil"/>
         </w:tcBorders>
-        <w:shd w:val="clear" w:color="auto" w:fill="ED7D31" w:themeFill="accent2"/>
+        <w:shd w:val="clear" w:color="auto" w:fill="2683C6" w:themeFill="accent2"/>
       </w:tcPr>
     </w:tblStylePr>
     <w:tblStylePr w:type="lastRow">
@@ -21741,7 +23525,7 @@
           <w:insideH w:val="nil"/>
           <w:insideV w:val="nil"/>
         </w:tcBorders>
-        <w:shd w:val="clear" w:color="auto" w:fill="ED7D31" w:themeFill="accent2"/>
+        <w:shd w:val="clear" w:color="auto" w:fill="2683C6" w:themeFill="accent2"/>
       </w:tcPr>
     </w:tblStylePr>
     <w:tblStylePr w:type="firstCol">
@@ -21758,7 +23542,7 @@
           <w:bottom w:val="single" w:sz="4" w:space="0" w:color="FFFFFF" w:themeColor="background1"/>
           <w:insideV w:val="nil"/>
         </w:tcBorders>
-        <w:shd w:val="clear" w:color="auto" w:fill="ED7D31" w:themeFill="accent2"/>
+        <w:shd w:val="clear" w:color="auto" w:fill="2683C6" w:themeFill="accent2"/>
       </w:tcPr>
     </w:tblStylePr>
     <w:tblStylePr w:type="lastCol">
@@ -21775,19 +23559,19 @@
           <w:right w:val="single" w:sz="4" w:space="0" w:color="FFFFFF" w:themeColor="background1"/>
           <w:insideV w:val="nil"/>
         </w:tcBorders>
-        <w:shd w:val="clear" w:color="auto" w:fill="ED7D31" w:themeFill="accent2"/>
+        <w:shd w:val="clear" w:color="auto" w:fill="2683C6" w:themeFill="accent2"/>
       </w:tcPr>
     </w:tblStylePr>
     <w:tblStylePr w:type="band1Vert">
       <w:tblPr/>
       <w:tcPr>
-        <w:shd w:val="clear" w:color="auto" w:fill="F7CAAC" w:themeFill="accent2" w:themeFillTint="66"/>
+        <w:shd w:val="clear" w:color="auto" w:fill="A3CEED" w:themeFill="accent2" w:themeFillTint="66"/>
       </w:tcPr>
     </w:tblStylePr>
     <w:tblStylePr w:type="band1Horz">
       <w:tblPr/>
       <w:tcPr>
-        <w:shd w:val="clear" w:color="auto" w:fill="F7CAAC" w:themeFill="accent2" w:themeFillTint="66"/>
+        <w:shd w:val="clear" w:color="auto" w:fill="A3CEED" w:themeFill="accent2" w:themeFillTint="66"/>
       </w:tcPr>
     </w:tblStylePr>
   </w:style>
@@ -21803,12 +23587,12 @@
       <w:tblStyleRowBandSize w:val="1"/>
       <w:tblStyleColBandSize w:val="1"/>
       <w:tblBorders>
-        <w:top w:val="single" w:sz="4" w:space="0" w:color="8EAADB" w:themeColor="accent5" w:themeTint="99"/>
-        <w:left w:val="single" w:sz="4" w:space="0" w:color="8EAADB" w:themeColor="accent5" w:themeTint="99"/>
-        <w:bottom w:val="single" w:sz="4" w:space="0" w:color="8EAADB" w:themeColor="accent5" w:themeTint="99"/>
-        <w:right w:val="single" w:sz="4" w:space="0" w:color="8EAADB" w:themeColor="accent5" w:themeTint="99"/>
-        <w:insideH w:val="single" w:sz="4" w:space="0" w:color="8EAADB" w:themeColor="accent5" w:themeTint="99"/>
-        <w:insideV w:val="single" w:sz="4" w:space="0" w:color="8EAADB" w:themeColor="accent5" w:themeTint="99"/>
+        <w:top w:val="single" w:sz="4" w:space="0" w:color="7EC492" w:themeColor="accent5" w:themeTint="99"/>
+        <w:left w:val="single" w:sz="4" w:space="0" w:color="7EC492" w:themeColor="accent5" w:themeTint="99"/>
+        <w:bottom w:val="single" w:sz="4" w:space="0" w:color="7EC492" w:themeColor="accent5" w:themeTint="99"/>
+        <w:right w:val="single" w:sz="4" w:space="0" w:color="7EC492" w:themeColor="accent5" w:themeTint="99"/>
+        <w:insideH w:val="single" w:sz="4" w:space="0" w:color="7EC492" w:themeColor="accent5" w:themeTint="99"/>
+        <w:insideV w:val="single" w:sz="4" w:space="0" w:color="7EC492" w:themeColor="accent5" w:themeTint="99"/>
       </w:tblBorders>
     </w:tblPr>
     <w:tblStylePr w:type="firstRow">
@@ -21820,14 +23604,14 @@
       <w:tblPr/>
       <w:tcPr>
         <w:tcBorders>
-          <w:top w:val="single" w:sz="4" w:space="0" w:color="4472C4" w:themeColor="accent5"/>
-          <w:left w:val="single" w:sz="4" w:space="0" w:color="4472C4" w:themeColor="accent5"/>
-          <w:bottom w:val="single" w:sz="4" w:space="0" w:color="4472C4" w:themeColor="accent5"/>
-          <w:right w:val="single" w:sz="4" w:space="0" w:color="4472C4" w:themeColor="accent5"/>
+          <w:top w:val="single" w:sz="4" w:space="0" w:color="3E8853" w:themeColor="accent5"/>
+          <w:left w:val="single" w:sz="4" w:space="0" w:color="3E8853" w:themeColor="accent5"/>
+          <w:bottom w:val="single" w:sz="4" w:space="0" w:color="3E8853" w:themeColor="accent5"/>
+          <w:right w:val="single" w:sz="4" w:space="0" w:color="3E8853" w:themeColor="accent5"/>
           <w:insideH w:val="nil"/>
           <w:insideV w:val="nil"/>
         </w:tcBorders>
-        <w:shd w:val="clear" w:color="auto" w:fill="4472C4" w:themeFill="accent5"/>
+        <w:shd w:val="clear" w:color="auto" w:fill="3E8853" w:themeFill="accent5"/>
       </w:tcPr>
     </w:tblStylePr>
     <w:tblStylePr w:type="lastRow">
@@ -21838,7 +23622,7 @@
       <w:tblPr/>
       <w:tcPr>
         <w:tcBorders>
-          <w:top w:val="double" w:sz="4" w:space="0" w:color="4472C4" w:themeColor="accent5"/>
+          <w:top w:val="double" w:sz="4" w:space="0" w:color="3E8853" w:themeColor="accent5"/>
         </w:tcBorders>
       </w:tcPr>
     </w:tblStylePr>
@@ -21857,13 +23641,13 @@
     <w:tblStylePr w:type="band1Vert">
       <w:tblPr/>
       <w:tcPr>
-        <w:shd w:val="clear" w:color="auto" w:fill="D9E2F3" w:themeFill="accent5" w:themeFillTint="33"/>
+        <w:shd w:val="clear" w:color="auto" w:fill="D3EBDA" w:themeFill="accent5" w:themeFillTint="33"/>
       </w:tcPr>
     </w:tblStylePr>
     <w:tblStylePr w:type="band1Horz">
       <w:tblPr/>
       <w:tcPr>
-        <w:shd w:val="clear" w:color="auto" w:fill="D9E2F3" w:themeFill="accent5" w:themeFillTint="33"/>
+        <w:shd w:val="clear" w:color="auto" w:fill="D3EBDA" w:themeFill="accent5" w:themeFillTint="33"/>
       </w:tcPr>
     </w:tblStylePr>
   </w:style>
@@ -21879,12 +23663,12 @@
       <w:tblStyleRowBandSize w:val="1"/>
       <w:tblStyleColBandSize w:val="1"/>
       <w:tblBorders>
-        <w:top w:val="single" w:sz="4" w:space="0" w:color="A8D08D" w:themeColor="accent6" w:themeTint="99"/>
-        <w:left w:val="single" w:sz="4" w:space="0" w:color="A8D08D" w:themeColor="accent6" w:themeTint="99"/>
-        <w:bottom w:val="single" w:sz="4" w:space="0" w:color="A8D08D" w:themeColor="accent6" w:themeTint="99"/>
-        <w:right w:val="single" w:sz="4" w:space="0" w:color="A8D08D" w:themeColor="accent6" w:themeTint="99"/>
-        <w:insideH w:val="single" w:sz="4" w:space="0" w:color="A8D08D" w:themeColor="accent6" w:themeTint="99"/>
-        <w:insideV w:val="single" w:sz="4" w:space="0" w:color="A8D08D" w:themeColor="accent6" w:themeTint="99"/>
+        <w:top w:val="single" w:sz="4" w:space="0" w:color="A0C7C5" w:themeColor="accent6" w:themeTint="99"/>
+        <w:left w:val="single" w:sz="4" w:space="0" w:color="A0C7C5" w:themeColor="accent6" w:themeTint="99"/>
+        <w:bottom w:val="single" w:sz="4" w:space="0" w:color="A0C7C5" w:themeColor="accent6" w:themeTint="99"/>
+        <w:right w:val="single" w:sz="4" w:space="0" w:color="A0C7C5" w:themeColor="accent6" w:themeTint="99"/>
+        <w:insideH w:val="single" w:sz="4" w:space="0" w:color="A0C7C5" w:themeColor="accent6" w:themeTint="99"/>
+        <w:insideV w:val="single" w:sz="4" w:space="0" w:color="A0C7C5" w:themeColor="accent6" w:themeTint="99"/>
       </w:tblBorders>
     </w:tblPr>
     <w:tblStylePr w:type="firstRow">
@@ -21896,14 +23680,14 @@
       <w:tblPr/>
       <w:tcPr>
         <w:tcBorders>
-          <w:top w:val="single" w:sz="4" w:space="0" w:color="70AD47" w:themeColor="accent6"/>
-          <w:left w:val="single" w:sz="4" w:space="0" w:color="70AD47" w:themeColor="accent6"/>
-          <w:bottom w:val="single" w:sz="4" w:space="0" w:color="70AD47" w:themeColor="accent6"/>
-          <w:right w:val="single" w:sz="4" w:space="0" w:color="70AD47" w:themeColor="accent6"/>
+          <w:top w:val="single" w:sz="4" w:space="0" w:color="62A39F" w:themeColor="accent6"/>
+          <w:left w:val="single" w:sz="4" w:space="0" w:color="62A39F" w:themeColor="accent6"/>
+          <w:bottom w:val="single" w:sz="4" w:space="0" w:color="62A39F" w:themeColor="accent6"/>
+          <w:right w:val="single" w:sz="4" w:space="0" w:color="62A39F" w:themeColor="accent6"/>
           <w:insideH w:val="nil"/>
           <w:insideV w:val="nil"/>
         </w:tcBorders>
-        <w:shd w:val="clear" w:color="auto" w:fill="70AD47" w:themeFill="accent6"/>
+        <w:shd w:val="clear" w:color="auto" w:fill="62A39F" w:themeFill="accent6"/>
       </w:tcPr>
     </w:tblStylePr>
     <w:tblStylePr w:type="lastRow">
@@ -21914,7 +23698,7 @@
       <w:tblPr/>
       <w:tcPr>
         <w:tcBorders>
-          <w:top w:val="double" w:sz="4" w:space="0" w:color="70AD47" w:themeColor="accent6"/>
+          <w:top w:val="double" w:sz="4" w:space="0" w:color="62A39F" w:themeColor="accent6"/>
         </w:tcBorders>
       </w:tcPr>
     </w:tblStylePr>
@@ -21933,13 +23717,13 @@
     <w:tblStylePr w:type="band1Vert">
       <w:tblPr/>
       <w:tcPr>
-        <w:shd w:val="clear" w:color="auto" w:fill="E2EFD9" w:themeFill="accent6" w:themeFillTint="33"/>
+        <w:shd w:val="clear" w:color="auto" w:fill="DFECEB" w:themeFill="accent6" w:themeFillTint="33"/>
       </w:tcPr>
     </w:tblStylePr>
     <w:tblStylePr w:type="band1Horz">
       <w:tblPr/>
       <w:tcPr>
-        <w:shd w:val="clear" w:color="auto" w:fill="E2EFD9" w:themeFill="accent6" w:themeFillTint="33"/>
+        <w:shd w:val="clear" w:color="auto" w:fill="DFECEB" w:themeFill="accent6" w:themeFillTint="33"/>
       </w:tcPr>
     </w:tblStylePr>
   </w:style>
@@ -22059,7 +23843,7 @@
       <w:rFonts w:asciiTheme="majorHAnsi" w:eastAsiaTheme="majorEastAsia" w:hAnsiTheme="majorHAnsi" w:cstheme="majorBidi"/>
       <w:i/>
       <w:iCs/>
-      <w:color w:val="2E74B5" w:themeColor="accent1" w:themeShade="BF"/>
+      <w:color w:val="1481AB" w:themeColor="accent1" w:themeShade="BF"/>
     </w:rPr>
   </w:style>
   <w:style w:type="paragraph" w:styleId="TOC4">
@@ -22227,6 +24011,7 @@
     <w:rsidRoot w:val="0099703D"/>
     <w:rsid w:val="00092EA8"/>
     <w:rsid w:val="000C3C0A"/>
+    <w:rsid w:val="000D1424"/>
     <w:rsid w:val="000F1F8D"/>
     <w:rsid w:val="001155C3"/>
     <w:rsid w:val="00147C09"/>
@@ -22732,7 +24517,7 @@
 <file path=word/theme/theme1.xml><?xml version="1.0" encoding="utf-8"?>
 <a:theme xmlns:a="http://schemas.openxmlformats.org/drawingml/2006/main" name="Office Theme">
   <a:themeElements>
-    <a:clrScheme name="Office">
+    <a:clrScheme name="Blue II">
       <a:dk1>
         <a:sysClr val="windowText" lastClr="000000"/>
       </a:dk1>
@@ -22740,34 +24525,34 @@
         <a:sysClr val="window" lastClr="FFFFFF"/>
       </a:lt1>
       <a:dk2>
-        <a:srgbClr val="44546A"/>
+        <a:srgbClr val="335B74"/>
       </a:dk2>
       <a:lt2>
-        <a:srgbClr val="E7E6E6"/>
+        <a:srgbClr val="DFE3E5"/>
       </a:lt2>
       <a:accent1>
-        <a:srgbClr val="5B9BD5"/>
+        <a:srgbClr val="1CADE4"/>
       </a:accent1>
       <a:accent2>
-        <a:srgbClr val="ED7D31"/>
+        <a:srgbClr val="2683C6"/>
       </a:accent2>
       <a:accent3>
-        <a:srgbClr val="A5A5A5"/>
+        <a:srgbClr val="27CED7"/>
       </a:accent3>
       <a:accent4>
-        <a:srgbClr val="FFC000"/>
+        <a:srgbClr val="42BA97"/>
       </a:accent4>
       <a:accent5>
-        <a:srgbClr val="4472C4"/>
+        <a:srgbClr val="3E8853"/>
       </a:accent5>
       <a:accent6>
-        <a:srgbClr val="70AD47"/>
+        <a:srgbClr val="62A39F"/>
       </a:accent6>
       <a:hlink>
-        <a:srgbClr val="0563C1"/>
+        <a:srgbClr val="6EAC1C"/>
       </a:hlink>
       <a:folHlink>
-        <a:srgbClr val="954F72"/>
+        <a:srgbClr val="B26B02"/>
       </a:folHlink>
     </a:clrScheme>
     <a:fontScheme name="Office">
@@ -23014,7 +24799,7 @@
 </file>
 
 <file path=customXml/itemProps2.xml><?xml version="1.0" encoding="utf-8"?>
-<ds:datastoreItem xmlns:ds="http://schemas.openxmlformats.org/officeDocument/2006/customXml" ds:itemID="{B7890F40-E79C-4F88-8C13-D6384C9868E9}">
+<ds:datastoreItem xmlns:ds="http://schemas.openxmlformats.org/officeDocument/2006/customXml" ds:itemID="{D56F5FE3-7DC5-4821-9A18-20D04B84EEFB}">
   <ds:schemaRefs>
     <ds:schemaRef ds:uri="http://schemas.openxmlformats.org/officeDocument/2006/bibliography"/>
   </ds:schemaRefs>

</xml_diff>